<commit_message>
ljgbcfk jajhvktybt Signed-off-by: Don_Simon <don@simon.els>
</commit_message>
<xml_diff>
--- a/Оформление.docx
+++ b/Оформление.docx
@@ -178,7 +178,7 @@
           <w:noProof/>
         </w:rPr>
         <w:drawing>
-          <wp:inline distT="0" distB="0" distL="0" distR="0" wp14:anchorId="58C63E8C" wp14:editId="485A58AD">
+          <wp:inline distT="0" distB="0" distL="0" distR="0" wp14:anchorId="139ED9C4" wp14:editId="5014FB3C">
             <wp:extent cx="2133600" cy="361950"/>
             <wp:effectExtent l="0" t="0" r="0" b="0"/>
             <wp:docPr id="2" name="Рисунок 2"/>
@@ -265,7 +265,7 @@
           <w:noProof/>
         </w:rPr>
         <w:drawing>
-          <wp:inline distT="0" distB="0" distL="0" distR="0" wp14:anchorId="234963A0" wp14:editId="517FA8DF">
+          <wp:inline distT="0" distB="0" distL="0" distR="0" wp14:anchorId="34CD76EC" wp14:editId="4958090F">
             <wp:extent cx="4452731" cy="2669996"/>
             <wp:effectExtent l="0" t="0" r="0" b="0"/>
             <wp:docPr id="1" name="Рисунок 1"/>
@@ -364,7 +364,7 @@
           <w:noProof/>
         </w:rPr>
         <w:drawing>
-          <wp:inline distT="0" distB="0" distL="0" distR="0" wp14:anchorId="452F9E2A" wp14:editId="4ED39A88">
+          <wp:inline distT="0" distB="0" distL="0" distR="0" wp14:anchorId="1B212D9D" wp14:editId="62DF9229">
             <wp:extent cx="2171700" cy="523875"/>
             <wp:effectExtent l="0" t="0" r="0" b="9525"/>
             <wp:docPr id="3" name="Рисунок 3"/>
@@ -431,24 +431,14 @@
       <w:r>
         <w:t xml:space="preserve">Таблица </w:t>
       </w:r>
-      <w:r>
-        <w:fldChar w:fldCharType="begin"/>
-      </w:r>
-      <w:r>
-        <w:instrText xml:space="preserve"> SEQ Таблица \* ARABIC </w:instrText>
-      </w:r>
-      <w:r>
-        <w:fldChar w:fldCharType="separate"/>
-      </w:r>
-      <w:r>
-        <w:rPr>
-          <w:noProof/>
-        </w:rPr>
-        <w:t>1</w:t>
-      </w:r>
-      <w:r>
-        <w:fldChar w:fldCharType="end"/>
-      </w:r>
+      <w:fldSimple w:instr=" SEQ Таблица \* ARABIC ">
+        <w:r>
+          <w:rPr>
+            <w:noProof/>
+          </w:rPr>
+          <w:t>1</w:t>
+        </w:r>
+      </w:fldSimple>
       <w:r>
         <w:t xml:space="preserve"> </w:t>
       </w:r>
@@ -622,7 +612,7 @@
                 <w:noProof/>
               </w:rPr>
               <w:drawing>
-                <wp:inline distT="0" distB="0" distL="0" distR="0" wp14:anchorId="588694B7" wp14:editId="3E040B25">
+                <wp:inline distT="0" distB="0" distL="0" distR="0" wp14:anchorId="186C6486" wp14:editId="11593230">
                   <wp:extent cx="1524106" cy="1120666"/>
                   <wp:effectExtent l="0" t="0" r="0" b="0"/>
                   <wp:docPr id="8" name="Рисунок 8"/>
@@ -692,7 +682,7 @@
                 <w:noProof/>
               </w:rPr>
               <w:drawing>
-                <wp:inline distT="0" distB="0" distL="0" distR="0" wp14:anchorId="4DF0FAB4" wp14:editId="30CE9AE4">
+                <wp:inline distT="0" distB="0" distL="0" distR="0" wp14:anchorId="1A1FB9D7" wp14:editId="4E293C87">
                   <wp:extent cx="699230" cy="246491"/>
                   <wp:effectExtent l="0" t="0" r="0" b="0"/>
                   <wp:docPr id="6" name="Рисунок 6"/>
@@ -761,7 +751,7 @@
                 <w:noProof/>
               </w:rPr>
               <w:drawing>
-                <wp:inline distT="0" distB="0" distL="0" distR="0" wp14:anchorId="67CA51C5" wp14:editId="57AFE372">
+                <wp:inline distT="0" distB="0" distL="0" distR="0" wp14:anchorId="236F2225" wp14:editId="797DA80D">
                   <wp:extent cx="1774604" cy="1182281"/>
                   <wp:effectExtent l="0" t="0" r="0" b="0"/>
                   <wp:docPr id="7" name="Рисунок 7" descr="Sigmoid function - Wikipedia"/>
@@ -839,7 +829,7 @@
                 <w:noProof/>
               </w:rPr>
               <w:drawing>
-                <wp:inline distT="0" distB="0" distL="0" distR="0" wp14:anchorId="2AF0E1AC" wp14:editId="760E5AB3">
+                <wp:inline distT="0" distB="0" distL="0" distR="0" wp14:anchorId="2E2EA418" wp14:editId="4E59E5BD">
                   <wp:extent cx="636104" cy="254442"/>
                   <wp:effectExtent l="0" t="0" r="0" b="0"/>
                   <wp:docPr id="9" name="Рисунок 9"/>
@@ -914,7 +904,7 @@
                 <w:noProof/>
               </w:rPr>
               <w:drawing>
-                <wp:inline distT="0" distB="0" distL="0" distR="0" wp14:anchorId="395ACEFF" wp14:editId="6BC3DC6F">
+                <wp:inline distT="0" distB="0" distL="0" distR="0" wp14:anchorId="2A5ADB95" wp14:editId="7AA6B6D2">
                   <wp:extent cx="1622066" cy="1426707"/>
                   <wp:effectExtent l="0" t="0" r="0" b="0"/>
                   <wp:docPr id="10" name="Рисунок 10"/>
@@ -983,7 +973,7 @@
                 <w:noProof/>
               </w:rPr>
               <w:drawing>
-                <wp:inline distT="0" distB="0" distL="0" distR="0" wp14:anchorId="710DD2DA" wp14:editId="3A5EE690">
+                <wp:inline distT="0" distB="0" distL="0" distR="0" wp14:anchorId="13F760E9" wp14:editId="144D9846">
                   <wp:extent cx="1074011" cy="437322"/>
                   <wp:effectExtent l="0" t="0" r="0" b="0"/>
                   <wp:docPr id="12" name="Рисунок 12"/>
@@ -1055,7 +1045,7 @@
                 <w:noProof/>
               </w:rPr>
               <w:drawing>
-                <wp:inline distT="0" distB="0" distL="0" distR="0" wp14:anchorId="16121857" wp14:editId="4F3C6E1D">
+                <wp:inline distT="0" distB="0" distL="0" distR="0" wp14:anchorId="2CCF40F9" wp14:editId="25FC5ACA">
                   <wp:extent cx="1403359" cy="1232452"/>
                   <wp:effectExtent l="0" t="0" r="0" b="0"/>
                   <wp:docPr id="13" name="Рисунок 13" descr="How ReLU works in convolutional neural network - knowledge Transfer"/>
@@ -1352,7 +1342,7 @@
           <w:noProof/>
         </w:rPr>
         <w:drawing>
-          <wp:inline distT="0" distB="0" distL="0" distR="0" wp14:anchorId="41F5AFB7" wp14:editId="0962E9E2">
+          <wp:inline distT="0" distB="0" distL="0" distR="0" wp14:anchorId="51050560" wp14:editId="48AC0FBD">
             <wp:extent cx="4166483" cy="2431116"/>
             <wp:effectExtent l="0" t="0" r="0" b="0"/>
             <wp:docPr id="14" name="Рисунок 14" descr="Как нейронные сети работают, учатся и готовятся менять наш мир"/>
@@ -1692,7 +1682,7 @@
           <w:noProof/>
         </w:rPr>
         <w:drawing>
-          <wp:inline distT="0" distB="0" distL="0" distR="0" wp14:anchorId="491D3409" wp14:editId="00620F8C">
+          <wp:inline distT="0" distB="0" distL="0" distR="0" wp14:anchorId="4723B094" wp14:editId="3F39F6DB">
             <wp:extent cx="2862470" cy="719384"/>
             <wp:effectExtent l="0" t="0" r="0" b="0"/>
             <wp:docPr id="17" name="Рисунок 17"/>
@@ -1846,7 +1836,7 @@
           <w:noProof/>
         </w:rPr>
         <w:drawing>
-          <wp:inline distT="0" distB="0" distL="0" distR="0" wp14:anchorId="5DE85F75" wp14:editId="36A2EF62">
+          <wp:inline distT="0" distB="0" distL="0" distR="0" wp14:anchorId="17DE678E" wp14:editId="4A376670">
             <wp:extent cx="1892411" cy="499616"/>
             <wp:effectExtent l="0" t="0" r="0" b="0"/>
             <wp:docPr id="5" name="Рисунок 5"/>
@@ -1914,7 +1904,7 @@
           <w:noProof/>
         </w:rPr>
         <w:drawing>
-          <wp:inline distT="0" distB="0" distL="0" distR="0" wp14:anchorId="0C02717E" wp14:editId="54C8AEFC">
+          <wp:inline distT="0" distB="0" distL="0" distR="0" wp14:anchorId="00AC4AEE" wp14:editId="6CC3469A">
             <wp:extent cx="1391478" cy="201204"/>
             <wp:effectExtent l="0" t="0" r="0" b="0"/>
             <wp:docPr id="15" name="Рисунок 15"/>
@@ -1978,7 +1968,7 @@
           <w:noProof/>
         </w:rPr>
         <w:drawing>
-          <wp:inline distT="0" distB="0" distL="0" distR="0" wp14:anchorId="2847A952" wp14:editId="603789AD">
+          <wp:inline distT="0" distB="0" distL="0" distR="0" wp14:anchorId="1A00A98D" wp14:editId="26753AC0">
             <wp:extent cx="2186609" cy="280745"/>
             <wp:effectExtent l="0" t="0" r="0" b="0"/>
             <wp:docPr id="16" name="Рисунок 16"/>
@@ -2283,14 +2273,13 @@
     <w:p>
       <w:pPr>
         <w:pStyle w:val="VKRMain"/>
-        <w:jc w:val="center"/>
       </w:pPr>
       <w:r>
         <w:rPr>
           <w:noProof/>
         </w:rPr>
         <w:drawing>
-          <wp:inline distT="0" distB="0" distL="0" distR="0" wp14:anchorId="2DE848DE" wp14:editId="43402837">
+          <wp:inline distT="0" distB="0" distL="0" distR="0" wp14:anchorId="0FA36944" wp14:editId="0B0A1B77">
             <wp:extent cx="2700082" cy="1685676"/>
             <wp:effectExtent l="0" t="0" r="0" b="0"/>
             <wp:docPr id="4" name="Рисунок 4" descr="https://im0-tub-by.yandex.net/i?id=9febdadef0f27febf68aed356b6e7663&amp;n=13"/>
@@ -2343,7 +2332,7 @@
           <w:noProof/>
         </w:rPr>
         <w:drawing>
-          <wp:inline distT="0" distB="0" distL="0" distR="0" wp14:anchorId="0F53AF55" wp14:editId="187A1231">
+          <wp:inline distT="0" distB="0" distL="0" distR="0" wp14:anchorId="1DCC5BD4" wp14:editId="43EBA550">
             <wp:extent cx="3402669" cy="1566407"/>
             <wp:effectExtent l="0" t="0" r="0" b="0"/>
             <wp:docPr id="18" name="Рисунок 18" descr="https://cstor.nn2.ru/forum/data/forum/files/2021-01/251868133-martan.jpg"/>
@@ -2418,11 +2407,11 @@
       </w:r>
       <w:proofErr w:type="gramEnd"/>
       <w:r>
-        <w:t xml:space="preserve"> и обучение без учителя. Обучающая выборка при таком обучение имеет значения входных </w:t>
+        <w:t xml:space="preserve"> и обучение без учителя. Обучающая выборка при таком обучение имеет значения </w:t>
       </w:r>
       <w:r>
         <w:lastRenderedPageBreak/>
-        <w:t xml:space="preserve">данных с выходным результатом и без результатов. Такой метод обучения </w:t>
+        <w:t xml:space="preserve">входных данных с выходным результатом и без результатов. Такой метод обучения </w:t>
       </w:r>
       <w:proofErr w:type="gramStart"/>
       <w:r>
@@ -2635,7 +2624,6 @@
     <w:p>
       <w:pPr>
         <w:pStyle w:val="VKRMain"/>
-        <w:jc w:val="center"/>
       </w:pPr>
       <w:r>
         <w:rPr>
@@ -2643,7 +2631,7 @@
         </w:rPr>
         <w:lastRenderedPageBreak/>
         <w:drawing>
-          <wp:inline distT="0" distB="0" distL="0" distR="0" wp14:anchorId="38413324" wp14:editId="3853C53E">
+          <wp:inline distT="0" distB="0" distL="0" distR="0" wp14:anchorId="3902864C" wp14:editId="30E6F5B7">
             <wp:extent cx="4373218" cy="2459294"/>
             <wp:effectExtent l="0" t="0" r="0" b="0"/>
             <wp:docPr id="11" name="Рисунок 11" descr="http://o6oi.ru/main.php/116742-4/225.jpg"/>
@@ -2917,7 +2905,7 @@
           <w:noProof/>
         </w:rPr>
         <w:drawing>
-          <wp:inline distT="0" distB="0" distL="0" distR="0" wp14:anchorId="6B4D2755" wp14:editId="09EADEB8">
+          <wp:inline distT="0" distB="0" distL="0" distR="0" wp14:anchorId="5A97825C" wp14:editId="0170E608">
             <wp:extent cx="3387256" cy="3381854"/>
             <wp:effectExtent l="0" t="0" r="0" b="0"/>
             <wp:docPr id="19" name="Рисунок 19"/>
@@ -3051,7 +3039,7 @@
         </w:rPr>
         <w:lastRenderedPageBreak/>
         <w:drawing>
-          <wp:inline distT="0" distB="0" distL="0" distR="0" wp14:anchorId="051311B9" wp14:editId="479B9124">
+          <wp:inline distT="0" distB="0" distL="0" distR="0" wp14:anchorId="519921C8" wp14:editId="7AB1DD5B">
             <wp:extent cx="4985468" cy="2940000"/>
             <wp:effectExtent l="0" t="0" r="0" b="0"/>
             <wp:docPr id="20" name="Рисунок 20" descr="https://www.mathworks.com/help/examples/nnet/win64/GetStartedWithDeepNetworkDesignerExample_02.png"/>
@@ -3141,9 +3129,6 @@
     <w:p>
       <w:pPr>
         <w:pStyle w:val="VKRMain"/>
-        <w:rPr>
-          <w:lang w:val="en-US"/>
-        </w:rPr>
       </w:pPr>
       <w:r>
         <w:t>Большую популярность</w:t>
@@ -3232,6 +3217,7 @@
         <w:pStyle w:val="VKRMain"/>
       </w:pPr>
       <w:proofErr w:type="spellStart"/>
+      <w:proofErr w:type="gramStart"/>
       <w:r>
         <w:rPr>
           <w:lang w:val="en-US"/>
@@ -3287,7 +3273,11 @@
       </w:r>
       <w:proofErr w:type="spellEnd"/>
       <w:r>
-        <w:t xml:space="preserve">. </w:t>
+        <w:t>.</w:t>
+      </w:r>
+      <w:proofErr w:type="gramEnd"/>
+      <w:r>
+        <w:t xml:space="preserve"> </w:t>
       </w:r>
       <w:r>
         <w:t>Основными преимуществами этой библиотеки перед другими является ее компактность, модульность и предоставление интуитивно более понятных функций, которые помогают, без особых усилий создавать нейронные сети.</w:t>
@@ -3546,9 +3536,6 @@
     <w:p>
       <w:pPr>
         <w:pStyle w:val="VKRMain"/>
-        <w:rPr>
-          <w:lang w:val="en-US"/>
-        </w:rPr>
       </w:pPr>
       <w:r>
         <w:rPr>
@@ -3565,9 +3552,6 @@
       </w:r>
       <w:proofErr w:type="gramEnd"/>
       <w:r>
-        <w:rPr>
-          <w:lang w:val="en-US"/>
-        </w:rPr>
         <w:t xml:space="preserve"> = </w:t>
       </w:r>
       <w:proofErr w:type="spellStart"/>
@@ -3577,10 +3561,8 @@
         </w:rPr>
         <w:t>keras</w:t>
       </w:r>
-      <w:r>
-        <w:rPr>
-          <w:lang w:val="en-US"/>
-        </w:rPr>
+      <w:proofErr w:type="spellEnd"/>
+      <w:r>
         <w:t>.</w:t>
       </w:r>
       <w:r>
@@ -3589,11 +3571,7 @@
         </w:rPr>
         <w:t>Sequential</w:t>
       </w:r>
-      <w:proofErr w:type="spellEnd"/>
-      <w:r>
-        <w:rPr>
-          <w:lang w:val="en-US"/>
-        </w:rPr>
+      <w:r>
         <w:t>()</w:t>
       </w:r>
     </w:p>
@@ -3631,9 +3609,6 @@
     <w:p>
       <w:pPr>
         <w:pStyle w:val="VKRMain"/>
-        <w:rPr>
-          <w:lang w:val="en-US"/>
-        </w:rPr>
       </w:pPr>
       <w:r>
         <w:t>Дальше необ</w:t>
@@ -4001,13 +3976,7 @@
         <w:rPr>
           <w:lang w:val="en-US"/>
         </w:rPr>
-        <w:t>(0.1))</w:t>
-      </w:r>
-      <w:r>
-        <w:rPr>
-          <w:lang w:val="en-US"/>
-        </w:rPr>
-        <w:t>.</w:t>
+        <w:t>(0.1)).</w:t>
       </w:r>
     </w:p>
     <w:p>
@@ -4085,7 +4054,6 @@
         <w:pStyle w:val="VKRMain"/>
         <w:rPr>
           <w:shd w:val="clear" w:color="auto" w:fill="FFFFFF"/>
-          <w:lang w:val="en-US"/>
         </w:rPr>
       </w:pPr>
       <w:r>
@@ -4179,18 +4147,12 @@
         <w:t>В</w:t>
       </w:r>
       <w:r>
-        <w:rPr>
-          <w:lang w:val="en-US"/>
-        </w:rPr>
         <w:t xml:space="preserve"> </w:t>
       </w:r>
       <w:r>
         <w:t>переменную</w:t>
       </w:r>
       <w:r>
-        <w:rPr>
-          <w:lang w:val="en-US"/>
-        </w:rPr>
         <w:t xml:space="preserve"> </w:t>
       </w:r>
       <w:r>
@@ -4200,55 +4162,38 @@
         <w:t>History</w:t>
       </w:r>
       <w:r>
-        <w:rPr>
-          <w:lang w:val="en-US"/>
-        </w:rPr>
         <w:t xml:space="preserve"> </w:t>
       </w:r>
       <w:r>
         <w:t>будет</w:t>
       </w:r>
       <w:r>
-        <w:rPr>
-          <w:lang w:val="en-US"/>
-        </w:rPr>
         <w:t xml:space="preserve"> </w:t>
       </w:r>
       <w:r>
         <w:t>записана</w:t>
       </w:r>
       <w:r>
-        <w:rPr>
-          <w:lang w:val="en-US"/>
-        </w:rPr>
         <w:t xml:space="preserve"> </w:t>
       </w:r>
       <w:r>
         <w:t>история</w:t>
       </w:r>
       <w:r>
-        <w:rPr>
-          <w:lang w:val="en-US"/>
-        </w:rPr>
         <w:t xml:space="preserve"> </w:t>
       </w:r>
       <w:r>
         <w:t>обучения</w:t>
       </w:r>
       <w:r>
-        <w:rPr>
-          <w:lang w:val="en-US"/>
-        </w:rPr>
-        <w:t xml:space="preserve"> </w:t>
-      </w:r>
+        <w:t xml:space="preserve"> </w:t>
+      </w:r>
+      <w:proofErr w:type="spellStart"/>
       <w:r>
         <w:t>сети</w:t>
       </w:r>
       <w:proofErr w:type="gramStart"/>
       <w:r>
-        <w:rPr>
-          <w:lang w:val="en-US"/>
-        </w:rPr>
         <w:t>.</w:t>
       </w:r>
       <w:r>
@@ -4258,64 +4203,44 @@
       <w:r>
         <w:t>е</w:t>
       </w:r>
-      <w:r>
-        <w:rPr>
-          <w:lang w:val="en-US"/>
-        </w:rPr>
+      <w:proofErr w:type="spellEnd"/>
+      <w:r>
         <w:t xml:space="preserve"> </w:t>
       </w:r>
       <w:r>
         <w:t>ошибки</w:t>
       </w:r>
       <w:r>
-        <w:rPr>
-          <w:lang w:val="en-US"/>
-        </w:rPr>
         <w:t xml:space="preserve"> </w:t>
       </w:r>
       <w:r>
         <w:t>и</w:t>
       </w:r>
       <w:r>
-        <w:rPr>
-          <w:lang w:val="en-US"/>
-        </w:rPr>
         <w:t xml:space="preserve"> </w:t>
       </w:r>
       <w:r>
         <w:t>точность</w:t>
       </w:r>
       <w:r>
-        <w:rPr>
-          <w:lang w:val="en-US"/>
-        </w:rPr>
         <w:t xml:space="preserve"> </w:t>
       </w:r>
       <w:r>
         <w:t>после</w:t>
       </w:r>
       <w:r>
-        <w:rPr>
-          <w:lang w:val="en-US"/>
-        </w:rPr>
         <w:t xml:space="preserve"> </w:t>
       </w:r>
       <w:r>
         <w:t>каждой</w:t>
       </w:r>
       <w:r>
-        <w:rPr>
-          <w:lang w:val="en-US"/>
-        </w:rPr>
         <w:t xml:space="preserve"> </w:t>
       </w:r>
       <w:r>
         <w:t>эпохи</w:t>
       </w:r>
       <w:r>
-        <w:rPr>
-          <w:lang w:val="en-US"/>
-        </w:rPr>
         <w:t xml:space="preserve">. </w:t>
       </w:r>
       <w:r>
@@ -4451,11 +4376,13 @@
     </w:p>
     <w:p>
       <w:pPr>
+        <w:pStyle w:val="VKRMain"/>
+      </w:pPr>
+    </w:p>
+    <w:p>
+      <w:pPr>
         <w:pStyle w:val="VKRZagolovki"/>
         <w:jc w:val="center"/>
-        <w:rPr>
-          <w:lang w:val="en-US"/>
-        </w:rPr>
       </w:pPr>
       <w:r>
         <w:t xml:space="preserve">Создание модели </w:t>
@@ -4517,7 +4444,7 @@
           <w:noProof/>
         </w:rPr>
         <w:drawing>
-          <wp:inline distT="0" distB="0" distL="0" distR="0" wp14:anchorId="55A5579A" wp14:editId="431E9154">
+          <wp:inline distT="0" distB="0" distL="0" distR="0" wp14:anchorId="4CB7C64B" wp14:editId="413EFD71">
             <wp:extent cx="1190625" cy="400050"/>
             <wp:effectExtent l="0" t="0" r="9525" b="0"/>
             <wp:docPr id="21" name="Рисунок 21"/>
@@ -4608,7 +4535,6 @@
         <w:pStyle w:val="VKRMain"/>
       </w:pPr>
       <w:r>
-        <w:lastRenderedPageBreak/>
         <w:t xml:space="preserve">На рисунке ниже </w:t>
       </w:r>
       <w:proofErr w:type="gramStart"/>
@@ -4651,7 +4577,6 @@
     <w:p>
       <w:pPr>
         <w:pStyle w:val="VKRMain"/>
-        <w:jc w:val="center"/>
         <w:rPr>
           <w:lang w:val="en-US"/>
         </w:rPr>
@@ -4661,7 +4586,7 @@
           <w:noProof/>
         </w:rPr>
         <w:drawing>
-          <wp:inline distT="0" distB="0" distL="0" distR="0" wp14:anchorId="4A226E21" wp14:editId="25E7B7CA">
+          <wp:inline distT="0" distB="0" distL="0" distR="0" wp14:anchorId="4F6E7C0E" wp14:editId="5C99F7E1">
             <wp:extent cx="6152515" cy="2024380"/>
             <wp:effectExtent l="0" t="0" r="635" b="0"/>
             <wp:docPr id="23" name="Рисунок 23"/>
@@ -4710,56 +4635,48 @@
         <w:pStyle w:val="VKRMain"/>
       </w:pPr>
       <w:r>
-        <w:t>В модель подаются значения</w:t>
+        <w:t>В модель подаются значения. Далее они преобразуются в матрицу размером 1х2 и умножаются на весовые коэффициенты синопсисов. Полученная матрица пропускается через функцию активации и умножается на веса синопсисов следующего слоя. И так продолжается до тех пор, пока не получится результат на выходе.</w:t>
+      </w:r>
+    </w:p>
+    <w:p>
+      <w:pPr>
+        <w:pStyle w:val="VKRMain"/>
+      </w:pPr>
+      <w:r>
+        <w:t xml:space="preserve">Для того что бы проверить правильность собранной модели в </w:t>
+      </w:r>
+      <w:r>
+        <w:rPr>
+          <w:lang w:val="en-US"/>
+        </w:rPr>
+        <w:t>Python</w:t>
+      </w:r>
+      <w:r>
+        <w:t xml:space="preserve"> </w:t>
+      </w:r>
+      <w:r>
+        <w:t xml:space="preserve">модель имеющая два входа, два скрытых слоя по четыре нейрона и одним выходом, была обучена на логическую операцию </w:t>
       </w:r>
       <w:proofErr w:type="gramStart"/>
       <w:r>
-        <w:t>.</w:t>
+        <w:t>исключающее</w:t>
       </w:r>
       <w:proofErr w:type="gramEnd"/>
       <w:r>
-        <w:t xml:space="preserve"> Далее они преобразуются в матрицу размером 1х2 и умножаются на весовые коэффициенты синопсисов. Полученная матрица пропускается через функцию активации и умножается на веса синопсисов следующего слоя. И так продолжается до тех пор, пока не получится результат на выходе.</w:t>
-      </w:r>
-    </w:p>
-    <w:p>
-      <w:pPr>
-        <w:pStyle w:val="VKRMain"/>
-      </w:pPr>
-      <w:r>
-        <w:t xml:space="preserve">Для того что бы проверить правильность собранной модели в </w:t>
-      </w:r>
-      <w:r>
-        <w:rPr>
-          <w:lang w:val="en-US"/>
-        </w:rPr>
-        <w:t>Python</w:t>
-      </w:r>
-      <w:r>
-        <w:t xml:space="preserve"> </w:t>
-      </w:r>
-      <w:r>
-        <w:t xml:space="preserve">модель имеющая два входа, два скрытых слоя по четыре нейрона и одним выходом, была обучена на логическую операцию </w:t>
-      </w:r>
-      <w:proofErr w:type="gramStart"/>
-      <w:r>
-        <w:t>исключающее</w:t>
-      </w:r>
-      <w:proofErr w:type="gramEnd"/>
-      <w:r>
         <w:t xml:space="preserve"> или представленную на рисунке ниже.</w:t>
       </w:r>
     </w:p>
     <w:p>
       <w:pPr>
         <w:pStyle w:val="VKRMain"/>
-        <w:jc w:val="center"/>
       </w:pPr>
       <w:r>
         <w:rPr>
           <w:noProof/>
         </w:rPr>
+        <w:lastRenderedPageBreak/>
         <w:drawing>
-          <wp:inline distT="0" distB="0" distL="0" distR="0">
+          <wp:inline distT="0" distB="0" distL="0" distR="0" wp14:anchorId="0BAC714A" wp14:editId="7182CEBD">
             <wp:extent cx="2874016" cy="2380911"/>
             <wp:effectExtent l="0" t="0" r="0" b="0"/>
             <wp:docPr id="24" name="Рисунок 24" descr="Зачем нужен XOR и как он работает?"/>
@@ -4813,10 +4730,6 @@
         <w:pStyle w:val="VKRMain"/>
       </w:pPr>
       <w:r>
-        <w:lastRenderedPageBreak/>
-        <w:tab/>
-      </w:r>
-      <w:r>
         <w:t>На графике ниже можно увидеть как ошибка между выходом нейронной сети и менялась с количеством пройденных эпох</w:t>
       </w:r>
       <w:r>
@@ -4826,14 +4739,13 @@
     <w:p>
       <w:pPr>
         <w:pStyle w:val="VKRMain"/>
-        <w:jc w:val="center"/>
       </w:pPr>
       <w:r>
         <w:rPr>
           <w:noProof/>
         </w:rPr>
         <w:drawing>
-          <wp:inline distT="0" distB="0" distL="0" distR="0">
+          <wp:inline distT="0" distB="0" distL="0" distR="0" wp14:anchorId="1B8A28F4" wp14:editId="1E51CF44">
             <wp:extent cx="5287617" cy="3965713"/>
             <wp:effectExtent l="0" t="0" r="0" b="0"/>
             <wp:docPr id="25" name="Рисунок 25" descr="C:\Users\70810\Desktop\Figure_1.png"/>
@@ -4885,22 +4797,28 @@
     <w:p>
       <w:pPr>
         <w:pStyle w:val="VKRMain"/>
-        <w:jc w:val="center"/>
-      </w:pPr>
-    </w:p>
-    <w:p>
-      <w:pPr>
-        <w:pStyle w:val="VKRMain"/>
-      </w:pPr>
-      <w:r>
-        <w:t>Значение ошибки на сотой эпохе составляет 0.000005. По графику видно, что модель обучилась к 60 эпохе, а дальше уже не обучалась. Если модель учить слишком много эпох, то возможен момент переобучения, когда  ошибка начнет беспричинно расти.</w:t>
-      </w:r>
-    </w:p>
-    <w:p>
-      <w:pPr>
-        <w:pStyle w:val="VKRMain"/>
-      </w:pPr>
-      <w:r>
+      </w:pPr>
+    </w:p>
+    <w:p>
+      <w:pPr>
+        <w:pStyle w:val="VKRMain"/>
+      </w:pPr>
+      <w:r>
+        <w:t>Значение ошибки на сотой эпохе составляет 0.000005. По графику видно, что модель обучилась к 60 эпохе, а дальше уже не обучалась. Если модель учить слишком много эпох, то возмо</w:t>
+      </w:r>
+      <w:r>
+        <w:t xml:space="preserve">жен момент переобучения, когда </w:t>
+      </w:r>
+      <w:r>
+        <w:t>ошибка начнет беспричинно расти.</w:t>
+      </w:r>
+    </w:p>
+    <w:p>
+      <w:pPr>
+        <w:pStyle w:val="VKRMain"/>
+      </w:pPr>
+      <w:r>
+        <w:lastRenderedPageBreak/>
         <w:t xml:space="preserve">Воспользовавшись функцией </w:t>
       </w:r>
       <w:r>
@@ -4976,24 +4894,12 @@
       <w:pPr>
         <w:pStyle w:val="VKRMain"/>
       </w:pPr>
-    </w:p>
-    <w:p>
-      <w:pPr>
-        <w:pStyle w:val="VKRMain"/>
-      </w:pPr>
-    </w:p>
-    <w:p>
-      <w:pPr>
-        <w:pStyle w:val="VKRMain"/>
-        <w:jc w:val="center"/>
-      </w:pPr>
       <w:r>
         <w:rPr>
           <w:noProof/>
         </w:rPr>
-        <w:lastRenderedPageBreak/>
         <w:drawing>
-          <wp:inline distT="0" distB="0" distL="0" distR="0" wp14:anchorId="1BF5517B" wp14:editId="494984AE">
+          <wp:inline distT="0" distB="0" distL="0" distR="0" wp14:anchorId="1B6126CE" wp14:editId="791A5B4A">
             <wp:extent cx="6152515" cy="2259330"/>
             <wp:effectExtent l="0" t="0" r="635" b="7620"/>
             <wp:docPr id="26" name="Рисунок 26"/>
@@ -5088,8 +4994,221 @@
       <w:r>
         <w:t>является правильной и отвечает всем параметрам.</w:t>
       </w:r>
+    </w:p>
+    <w:p>
+      <w:pPr>
+        <w:rPr>
+          <w:rFonts w:ascii="Times New Roman" w:hAnsi="Times New Roman" w:cs="Times New Roman"/>
+          <w:sz w:val="28"/>
+          <w:szCs w:val="28"/>
+        </w:rPr>
+      </w:pPr>
+      <w:r>
+        <w:br w:type="page"/>
+      </w:r>
+    </w:p>
+    <w:p>
+      <w:pPr>
+        <w:pStyle w:val="VKRZagolovki"/>
+        <w:jc w:val="center"/>
+      </w:pPr>
+      <w:r>
+        <w:lastRenderedPageBreak/>
+        <w:t>Обучение нейронной сети на однофазной модели</w:t>
+      </w:r>
+    </w:p>
+    <w:p>
+      <w:pPr>
+        <w:pStyle w:val="VKRMain"/>
+      </w:pPr>
+      <w:r>
+        <w:t>Обу</w:t>
+      </w:r>
+      <w:r>
+        <w:t>чение нейронной сети должно происходить по схеме показанной ниже.</w:t>
+      </w:r>
+    </w:p>
+    <w:p>
+      <w:pPr>
+        <w:pStyle w:val="VKRMain"/>
+      </w:pPr>
+      <w:r>
+        <w:rPr>
+          <w:noProof/>
+        </w:rPr>
+        <w:drawing>
+          <wp:inline distT="0" distB="0" distL="0" distR="0" wp14:anchorId="3FC2871D" wp14:editId="64D0AFDF">
+            <wp:extent cx="6152515" cy="2343150"/>
+            <wp:effectExtent l="0" t="0" r="635" b="0"/>
+            <wp:docPr id="27" name="Рисунок 27"/>
+            <wp:cNvGraphicFramePr>
+              <a:graphicFrameLocks xmlns:a="http://schemas.openxmlformats.org/drawingml/2006/main" noChangeAspect="1"/>
+            </wp:cNvGraphicFramePr>
+            <a:graphic xmlns:a="http://schemas.openxmlformats.org/drawingml/2006/main">
+              <a:graphicData uri="http://schemas.openxmlformats.org/drawingml/2006/picture">
+                <pic:pic xmlns:pic="http://schemas.openxmlformats.org/drawingml/2006/picture">
+                  <pic:nvPicPr>
+                    <pic:cNvPr id="0" name=""/>
+                    <pic:cNvPicPr/>
+                  </pic:nvPicPr>
+                  <pic:blipFill>
+                    <a:blip r:embed="rId31"/>
+                    <a:stretch>
+                      <a:fillRect/>
+                    </a:stretch>
+                  </pic:blipFill>
+                  <pic:spPr>
+                    <a:xfrm>
+                      <a:off x="0" y="0"/>
+                      <a:ext cx="6152515" cy="2343150"/>
+                    </a:xfrm>
+                    <a:prstGeom prst="rect">
+                      <a:avLst/>
+                    </a:prstGeom>
+                  </pic:spPr>
+                </pic:pic>
+              </a:graphicData>
+            </a:graphic>
+          </wp:inline>
+        </w:drawing>
+      </w:r>
+    </w:p>
+    <w:p>
+      <w:pPr>
+        <w:pStyle w:val="VKRMain"/>
+      </w:pPr>
+    </w:p>
+    <w:p>
+      <w:pPr>
+        <w:pStyle w:val="VKRMain"/>
+      </w:pPr>
+      <w:r>
+        <w:rPr>
+          <w:lang w:val="en-US"/>
+        </w:rPr>
+        <w:t>Data</w:t>
+      </w:r>
+      <w:r>
+        <w:t xml:space="preserve"> </w:t>
+      </w:r>
+      <w:r>
+        <w:t xml:space="preserve">– это параметр в котором в </w:t>
+      </w:r>
+      <w:proofErr w:type="spellStart"/>
+      <w:r>
+        <w:t>нейросеть</w:t>
+      </w:r>
+      <w:proofErr w:type="spellEnd"/>
+      <w:r>
+        <w:t xml:space="preserve"> будут передаваться данные на основе которых она будет обучаться. Этот </w:t>
+      </w:r>
+      <w:proofErr w:type="spellStart"/>
+      <w:r>
+        <w:t>праметер</w:t>
+      </w:r>
+      <w:proofErr w:type="spellEnd"/>
+      <w:r>
+        <w:t xml:space="preserve"> очень важен, потому что от входных данных зависит обучение и работа способность всей сети.</w:t>
+      </w:r>
+    </w:p>
+    <w:p>
+      <w:pPr>
+        <w:pStyle w:val="VKRMain"/>
+      </w:pPr>
+      <w:proofErr w:type="spellStart"/>
+      <w:proofErr w:type="gramStart"/>
+      <w:r>
+        <w:rPr>
+          <w:lang w:val="en-US"/>
+        </w:rPr>
+        <w:t>Rezult</w:t>
+      </w:r>
+      <w:proofErr w:type="spellEnd"/>
+      <w:r>
+        <w:t xml:space="preserve"> – </w:t>
+      </w:r>
+      <w:r>
+        <w:t xml:space="preserve">результат работы исходного регулятора, который подается на выход </w:t>
+      </w:r>
+      <w:proofErr w:type="spellStart"/>
+      <w:r>
+        <w:t>нейросети</w:t>
+      </w:r>
+      <w:proofErr w:type="spellEnd"/>
+      <w:r>
+        <w:t>, где она подсчитывает ошибку и меняет свои весовые коэффициенты для уменьшения ошибки.</w:t>
+      </w:r>
+      <w:proofErr w:type="gramEnd"/>
+      <w:r>
+        <w:t xml:space="preserve"> </w:t>
+      </w:r>
+    </w:p>
+    <w:p>
+      <w:pPr>
+        <w:pStyle w:val="VKRMain"/>
+      </w:pPr>
+      <w:r>
+        <w:t xml:space="preserve">Прежде чем обучать нейронную сеть на трехфазную систему. Необходимо обучить </w:t>
+      </w:r>
+      <w:proofErr w:type="spellStart"/>
+      <w:r>
+        <w:t>нейросеть</w:t>
+      </w:r>
+      <w:proofErr w:type="spellEnd"/>
+      <w:r>
+        <w:t xml:space="preserve"> на однофазную систему, что бы </w:t>
+      </w:r>
+      <w:r>
+        <w:t>выбрать следующие параметры:</w:t>
+      </w:r>
+      <w:r>
+        <w:t xml:space="preserve"> </w:t>
+      </w:r>
+      <w:r>
+        <w:t>архитектуру</w:t>
+      </w:r>
+      <w:r>
+        <w:t xml:space="preserve"> сети</w:t>
+      </w:r>
+      <w:r>
+        <w:t xml:space="preserve"> </w:t>
+      </w:r>
+      <w:r>
+        <w:t>и какие данные для обучения нужно использовать.</w:t>
+      </w:r>
       <w:bookmarkStart w:id="0" w:name="_GoBack"/>
       <w:bookmarkEnd w:id="0"/>
+      <w:r>
+        <w:t xml:space="preserve"> На рисунке ниже представлена однофазная система</w:t>
+      </w:r>
+      <w:r>
+        <w:t>.</w:t>
+      </w:r>
+    </w:p>
+    <w:p>
+      <w:pPr>
+        <w:pStyle w:val="VKRMain"/>
+      </w:pPr>
+    </w:p>
+    <w:p>
+      <w:pPr>
+        <w:pStyle w:val="VKRMain"/>
+      </w:pPr>
+    </w:p>
+    <w:p>
+      <w:pPr>
+        <w:pStyle w:val="VKRMain"/>
+      </w:pPr>
+    </w:p>
+    <w:p>
+      <w:pPr>
+        <w:pStyle w:val="VKRMain"/>
+      </w:pPr>
+    </w:p>
+    <w:p>
+      <w:pPr>
+        <w:pStyle w:val="VKRMain"/>
+      </w:pPr>
     </w:p>
     <w:sectPr>
       <w:pgSz w:w="11906" w:h="16838"/>
@@ -5286,6 +5405,7 @@
   <w:style w:type="character" w:default="1" w:styleId="a0">
     <w:name w:val="Default Paragraph Font"/>
     <w:uiPriority w:val="1"/>
+    <w:semiHidden/>
     <w:unhideWhenUsed/>
   </w:style>
   <w:style w:type="table" w:default="1" w:styleId="a1">
@@ -5394,9 +5514,10 @@
     <w:link w:val="VKRMain0"/>
     <w:autoRedefine/>
     <w:qFormat/>
-    <w:rsid w:val="000F4BD5"/>
+    <w:rsid w:val="00A565B9"/>
     <w:pPr>
       <w:spacing w:line="360" w:lineRule="auto"/>
+      <w:ind w:firstLine="709"/>
       <w:jc w:val="both"/>
     </w:pPr>
     <w:rPr>
@@ -5432,7 +5553,7 @@
     <w:name w:val="VKR_Main Знак"/>
     <w:basedOn w:val="a0"/>
     <w:link w:val="VKRMain"/>
-    <w:rsid w:val="000F4BD5"/>
+    <w:rsid w:val="00A565B9"/>
     <w:rPr>
       <w:rFonts w:ascii="Times New Roman" w:hAnsi="Times New Roman" w:cs="Times New Roman"/>
       <w:sz w:val="28"/>
@@ -5995,7 +6116,7 @@
 </file>
 
 <file path=customXml/itemProps1.xml><?xml version="1.0" encoding="utf-8"?>
-<ds:datastoreItem xmlns:ds="http://schemas.openxmlformats.org/officeDocument/2006/customXml" ds:itemID="{C8810B30-800D-47E2-A293-05CEE6B28AFA}">
+<ds:datastoreItem xmlns:ds="http://schemas.openxmlformats.org/officeDocument/2006/customXml" ds:itemID="{C3031F48-C29F-4480-B30B-C5859177374E}">
   <ds:schemaRefs>
     <ds:schemaRef ds:uri="http://schemas.openxmlformats.org/officeDocument/2006/bibliography"/>
   </ds:schemaRefs>

</xml_diff>

<commit_message>
ПРовел все опыты(65стр) Signed-off-by: Don_Simon <don@simon.els>
</commit_message>
<xml_diff>
--- a/Оформление.docx
+++ b/Оформление.docx
@@ -46,7 +46,7 @@
           <v:shape id="_x0000_i1025" type="#_x0000_t75" style="width:10pt;height:15.05pt" o:ole="">
             <v:imagedata r:id="rId9" o:title=""/>
           </v:shape>
-          <o:OLEObject Type="Embed" ProgID="Equation.DSMT4" ShapeID="_x0000_i1025" DrawAspect="Content" ObjectID="_1678598551" r:id="rId10"/>
+          <o:OLEObject Type="Embed" ProgID="Equation.DSMT4" ShapeID="_x0000_i1025" DrawAspect="Content" ObjectID="_1678726780" r:id="rId10"/>
         </w:object>
       </w:r>
       <w:r>
@@ -7452,7 +7452,7 @@
           <v:shape id="_x0000_i1026" type="#_x0000_t75" style="width:10pt;height:15.05pt" o:ole="">
             <v:imagedata r:id="rId9" o:title=""/>
           </v:shape>
-          <o:OLEObject Type="Embed" ProgID="Equation.DSMT4" ShapeID="_x0000_i1026" DrawAspect="Content" ObjectID="_1678598552" r:id="rId14"/>
+          <o:OLEObject Type="Embed" ProgID="Equation.DSMT4" ShapeID="_x0000_i1026" DrawAspect="Content" ObjectID="_1678726781" r:id="rId14"/>
         </w:object>
       </w:r>
       <w:r>
@@ -7463,7 +7463,7 @@
           <v:shape id="_x0000_i1027" type="#_x0000_t75" style="width:10pt;height:15.05pt" o:ole="">
             <v:imagedata r:id="rId9" o:title=""/>
           </v:shape>
-          <o:OLEObject Type="Embed" ProgID="Equation.DSMT4" ShapeID="_x0000_i1027" DrawAspect="Content" ObjectID="_1678598553" r:id="rId15"/>
+          <o:OLEObject Type="Embed" ProgID="Equation.DSMT4" ShapeID="_x0000_i1027" DrawAspect="Content" ObjectID="_1678726782" r:id="rId15"/>
         </w:object>
       </w:r>
     </w:p>
@@ -7484,7 +7484,7 @@
           <v:shape id="_x0000_i1028" type="#_x0000_t75" style="width:56.95pt;height:13.75pt" o:ole="">
             <v:imagedata r:id="rId16" o:title=""/>
           </v:shape>
-          <o:OLEObject Type="Embed" ProgID="Equation.DSMT4" ShapeID="_x0000_i1028" DrawAspect="Content" ObjectID="_1678598554" r:id="rId17"/>
+          <o:OLEObject Type="Embed" ProgID="Equation.DSMT4" ShapeID="_x0000_i1028" DrawAspect="Content" ObjectID="_1678726783" r:id="rId17"/>
         </w:object>
       </w:r>
       <w:r>
@@ -7495,7 +7495,7 @@
           <v:shape id="_x0000_i1029" type="#_x0000_t75" style="width:10pt;height:15.05pt" o:ole="">
             <v:imagedata r:id="rId9" o:title=""/>
           </v:shape>
-          <o:OLEObject Type="Embed" ProgID="Equation.DSMT4" ShapeID="_x0000_i1029" DrawAspect="Content" ObjectID="_1678598555" r:id="rId18"/>
+          <o:OLEObject Type="Embed" ProgID="Equation.DSMT4" ShapeID="_x0000_i1029" DrawAspect="Content" ObjectID="_1678726784" r:id="rId18"/>
         </w:object>
       </w:r>
     </w:p>
@@ -7515,7 +7515,7 @@
           <v:shape id="_x0000_i1030" type="#_x0000_t75" style="width:10.65pt;height:11.9pt" o:ole="">
             <v:imagedata r:id="rId19" o:title=""/>
           </v:shape>
-          <o:OLEObject Type="Embed" ProgID="Equation.DSMT4" ShapeID="_x0000_i1030" DrawAspect="Content" ObjectID="_1678598556" r:id="rId20"/>
+          <o:OLEObject Type="Embed" ProgID="Equation.DSMT4" ShapeID="_x0000_i1030" DrawAspect="Content" ObjectID="_1678726785" r:id="rId20"/>
         </w:object>
       </w:r>
       <w:r>
@@ -7540,7 +7540,7 @@
           <v:shape id="_x0000_i1031" type="#_x0000_t75" style="width:13.15pt;height:11.9pt" o:ole="">
             <v:imagedata r:id="rId21" o:title=""/>
           </v:shape>
-          <o:OLEObject Type="Embed" ProgID="Equation.DSMT4" ShapeID="_x0000_i1031" DrawAspect="Content" ObjectID="_1678598557" r:id="rId22"/>
+          <o:OLEObject Type="Embed" ProgID="Equation.DSMT4" ShapeID="_x0000_i1031" DrawAspect="Content" ObjectID="_1678726786" r:id="rId22"/>
         </w:object>
       </w:r>
       <w:r>
@@ -7554,7 +7554,7 @@
           <v:shape id="_x0000_i1032" type="#_x0000_t75" style="width:10pt;height:15.05pt" o:ole="">
             <v:imagedata r:id="rId9" o:title=""/>
           </v:shape>
-          <o:OLEObject Type="Embed" ProgID="Equation.DSMT4" ShapeID="_x0000_i1032" DrawAspect="Content" ObjectID="_1678598558" r:id="rId23"/>
+          <o:OLEObject Type="Embed" ProgID="Equation.DSMT4" ShapeID="_x0000_i1032" DrawAspect="Content" ObjectID="_1678726787" r:id="rId23"/>
         </w:object>
       </w:r>
       <w:r>
@@ -7565,7 +7565,7 @@
           <v:shape id="_x0000_i1033" type="#_x0000_t75" style="width:10pt;height:15.05pt" o:ole="">
             <v:imagedata r:id="rId9" o:title=""/>
           </v:shape>
-          <o:OLEObject Type="Embed" ProgID="Equation.DSMT4" ShapeID="_x0000_i1033" DrawAspect="Content" ObjectID="_1678598559" r:id="rId24"/>
+          <o:OLEObject Type="Embed" ProgID="Equation.DSMT4" ShapeID="_x0000_i1033" DrawAspect="Content" ObjectID="_1678726788" r:id="rId24"/>
         </w:object>
       </w:r>
       <w:bookmarkEnd w:id="8"/>
@@ -7892,7 +7892,7 @@
                 <v:shape id="_x0000_i1034" type="#_x0000_t75" style="width:21.9pt;height:10.65pt" o:ole="">
                   <v:imagedata r:id="rId26" o:title=""/>
                 </v:shape>
-                <o:OLEObject Type="Embed" ProgID="Equation.DSMT4" ShapeID="_x0000_i1034" DrawAspect="Content" ObjectID="_1678598560" r:id="rId27"/>
+                <o:OLEObject Type="Embed" ProgID="Equation.DSMT4" ShapeID="_x0000_i1034" DrawAspect="Content" ObjectID="_1678726789" r:id="rId27"/>
               </w:object>
             </w:r>
             <w:r>
@@ -7913,7 +7913,7 @@
                 <v:shape id="_x0000_i1035" type="#_x0000_t75" style="width:13.75pt;height:10.65pt" o:ole="">
                   <v:imagedata r:id="rId28" o:title=""/>
                 </v:shape>
-                <o:OLEObject Type="Embed" ProgID="Equation.DSMT4" ShapeID="_x0000_i1035" DrawAspect="Content" ObjectID="_1678598561" r:id="rId29"/>
+                <o:OLEObject Type="Embed" ProgID="Equation.DSMT4" ShapeID="_x0000_i1035" DrawAspect="Content" ObjectID="_1678726790" r:id="rId29"/>
               </w:object>
             </w:r>
             <w:r>
@@ -8023,7 +8023,7 @@
                 <v:shape id="_x0000_i1036" type="#_x0000_t75" style="width:85.15pt;height:38.2pt" o:ole="">
                   <v:imagedata r:id="rId31" o:title=""/>
                 </v:shape>
-                <o:OLEObject Type="Embed" ProgID="Equation.DSMT4" ShapeID="_x0000_i1036" DrawAspect="Content" ObjectID="_1678598562" r:id="rId32"/>
+                <o:OLEObject Type="Embed" ProgID="Equation.DSMT4" ShapeID="_x0000_i1036" DrawAspect="Content" ObjectID="_1678726791" r:id="rId32"/>
               </w:object>
             </w:r>
           </w:p>
@@ -8232,7 +8232,7 @@
                 <v:shape id="_x0000_i1037" type="#_x0000_t75" style="width:77.65pt;height:43.2pt" o:ole="">
                   <v:imagedata r:id="rId34" o:title=""/>
                 </v:shape>
-                <o:OLEObject Type="Embed" ProgID="Equation.DSMT4" ShapeID="_x0000_i1037" DrawAspect="Content" ObjectID="_1678598563" r:id="rId35"/>
+                <o:OLEObject Type="Embed" ProgID="Equation.DSMT4" ShapeID="_x0000_i1037" DrawAspect="Content" ObjectID="_1678726792" r:id="rId35"/>
               </w:object>
             </w:r>
           </w:p>
@@ -8372,7 +8372,7 @@
                 <v:shape id="_x0000_i1038" type="#_x0000_t75" style="width:96.4pt;height:43.2pt" o:ole="">
                   <v:imagedata r:id="rId37" o:title=""/>
                 </v:shape>
-                <o:OLEObject Type="Embed" ProgID="Equation.DSMT4" ShapeID="_x0000_i1038" DrawAspect="Content" ObjectID="_1678598564" r:id="rId38"/>
+                <o:OLEObject Type="Embed" ProgID="Equation.DSMT4" ShapeID="_x0000_i1038" DrawAspect="Content" ObjectID="_1678726793" r:id="rId38"/>
               </w:object>
             </w:r>
           </w:p>
@@ -8406,7 +8406,7 @@
                 <v:shape id="_x0000_i1039" type="#_x0000_t75" style="width:13.75pt;height:10.65pt" o:ole="">
                   <v:imagedata r:id="rId28" o:title=""/>
                 </v:shape>
-                <o:OLEObject Type="Embed" ProgID="Equation.DSMT4" ShapeID="_x0000_i1039" DrawAspect="Content" ObjectID="_1678598565" r:id="rId39"/>
+                <o:OLEObject Type="Embed" ProgID="Equation.DSMT4" ShapeID="_x0000_i1039" DrawAspect="Content" ObjectID="_1678726794" r:id="rId39"/>
               </w:object>
             </w:r>
             <w:r>
@@ -9076,7 +9076,7 @@
           <v:shape id="_x0000_i1040" type="#_x0000_t75" style="width:169.65pt;height:24.4pt" o:ole="">
             <v:imagedata r:id="rId42" o:title=""/>
           </v:shape>
-          <o:OLEObject Type="Embed" ProgID="Equation.DSMT4" ShapeID="_x0000_i1040" DrawAspect="Content" ObjectID="_1678598566" r:id="rId43"/>
+          <o:OLEObject Type="Embed" ProgID="Equation.DSMT4" ShapeID="_x0000_i1040" DrawAspect="Content" ObjectID="_1678726795" r:id="rId43"/>
         </w:object>
       </w:r>
     </w:p>
@@ -9095,7 +9095,7 @@
           <v:shape id="_x0000_i1041" type="#_x0000_t75" style="width:134.6pt;height:25.65pt" o:ole="">
             <v:imagedata r:id="rId44" o:title=""/>
           </v:shape>
-          <o:OLEObject Type="Embed" ProgID="Equation.DSMT4" ShapeID="_x0000_i1041" DrawAspect="Content" ObjectID="_1678598567" r:id="rId45"/>
+          <o:OLEObject Type="Embed" ProgID="Equation.DSMT4" ShapeID="_x0000_i1041" DrawAspect="Content" ObjectID="_1678726796" r:id="rId45"/>
         </w:object>
       </w:r>
       <w:r>
@@ -9117,7 +9117,7 @@
           <v:shape id="_x0000_i1042" type="#_x0000_t75" style="width:17.55pt;height:18.8pt" o:ole="">
             <v:imagedata r:id="rId46" o:title=""/>
           </v:shape>
-          <o:OLEObject Type="Embed" ProgID="Equation.DSMT4" ShapeID="_x0000_i1042" DrawAspect="Content" ObjectID="_1678598568" r:id="rId47"/>
+          <o:OLEObject Type="Embed" ProgID="Equation.DSMT4" ShapeID="_x0000_i1042" DrawAspect="Content" ObjectID="_1678726797" r:id="rId47"/>
         </w:object>
       </w:r>
       <w:r>
@@ -9145,7 +9145,7 @@
           <v:shape id="_x0000_i1043" type="#_x0000_t75" style="width:20.65pt;height:18.8pt" o:ole="">
             <v:imagedata r:id="rId48" o:title=""/>
           </v:shape>
-          <o:OLEObject Type="Embed" ProgID="Equation.DSMT4" ShapeID="_x0000_i1043" DrawAspect="Content" ObjectID="_1678598569" r:id="rId49"/>
+          <o:OLEObject Type="Embed" ProgID="Equation.DSMT4" ShapeID="_x0000_i1043" DrawAspect="Content" ObjectID="_1678726798" r:id="rId49"/>
         </w:object>
       </w:r>
       <w:r>
@@ -9167,7 +9167,7 @@
           <v:shape id="_x0000_i1044" type="#_x0000_t75" style="width:36.3pt;height:18.8pt" o:ole="">
             <v:imagedata r:id="rId50" o:title=""/>
           </v:shape>
-          <o:OLEObject Type="Embed" ProgID="Equation.DSMT4" ShapeID="_x0000_i1044" DrawAspect="Content" ObjectID="_1678598570" r:id="rId51"/>
+          <o:OLEObject Type="Embed" ProgID="Equation.DSMT4" ShapeID="_x0000_i1044" DrawAspect="Content" ObjectID="_1678726799" r:id="rId51"/>
         </w:object>
       </w:r>
       <w:r>
@@ -9192,7 +9192,7 @@
           <v:shape id="_x0000_i1045" type="#_x0000_t75" style="width:41.95pt;height:18.8pt" o:ole="">
             <v:imagedata r:id="rId52" o:title=""/>
           </v:shape>
-          <o:OLEObject Type="Embed" ProgID="Equation.DSMT4" ShapeID="_x0000_i1045" DrawAspect="Content" ObjectID="_1678598571" r:id="rId53"/>
+          <o:OLEObject Type="Embed" ProgID="Equation.DSMT4" ShapeID="_x0000_i1045" DrawAspect="Content" ObjectID="_1678726800" r:id="rId53"/>
         </w:object>
       </w:r>
       <w:r>
@@ -9231,7 +9231,7 @@
           <v:shape id="_x0000_i1046" type="#_x0000_t75" style="width:40.05pt;height:24.4pt" o:ole="">
             <v:imagedata r:id="rId54" o:title=""/>
           </v:shape>
-          <o:OLEObject Type="Embed" ProgID="Equation.DSMT4" ShapeID="_x0000_i1046" DrawAspect="Content" ObjectID="_1678598572" r:id="rId55"/>
+          <o:OLEObject Type="Embed" ProgID="Equation.DSMT4" ShapeID="_x0000_i1046" DrawAspect="Content" ObjectID="_1678726801" r:id="rId55"/>
         </w:object>
       </w:r>
       <w:r>
@@ -9259,7 +9259,7 @@
           <v:shape id="_x0000_i1047" type="#_x0000_t75" style="width:16.3pt;height:18.8pt" o:ole="">
             <v:imagedata r:id="rId56" o:title=""/>
           </v:shape>
-          <o:OLEObject Type="Embed" ProgID="Equation.DSMT4" ShapeID="_x0000_i1047" DrawAspect="Content" ObjectID="_1678598573" r:id="rId57"/>
+          <o:OLEObject Type="Embed" ProgID="Equation.DSMT4" ShapeID="_x0000_i1047" DrawAspect="Content" ObjectID="_1678726802" r:id="rId57"/>
         </w:object>
       </w:r>
       <w:r>
@@ -9293,7 +9293,7 @@
           <v:shape id="_x0000_i1048" type="#_x0000_t75" style="width:13.75pt;height:18.8pt" o:ole="">
             <v:imagedata r:id="rId58" o:title=""/>
           </v:shape>
-          <o:OLEObject Type="Embed" ProgID="Equation.DSMT4" ShapeID="_x0000_i1048" DrawAspect="Content" ObjectID="_1678598574" r:id="rId59"/>
+          <o:OLEObject Type="Embed" ProgID="Equation.DSMT4" ShapeID="_x0000_i1048" DrawAspect="Content" ObjectID="_1678726803" r:id="rId59"/>
         </w:object>
       </w:r>
       <w:r>
@@ -9350,7 +9350,7 @@
           <v:shape id="_x0000_i1049" type="#_x0000_t75" style="width:167.15pt;height:51.35pt" o:ole="">
             <v:imagedata r:id="rId60" o:title=""/>
           </v:shape>
-          <o:OLEObject Type="Embed" ProgID="Equation.DSMT4" ShapeID="_x0000_i1049" DrawAspect="Content" ObjectID="_1678598575" r:id="rId61"/>
+          <o:OLEObject Type="Embed" ProgID="Equation.DSMT4" ShapeID="_x0000_i1049" DrawAspect="Content" ObjectID="_1678726804" r:id="rId61"/>
         </w:object>
       </w:r>
       <w:r>
@@ -9362,7 +9362,7 @@
             <v:imagedata r:id="rId9" o:title=""/>
             <w10:wrap type="square" side="right"/>
           </v:shape>
-          <o:OLEObject Type="Embed" ProgID="Equation.DSMT4" ShapeID="_x0000_s1034" DrawAspect="Content" ObjectID="_1678598604" r:id="rId62"/>
+          <o:OLEObject Type="Embed" ProgID="Equation.DSMT4" ShapeID="_x0000_s1034" DrawAspect="Content" ObjectID="_1678726840" r:id="rId62"/>
         </w:pict>
       </w:r>
     </w:p>
@@ -9401,7 +9401,7 @@
           <v:shape id="_x0000_i1050" type="#_x0000_t75" style="width:103.3pt;height:24.4pt" o:ole="">
             <v:imagedata r:id="rId63" o:title=""/>
           </v:shape>
-          <o:OLEObject Type="Embed" ProgID="Equation.DSMT4" ShapeID="_x0000_i1050" DrawAspect="Content" ObjectID="_1678598576" r:id="rId64"/>
+          <o:OLEObject Type="Embed" ProgID="Equation.DSMT4" ShapeID="_x0000_i1050" DrawAspect="Content" ObjectID="_1678726805" r:id="rId64"/>
         </w:object>
       </w:r>
     </w:p>
@@ -9471,7 +9471,7 @@
           <v:shape id="_x0000_i1051" type="#_x0000_t75" style="width:159.05pt;height:18.8pt" o:ole="">
             <v:imagedata r:id="rId65" o:title=""/>
           </v:shape>
-          <o:OLEObject Type="Embed" ProgID="Equation.DSMT4" ShapeID="_x0000_i1051" DrawAspect="Content" ObjectID="_1678598577" r:id="rId66"/>
+          <o:OLEObject Type="Embed" ProgID="Equation.DSMT4" ShapeID="_x0000_i1051" DrawAspect="Content" ObjectID="_1678726806" r:id="rId66"/>
         </w:object>
       </w:r>
     </w:p>
@@ -9490,7 +9490,7 @@
           <v:shape id="_x0000_i1052" type="#_x0000_t75" style="width:10pt;height:11.9pt" o:ole="">
             <v:imagedata r:id="rId67" o:title=""/>
           </v:shape>
-          <o:OLEObject Type="Embed" ProgID="Equation.DSMT4" ShapeID="_x0000_i1052" DrawAspect="Content" ObjectID="_1678598578" r:id="rId68"/>
+          <o:OLEObject Type="Embed" ProgID="Equation.DSMT4" ShapeID="_x0000_i1052" DrawAspect="Content" ObjectID="_1678726807" r:id="rId68"/>
         </w:object>
       </w:r>
       <w:r>
@@ -9521,7 +9521,7 @@
           <v:shape id="_x0000_i1053" type="#_x0000_t75" style="width:13.15pt;height:11.9pt" o:ole="">
             <v:imagedata r:id="rId69" o:title=""/>
           </v:shape>
-          <o:OLEObject Type="Embed" ProgID="Equation.DSMT4" ShapeID="_x0000_i1053" DrawAspect="Content" ObjectID="_1678598579" r:id="rId70"/>
+          <o:OLEObject Type="Embed" ProgID="Equation.DSMT4" ShapeID="_x0000_i1053" DrawAspect="Content" ObjectID="_1678726808" r:id="rId70"/>
         </w:object>
       </w:r>
       <w:r>
@@ -9546,7 +9546,7 @@
           <v:shape id="_x0000_i1054" type="#_x0000_t75" style="width:36.3pt;height:18.8pt" o:ole="">
             <v:imagedata r:id="rId71" o:title=""/>
           </v:shape>
-          <o:OLEObject Type="Embed" ProgID="Equation.DSMT4" ShapeID="_x0000_i1054" DrawAspect="Content" ObjectID="_1678598580" r:id="rId72"/>
+          <o:OLEObject Type="Embed" ProgID="Equation.DSMT4" ShapeID="_x0000_i1054" DrawAspect="Content" ObjectID="_1678726809" r:id="rId72"/>
         </w:object>
       </w:r>
       <w:r>
@@ -9580,7 +9580,7 @@
           <v:shape id="_x0000_i1055" type="#_x0000_t75" style="width:93.9pt;height:18.8pt" o:ole="">
             <v:imagedata r:id="rId73" o:title=""/>
           </v:shape>
-          <o:OLEObject Type="Embed" ProgID="Equation.DSMT4" ShapeID="_x0000_i1055" DrawAspect="Content" ObjectID="_1678598581" r:id="rId74"/>
+          <o:OLEObject Type="Embed" ProgID="Equation.DSMT4" ShapeID="_x0000_i1055" DrawAspect="Content" ObjectID="_1678726810" r:id="rId74"/>
         </w:object>
       </w:r>
     </w:p>
@@ -10584,126 +10584,92 @@
     <w:p>
       <w:pPr>
         <w:pStyle w:val="VKRimage"/>
+      </w:pPr>
+      <w:r>
+        <w:t>Рисунок</w:t>
+      </w:r>
+      <w:r>
+        <w:t xml:space="preserve"> </w:t>
+      </w:r>
+      <w:r>
+        <w:fldChar w:fldCharType="begin"/>
+      </w:r>
+      <w:r>
+        <w:instrText xml:space="preserve"> </w:instrText>
+      </w:r>
+      <w:r>
         <w:rPr>
           <w:lang w:val="en-US"/>
         </w:rPr>
-      </w:pPr>
-      <w:r>
-        <w:t>Рисунок</w:t>
+        <w:instrText>SEQ</w:instrText>
+      </w:r>
+      <w:r>
+        <w:instrText xml:space="preserve"> </w:instrText>
+      </w:r>
+      <w:r>
+        <w:instrText>Рисунок</w:instrText>
+      </w:r>
+      <w:r>
+        <w:instrText xml:space="preserve"> \* </w:instrText>
       </w:r>
       <w:r>
         <w:rPr>
           <w:lang w:val="en-US"/>
         </w:rPr>
+        <w:instrText>ARABIC</w:instrText>
+      </w:r>
+      <w:r>
+        <w:instrText xml:space="preserve"> </w:instrText>
+      </w:r>
+      <w:r>
+        <w:fldChar w:fldCharType="separate"/>
+      </w:r>
+      <w:r>
+        <w:rPr>
+          <w:noProof/>
+        </w:rPr>
+        <w:t>5</w:t>
+      </w:r>
+      <w:r>
+        <w:fldChar w:fldCharType="end"/>
+      </w:r>
+      <w:r>
+        <w:t xml:space="preserve"> – </w:t>
+      </w:r>
+      <w:r>
+        <w:t>Библиотека</w:t>
+      </w:r>
+      <w:r>
         <w:t xml:space="preserve"> </w:t>
       </w:r>
       <w:r>
-        <w:fldChar w:fldCharType="begin"/>
-      </w:r>
-      <w:r>
         <w:rPr>
           <w:lang w:val="en-US"/>
         </w:rPr>
-        <w:instrText xml:space="preserve"> </w:instrText>
+        <w:t>Deep</w:t>
+      </w:r>
+      <w:r>
+        <w:t xml:space="preserve"> </w:t>
       </w:r>
       <w:r>
         <w:rPr>
           <w:lang w:val="en-US"/>
         </w:rPr>
-        <w:instrText>SEQ</w:instrText>
+        <w:t>Learning</w:t>
+      </w:r>
+      <w:r>
+        <w:t xml:space="preserve"> </w:t>
       </w:r>
       <w:r>
         <w:rPr>
           <w:lang w:val="en-US"/>
         </w:rPr>
-        <w:instrText xml:space="preserve"> </w:instrText>
-      </w:r>
-      <w:r>
-        <w:instrText>Рисунок</w:instrText>
-      </w:r>
-      <w:r>
-        <w:rPr>
-          <w:lang w:val="en-US"/>
-        </w:rPr>
-        <w:instrText xml:space="preserve"> \* </w:instrText>
-      </w:r>
-      <w:r>
-        <w:rPr>
-          <w:lang w:val="en-US"/>
-        </w:rPr>
-        <w:instrText>ARABIC</w:instrText>
-      </w:r>
-      <w:r>
-        <w:rPr>
-          <w:lang w:val="en-US"/>
-        </w:rPr>
-        <w:instrText xml:space="preserve"> </w:instrText>
-      </w:r>
-      <w:r>
-        <w:fldChar w:fldCharType="separate"/>
-      </w:r>
-      <w:r>
-        <w:rPr>
-          <w:noProof/>
-          <w:lang w:val="en-US"/>
-        </w:rPr>
-        <w:t>5</w:t>
-      </w:r>
-      <w:r>
-        <w:fldChar w:fldCharType="end"/>
-      </w:r>
-      <w:r>
-        <w:rPr>
-          <w:lang w:val="en-US"/>
-        </w:rPr>
-        <w:t xml:space="preserve"> – </w:t>
-      </w:r>
-      <w:r>
-        <w:t>Библиотека</w:t>
-      </w:r>
-      <w:r>
-        <w:rPr>
-          <w:lang w:val="en-US"/>
-        </w:rPr>
-        <w:t xml:space="preserve"> </w:t>
-      </w:r>
-      <w:r>
-        <w:rPr>
-          <w:lang w:val="en-US"/>
-        </w:rPr>
-        <w:t>Deep</w:t>
-      </w:r>
-      <w:r>
-        <w:rPr>
-          <w:lang w:val="en-US"/>
-        </w:rPr>
-        <w:t xml:space="preserve"> </w:t>
-      </w:r>
-      <w:r>
-        <w:rPr>
-          <w:lang w:val="en-US"/>
-        </w:rPr>
-        <w:t>Learning</w:t>
-      </w:r>
-      <w:r>
-        <w:rPr>
-          <w:lang w:val="en-US"/>
-        </w:rPr>
-        <w:t xml:space="preserve"> </w:t>
-      </w:r>
-      <w:r>
-        <w:rPr>
-          <w:lang w:val="en-US"/>
-        </w:rPr>
         <w:t>Toolbox</w:t>
       </w:r>
     </w:p>
     <w:p>
       <w:pPr>
         <w:pStyle w:val="VKRimage"/>
-        <w:rPr>
-          <w:lang w:val="en-US"/>
-        </w:rPr>
       </w:pPr>
     </w:p>
     <w:p>
@@ -12232,7 +12198,7 @@
           <v:shape id="_x0000_i1056" type="#_x0000_t75" style="width:55.7pt;height:15.05pt" o:ole="">
             <v:imagedata r:id="rId80" o:title=""/>
           </v:shape>
-          <o:OLEObject Type="Embed" ProgID="Equation.DSMT4" ShapeID="_x0000_i1056" DrawAspect="Content" ObjectID="_1678598582" r:id="rId81"/>
+          <o:OLEObject Type="Embed" ProgID="Equation.DSMT4" ShapeID="_x0000_i1056" DrawAspect="Content" ObjectID="_1678726811" r:id="rId81"/>
         </w:object>
       </w:r>
       <w:r>
@@ -12254,7 +12220,7 @@
           <v:shape id="_x0000_i1057" type="#_x0000_t75" style="width:16.3pt;height:15.05pt" o:ole="">
             <v:imagedata r:id="rId82" o:title=""/>
           </v:shape>
-          <o:OLEObject Type="Embed" ProgID="Equation.DSMT4" ShapeID="_x0000_i1057" DrawAspect="Content" ObjectID="_1678598583" r:id="rId83"/>
+          <o:OLEObject Type="Embed" ProgID="Equation.DSMT4" ShapeID="_x0000_i1057" DrawAspect="Content" ObjectID="_1678726812" r:id="rId83"/>
         </w:object>
       </w:r>
       <w:r>
@@ -12276,7 +12242,7 @@
           <v:shape id="_x0000_i1058" type="#_x0000_t75" style="width:10pt;height:13.75pt" o:ole="">
             <v:imagedata r:id="rId84" o:title=""/>
           </v:shape>
-          <o:OLEObject Type="Embed" ProgID="Equation.DSMT4" ShapeID="_x0000_i1058" DrawAspect="Content" ObjectID="_1678598584" r:id="rId85"/>
+          <o:OLEObject Type="Embed" ProgID="Equation.DSMT4" ShapeID="_x0000_i1058" DrawAspect="Content" ObjectID="_1678726813" r:id="rId85"/>
         </w:object>
       </w:r>
       <w:r>
@@ -12301,7 +12267,7 @@
           <v:shape id="_x0000_i1059" type="#_x0000_t75" style="width:16.3pt;height:13.75pt" o:ole="">
             <v:imagedata r:id="rId86" o:title=""/>
           </v:shape>
-          <o:OLEObject Type="Embed" ProgID="Equation.DSMT4" ShapeID="_x0000_i1059" DrawAspect="Content" ObjectID="_1678598585" r:id="rId87"/>
+          <o:OLEObject Type="Embed" ProgID="Equation.DSMT4" ShapeID="_x0000_i1059" DrawAspect="Content" ObjectID="_1678726814" r:id="rId87"/>
         </w:object>
       </w:r>
       <w:r>
@@ -15241,7 +15207,7 @@
           <v:shape id="_x0000_i1060" type="#_x0000_t75" style="width:20.05pt;height:17.55pt" o:ole="">
             <v:imagedata r:id="rId110" o:title=""/>
           </v:shape>
-          <o:OLEObject Type="Embed" ProgID="Equation.DSMT4" ShapeID="_x0000_i1060" DrawAspect="Content" ObjectID="_1678598586" r:id="rId111"/>
+          <o:OLEObject Type="Embed" ProgID="Equation.DSMT4" ShapeID="_x0000_i1060" DrawAspect="Content" ObjectID="_1678726815" r:id="rId111"/>
         </w:object>
       </w:r>
       <w:r>
@@ -15260,7 +15226,7 @@
           <v:shape id="_x0000_i1061" type="#_x0000_t75" style="width:82.65pt;height:61.35pt" o:ole="">
             <v:imagedata r:id="rId112" o:title=""/>
           </v:shape>
-          <o:OLEObject Type="Embed" ProgID="Equation.DSMT4" ShapeID="_x0000_i1061" DrawAspect="Content" ObjectID="_1678598587" r:id="rId113"/>
+          <o:OLEObject Type="Embed" ProgID="Equation.DSMT4" ShapeID="_x0000_i1061" DrawAspect="Content" ObjectID="_1678726816" r:id="rId113"/>
         </w:object>
       </w:r>
       <w:r>
@@ -15283,7 +15249,7 @@
           <v:shape id="_x0000_i1062" type="#_x0000_t75" style="width:18.15pt;height:18.8pt" o:ole="">
             <v:imagedata r:id="rId114" o:title=""/>
           </v:shape>
-          <o:OLEObject Type="Embed" ProgID="Equation.DSMT4" ShapeID="_x0000_i1062" DrawAspect="Content" ObjectID="_1678598588" r:id="rId115"/>
+          <o:OLEObject Type="Embed" ProgID="Equation.DSMT4" ShapeID="_x0000_i1062" DrawAspect="Content" ObjectID="_1678726817" r:id="rId115"/>
         </w:object>
       </w:r>
       <w:r>
@@ -15297,7 +15263,7 @@
           <v:shape id="_x0000_i1063" type="#_x0000_t75" style="width:18.15pt;height:18.8pt" o:ole="">
             <v:imagedata r:id="rId116" o:title=""/>
           </v:shape>
-          <o:OLEObject Type="Embed" ProgID="Equation.DSMT4" ShapeID="_x0000_i1063" DrawAspect="Content" ObjectID="_1678598589" r:id="rId117"/>
+          <o:OLEObject Type="Embed" ProgID="Equation.DSMT4" ShapeID="_x0000_i1063" DrawAspect="Content" ObjectID="_1678726818" r:id="rId117"/>
         </w:object>
       </w:r>
       <w:r>
@@ -15311,7 +15277,7 @@
           <v:shape id="_x0000_i1064" type="#_x0000_t75" style="width:18.15pt;height:18.8pt" o:ole="">
             <v:imagedata r:id="rId118" o:title=""/>
           </v:shape>
-          <o:OLEObject Type="Embed" ProgID="Equation.DSMT4" ShapeID="_x0000_i1064" DrawAspect="Content" ObjectID="_1678598590" r:id="rId119"/>
+          <o:OLEObject Type="Embed" ProgID="Equation.DSMT4" ShapeID="_x0000_i1064" DrawAspect="Content" ObjectID="_1678726819" r:id="rId119"/>
         </w:object>
       </w:r>
       <w:r>
@@ -15337,7 +15303,7 @@
           <v:shape id="_x0000_i1065" type="#_x0000_t75" style="width:17.55pt;height:18.8pt" o:ole="">
             <v:imagedata r:id="rId120" o:title=""/>
           </v:shape>
-          <o:OLEObject Type="Embed" ProgID="Equation.DSMT4" ShapeID="_x0000_i1065" DrawAspect="Content" ObjectID="_1678598591" r:id="rId121"/>
+          <o:OLEObject Type="Embed" ProgID="Equation.DSMT4" ShapeID="_x0000_i1065" DrawAspect="Content" ObjectID="_1678726820" r:id="rId121"/>
         </w:object>
       </w:r>
       <w:r>
@@ -15351,7 +15317,7 @@
           <v:shape id="_x0000_i1066" type="#_x0000_t75" style="width:16.3pt;height:21.9pt" o:ole="">
             <v:imagedata r:id="rId122" o:title=""/>
           </v:shape>
-          <o:OLEObject Type="Embed" ProgID="Equation.DSMT4" ShapeID="_x0000_i1066" DrawAspect="Content" ObjectID="_1678598592" r:id="rId123"/>
+          <o:OLEObject Type="Embed" ProgID="Equation.DSMT4" ShapeID="_x0000_i1066" DrawAspect="Content" ObjectID="_1678726821" r:id="rId123"/>
         </w:object>
       </w:r>
       <w:r>
@@ -15391,7 +15357,7 @@
           <v:shape id="_x0000_i1067" type="#_x0000_t75" style="width:20.05pt;height:17.55pt" o:ole="">
             <v:imagedata r:id="rId110" o:title=""/>
           </v:shape>
-          <o:OLEObject Type="Embed" ProgID="Equation.DSMT4" ShapeID="_x0000_i1067" DrawAspect="Content" ObjectID="_1678598593" r:id="rId124"/>
+          <o:OLEObject Type="Embed" ProgID="Equation.DSMT4" ShapeID="_x0000_i1067" DrawAspect="Content" ObjectID="_1678726822" r:id="rId124"/>
         </w:object>
       </w:r>
       <w:r>
@@ -15566,7 +15532,7 @@
           <v:shape id="_x0000_i1068" type="#_x0000_t75" style="width:134.6pt;height:28.15pt" o:ole="">
             <v:imagedata r:id="rId125" o:title=""/>
           </v:shape>
-          <o:OLEObject Type="Embed" ProgID="Equation.DSMT4" ShapeID="_x0000_i1068" DrawAspect="Content" ObjectID="_1678598594" r:id="rId126"/>
+          <o:OLEObject Type="Embed" ProgID="Equation.DSMT4" ShapeID="_x0000_i1068" DrawAspect="Content" ObjectID="_1678726823" r:id="rId126"/>
         </w:object>
       </w:r>
       <w:r>
@@ -15588,7 +15554,7 @@
           <v:shape id="_x0000_i1069" type="#_x0000_t75" style="width:53.2pt;height:36.3pt" o:ole="">
             <v:imagedata r:id="rId127" o:title=""/>
           </v:shape>
-          <o:OLEObject Type="Embed" ProgID="Equation.DSMT4" ShapeID="_x0000_i1069" DrawAspect="Content" ObjectID="_1678598595" r:id="rId128"/>
+          <o:OLEObject Type="Embed" ProgID="Equation.DSMT4" ShapeID="_x0000_i1069" DrawAspect="Content" ObjectID="_1678726824" r:id="rId128"/>
         </w:object>
       </w:r>
       <w:r>
@@ -15616,7 +15582,7 @@
           <v:shape id="_x0000_i1070" type="#_x0000_t75" style="width:54.45pt;height:18.8pt" o:ole="">
             <v:imagedata r:id="rId129" o:title=""/>
           </v:shape>
-          <o:OLEObject Type="Embed" ProgID="Equation.DSMT4" ShapeID="_x0000_i1070" DrawAspect="Content" ObjectID="_1678598596" r:id="rId130"/>
+          <o:OLEObject Type="Embed" ProgID="Equation.DSMT4" ShapeID="_x0000_i1070" DrawAspect="Content" ObjectID="_1678726825" r:id="rId130"/>
         </w:object>
       </w:r>
       <w:r>
@@ -15641,7 +15607,7 @@
           <v:shape id="_x0000_i1071" type="#_x0000_t75" style="width:13.15pt;height:11.9pt" o:ole="">
             <v:imagedata r:id="rId131" o:title=""/>
           </v:shape>
-          <o:OLEObject Type="Embed" ProgID="Equation.DSMT4" ShapeID="_x0000_i1071" DrawAspect="Content" ObjectID="_1678598597" r:id="rId132"/>
+          <o:OLEObject Type="Embed" ProgID="Equation.DSMT4" ShapeID="_x0000_i1071" DrawAspect="Content" ObjectID="_1678726826" r:id="rId132"/>
         </w:object>
       </w:r>
       <w:r>
@@ -15672,7 +15638,7 @@
           <v:shape id="_x0000_i1072" type="#_x0000_t75" style="width:20.05pt;height:18.8pt" o:ole="">
             <v:imagedata r:id="rId133" o:title=""/>
           </v:shape>
-          <o:OLEObject Type="Embed" ProgID="Equation.DSMT4" ShapeID="_x0000_i1072" DrawAspect="Content" ObjectID="_1678598598" r:id="rId134"/>
+          <o:OLEObject Type="Embed" ProgID="Equation.DSMT4" ShapeID="_x0000_i1072" DrawAspect="Content" ObjectID="_1678726827" r:id="rId134"/>
         </w:object>
       </w:r>
       <w:r>
@@ -15710,7 +15676,7 @@
           <v:shape id="_x0000_i1073" type="#_x0000_t75" style="width:56.95pt;height:15.05pt" o:ole="">
             <v:imagedata r:id="rId135" o:title=""/>
           </v:shape>
-          <o:OLEObject Type="Embed" ProgID="Equation.DSMT4" ShapeID="_x0000_i1073" DrawAspect="Content" ObjectID="_1678598599" r:id="rId136"/>
+          <o:OLEObject Type="Embed" ProgID="Equation.DSMT4" ShapeID="_x0000_i1073" DrawAspect="Content" ObjectID="_1678726828" r:id="rId136"/>
         </w:object>
       </w:r>
       <w:r>
@@ -15759,7 +15725,7 @@
           <v:shape id="_x0000_i1074" type="#_x0000_t75" style="width:35.05pt;height:35.05pt" o:ole="">
             <v:imagedata r:id="rId137" o:title=""/>
           </v:shape>
-          <o:OLEObject Type="Embed" ProgID="Equation.DSMT4" ShapeID="_x0000_i1074" DrawAspect="Content" ObjectID="_1678598600" r:id="rId138"/>
+          <o:OLEObject Type="Embed" ProgID="Equation.DSMT4" ShapeID="_x0000_i1074" DrawAspect="Content" ObjectID="_1678726829" r:id="rId138"/>
         </w:object>
       </w:r>
     </w:p>
@@ -15786,7 +15752,7 @@
           <v:shape id="_x0000_i1075" type="#_x0000_t75" style="width:10pt;height:11.9pt" o:ole="">
             <v:imagedata r:id="rId139" o:title=""/>
           </v:shape>
-          <o:OLEObject Type="Embed" ProgID="Equation.DSMT4" ShapeID="_x0000_i1075" DrawAspect="Content" ObjectID="_1678598601" r:id="rId140"/>
+          <o:OLEObject Type="Embed" ProgID="Equation.DSMT4" ShapeID="_x0000_i1075" DrawAspect="Content" ObjectID="_1678726830" r:id="rId140"/>
         </w:object>
       </w:r>
       <w:r>
@@ -15809,7 +15775,7 @@
           <v:shape id="_x0000_i1076" type="#_x0000_t75" style="width:10pt;height:11.9pt" o:ole="">
             <v:imagedata r:id="rId141" o:title=""/>
           </v:shape>
-          <o:OLEObject Type="Embed" ProgID="Equation.DSMT4" ShapeID="_x0000_i1076" DrawAspect="Content" ObjectID="_1678598602" r:id="rId142"/>
+          <o:OLEObject Type="Embed" ProgID="Equation.DSMT4" ShapeID="_x0000_i1076" DrawAspect="Content" ObjectID="_1678726831" r:id="rId142"/>
         </w:object>
       </w:r>
       <w:r>
@@ -15937,7 +15903,7 @@
                 <v:shape id="_x0000_i1077" type="#_x0000_t75" style="width:10pt;height:11.9pt" o:ole="">
                   <v:imagedata r:id="rId141" o:title=""/>
                 </v:shape>
-                <o:OLEObject Type="Embed" ProgID="Equation.DSMT4" ShapeID="_x0000_i1077" DrawAspect="Content" ObjectID="_1678598603" r:id="rId143"/>
+                <o:OLEObject Type="Embed" ProgID="Equation.DSMT4" ShapeID="_x0000_i1077" DrawAspect="Content" ObjectID="_1678726832" r:id="rId143"/>
               </w:object>
             </w:r>
           </w:p>
@@ -20100,67 +20066,1228 @@
         </w:rPr>
         <w:t xml:space="preserve">типы асинхронного двигателя </w:t>
       </w:r>
-      <w:bookmarkStart w:id="28" w:name="_GoBack"/>
       <w:bookmarkEnd w:id="27"/>
+    </w:p>
+    <w:p>
+      <w:pPr>
+        <w:pStyle w:val="VKRMain"/>
+        <w:rPr>
+          <w:noProof/>
+        </w:rPr>
+      </w:pPr>
+    </w:p>
+    <w:p>
+      <w:pPr>
+        <w:pStyle w:val="2"/>
+        <w:rPr>
+          <w:noProof/>
+        </w:rPr>
+      </w:pPr>
+      <w:bookmarkStart w:id="28" w:name="_Toc67941745"/>
+      <w:r>
+        <w:rPr>
+          <w:noProof/>
+        </w:rPr>
+        <w:t xml:space="preserve">6.1. Создание </w:t>
+      </w:r>
+      <w:r>
+        <w:rPr>
+          <w:noProof/>
+        </w:rPr>
+        <w:t xml:space="preserve">системы управления асинхронным двигателем в </w:t>
+      </w:r>
+      <w:r>
+        <w:rPr>
+          <w:noProof/>
+          <w:lang w:val="en-US"/>
+        </w:rPr>
+        <w:t>Matlab</w:t>
+      </w:r>
+      <w:r>
+        <w:rPr>
+          <w:noProof/>
+        </w:rPr>
+        <w:t xml:space="preserve"> </w:t>
+      </w:r>
+      <w:r>
+        <w:rPr>
+          <w:noProof/>
+          <w:lang w:val="en-US"/>
+        </w:rPr>
+        <w:t>Simulink</w:t>
+      </w:r>
       <w:bookmarkEnd w:id="28"/>
     </w:p>
     <w:p>
       <w:pPr>
         <w:pStyle w:val="VKRMain"/>
-        <w:rPr>
-          <w:noProof/>
-        </w:rPr>
+      </w:pPr>
+    </w:p>
+    <w:p>
+      <w:pPr>
+        <w:pStyle w:val="VKRMain"/>
+      </w:pPr>
+      <w:r>
+        <w:t xml:space="preserve">Следующим этапом исследования возможностей нейронных сетей будет, замена регуляторов скорости, в системе управления асинхронного электропривода. Для проведения опытов и создания обучающей выборке была разработана математическая модель электропривода в среде </w:t>
+      </w:r>
+      <w:proofErr w:type="spellStart"/>
+      <w:r>
+        <w:rPr>
+          <w:lang w:val="en-US"/>
+        </w:rPr>
+        <w:t>MatLab</w:t>
+      </w:r>
+      <w:proofErr w:type="spellEnd"/>
+      <w:r>
+        <w:t>, она состоит из звена постоянного тока, инвертора, асинхронного двигателя, ШИМ модуля, который подает управляющие сигналы на полупроводниковый мост, а так же блока реализующего законы управления, в нём и будет заменен ПИ</w:t>
+      </w:r>
+      <w:r>
+        <w:t>Д</w:t>
+      </w:r>
+      <w:r>
+        <w:t>-регулятор скорости на нейронную сеть. Разработанная математическая модель представлена на рисунке 42.</w:t>
+      </w:r>
+    </w:p>
+    <w:p>
+      <w:pPr>
+        <w:pStyle w:val="VKRimage"/>
+      </w:pPr>
+      <w:r>
+        <w:rPr>
+          <w:noProof/>
+        </w:rPr>
+        <w:drawing>
+          <wp:inline distT="0" distB="0" distL="0" distR="0" wp14:anchorId="0E700BAA" wp14:editId="7B7C336C">
+            <wp:extent cx="6152515" cy="1742440"/>
+            <wp:effectExtent l="0" t="0" r="635" b="0"/>
+            <wp:docPr id="53" name="Рисунок 53"/>
+            <wp:cNvGraphicFramePr>
+              <a:graphicFrameLocks xmlns:a="http://schemas.openxmlformats.org/drawingml/2006/main" noChangeAspect="1"/>
+            </wp:cNvGraphicFramePr>
+            <a:graphic xmlns:a="http://schemas.openxmlformats.org/drawingml/2006/main">
+              <a:graphicData uri="http://schemas.openxmlformats.org/drawingml/2006/picture">
+                <pic:pic xmlns:pic="http://schemas.openxmlformats.org/drawingml/2006/picture">
+                  <pic:nvPicPr>
+                    <pic:cNvPr id="0" name=""/>
+                    <pic:cNvPicPr/>
+                  </pic:nvPicPr>
+                  <pic:blipFill>
+                    <a:blip r:embed="rId165"/>
+                    <a:stretch>
+                      <a:fillRect/>
+                    </a:stretch>
+                  </pic:blipFill>
+                  <pic:spPr>
+                    <a:xfrm>
+                      <a:off x="0" y="0"/>
+                      <a:ext cx="6152515" cy="1742440"/>
+                    </a:xfrm>
+                    <a:prstGeom prst="rect">
+                      <a:avLst/>
+                    </a:prstGeom>
+                  </pic:spPr>
+                </pic:pic>
+              </a:graphicData>
+            </a:graphic>
+          </wp:inline>
+        </w:drawing>
+      </w:r>
+    </w:p>
+    <w:p>
+      <w:pPr>
+        <w:pStyle w:val="VKRimage"/>
+      </w:pPr>
+      <w:r>
+        <w:t xml:space="preserve">Рисунок </w:t>
+      </w:r>
+      <w:fldSimple w:instr=" SEQ Рисунок \* ARABIC ">
+        <w:r>
+          <w:rPr>
+            <w:noProof/>
+          </w:rPr>
+          <w:t>42</w:t>
+        </w:r>
+      </w:fldSimple>
+      <w:r>
+        <w:t xml:space="preserve"> – Схема асинхронного двигателя в </w:t>
+      </w:r>
+      <w:proofErr w:type="spellStart"/>
+      <w:r>
+        <w:rPr>
+          <w:lang w:val="en-US"/>
+        </w:rPr>
+        <w:t>Matlab</w:t>
+      </w:r>
+      <w:proofErr w:type="spellEnd"/>
+      <w:r>
+        <w:t xml:space="preserve"> </w:t>
+      </w:r>
+      <w:r>
+        <w:rPr>
+          <w:lang w:val="en-US"/>
+        </w:rPr>
+        <w:t>Simulink</w:t>
+      </w:r>
+    </w:p>
+    <w:p>
+      <w:pPr>
+        <w:pStyle w:val="VKRimage"/>
+      </w:pPr>
+    </w:p>
+    <w:p>
+      <w:pPr>
+        <w:pStyle w:val="VKRMain"/>
+      </w:pPr>
+      <w:r>
+        <w:t xml:space="preserve">Для создания обучающей выборки будут взяты несколько стандартных моделей асинхронных двигателей, которые предоставляет среда разработки </w:t>
+      </w:r>
+      <w:proofErr w:type="spellStart"/>
+      <w:r>
+        <w:rPr>
+          <w:lang w:val="en-US"/>
+        </w:rPr>
+        <w:t>MatLab</w:t>
+      </w:r>
+      <w:proofErr w:type="spellEnd"/>
+      <w:r>
+        <w:t>, в системе управления, для каждого двигателя будет настроен ПИ</w:t>
+      </w:r>
+      <w:r>
+        <w:t>Д</w:t>
+      </w:r>
+      <w:r>
+        <w:t xml:space="preserve"> – регулятор скорости, на двигатели будет подаваться </w:t>
+      </w:r>
+      <w:proofErr w:type="spellStart"/>
+      <w:r>
+        <w:t>вентиляторная</w:t>
+      </w:r>
+      <w:proofErr w:type="spellEnd"/>
+      <w:r>
+        <w:t xml:space="preserve"> нагрузка, зависящая от квадрата скорости вращения ротора электродвигателя. </w:t>
+      </w:r>
+    </w:p>
+    <w:p>
+      <w:pPr>
+        <w:pStyle w:val="VKRMain"/>
+      </w:pPr>
+      <w:r>
+        <w:t xml:space="preserve">Задачей нейронной сети будет являться </w:t>
+      </w:r>
+      <w:r>
+        <w:t>отработка заданного значения скорости на различных  типах двигателей, которые входят в диапазон обучающей выборки.</w:t>
+      </w:r>
+    </w:p>
+    <w:p>
+      <w:pPr>
+        <w:pStyle w:val="VKRMain"/>
       </w:pPr>
     </w:p>
     <w:p>
       <w:pPr>
         <w:pStyle w:val="2"/>
-        <w:rPr>
-          <w:noProof/>
+      </w:pPr>
+      <w:r>
+        <w:lastRenderedPageBreak/>
+        <w:t>6.2. Обучение нейронной сети.</w:t>
+      </w:r>
+    </w:p>
+    <w:p/>
+    <w:p>
+      <w:pPr>
+        <w:pStyle w:val="VKRMain"/>
+      </w:pPr>
+      <w:r>
+        <w:t>Основываясь на предыдущих экспериментах и</w:t>
+      </w:r>
+      <w:r>
+        <w:t xml:space="preserve"> результатам этих экспериментов, в обучающую выборку будут входить следующие параметры:</w:t>
+      </w:r>
+    </w:p>
+    <w:p>
+      <w:pPr>
+        <w:pStyle w:val="VKRMain"/>
+      </w:pPr>
+      <w:r>
+        <w:t>1.</w:t>
+      </w:r>
+      <w:r>
+        <w:rPr>
+          <w:position w:val="-4"/>
+        </w:rPr>
+        <w:object w:dxaOrig="200" w:dyaOrig="300">
+          <v:shape id="_x0000_i1078" type="#_x0000_t75" style="width:10pt;height:15.05pt" o:ole="">
+            <v:imagedata r:id="rId9" o:title=""/>
+          </v:shape>
+          <o:OLEObject Type="Embed" ProgID="Equation.DSMT4" ShapeID="_x0000_i1078" DrawAspect="Content" ObjectID="_1678726833" r:id="rId166"/>
+        </w:object>
+      </w:r>
+      <w:r>
+        <w:rPr>
+          <w:position w:val="-20"/>
+        </w:rPr>
+        <w:object w:dxaOrig="1500" w:dyaOrig="480">
+          <v:shape id="_x0000_i1079" type="#_x0000_t75" style="width:75.15pt;height:23.8pt" o:ole="">
+            <v:imagedata r:id="rId167" o:title=""/>
+          </v:shape>
+          <o:OLEObject Type="Embed" ProgID="Equation.DSMT4" ShapeID="_x0000_i1079" DrawAspect="Content" ObjectID="_1678726834" r:id="rId168"/>
+        </w:object>
+      </w:r>
+      <w:r>
+        <w:t xml:space="preserve"> -  скорость, которая будет задаваться, и которую нейронной сети необходимо будет достичь и удерживать. Основываясь на опыте, </w:t>
+      </w:r>
+      <w:r>
+        <w:t>проведенном с трехфазной цепью,</w:t>
+      </w:r>
+      <w:r>
+        <w:t xml:space="preserve"> </w:t>
+      </w:r>
+      <w:r>
+        <w:t xml:space="preserve"> и учитывая, что задание скорости не изменяется скачкообразно, </w:t>
+      </w:r>
+      <w:r>
+        <w:t xml:space="preserve">диапазон значений </w:t>
+      </w:r>
+      <w:proofErr w:type="gramStart"/>
+      <w:r>
+        <w:t>для</w:t>
+      </w:r>
+      <w:proofErr w:type="gramEnd"/>
+      <w:r>
+        <w:t xml:space="preserve"> </w:t>
+      </w:r>
+      <w:r>
+        <w:rPr>
+          <w:position w:val="-20"/>
+        </w:rPr>
+        <w:object w:dxaOrig="1500" w:dyaOrig="480">
+          <v:shape id="_x0000_i1080" type="#_x0000_t75" style="width:75.15pt;height:23.8pt" o:ole="">
+            <v:imagedata r:id="rId167" o:title=""/>
+          </v:shape>
+          <o:OLEObject Type="Embed" ProgID="Equation.DSMT4" ShapeID="_x0000_i1080" DrawAspect="Content" ObjectID="_1678726835" r:id="rId169"/>
+        </w:object>
+      </w:r>
+      <w:r>
+        <w:t xml:space="preserve"> </w:t>
+      </w:r>
+      <w:proofErr w:type="gramStart"/>
+      <w:r>
+        <w:t>должен</w:t>
+      </w:r>
+      <w:proofErr w:type="gramEnd"/>
+      <w:r>
+        <w:t xml:space="preserve"> быть от нуля до номинальных оборотов АД. Так же для правильного обучения на весь диапазон значений необходимо производить обучение с 10% шагом.</w:t>
+      </w:r>
+    </w:p>
+    <w:p>
+      <w:pPr>
+        <w:pStyle w:val="VKRMain"/>
+      </w:pPr>
+      <w:r>
+        <w:t>2.</w:t>
+      </w:r>
+      <w:r>
+        <w:t xml:space="preserve"> </w:t>
+      </w:r>
+      <w:r>
+        <w:rPr>
+          <w:position w:val="-6"/>
+        </w:rPr>
+        <w:object w:dxaOrig="340" w:dyaOrig="400">
+          <v:shape id="_x0000_i1081" type="#_x0000_t75" style="width:16.9pt;height:20.05pt" o:ole="">
+            <v:imagedata r:id="rId170" o:title=""/>
+          </v:shape>
+          <o:OLEObject Type="Embed" ProgID="Equation.DSMT4" ShapeID="_x0000_i1081" DrawAspect="Content" ObjectID="_1678726836" r:id="rId171"/>
+        </w:object>
+      </w:r>
+      <w:r>
+        <w:t xml:space="preserve"> - скорость вращения ротора двигателя.</w:t>
+      </w:r>
+    </w:p>
+    <w:p>
+      <w:pPr>
+        <w:pStyle w:val="VKRMain"/>
+      </w:pPr>
+      <w:r>
+        <w:t>3.</w:t>
+      </w:r>
+      <w:r>
+        <w:t xml:space="preserve"> </w:t>
+      </w:r>
+      <w:r>
+        <w:rPr>
+          <w:position w:val="-6"/>
+        </w:rPr>
+        <w:object w:dxaOrig="639" w:dyaOrig="400">
+          <v:shape id="_x0000_i1082" type="#_x0000_t75" style="width:31.95pt;height:20.05pt" o:ole="">
+            <v:imagedata r:id="rId172" o:title=""/>
+          </v:shape>
+          <o:OLEObject Type="Embed" ProgID="Equation.DSMT4" ShapeID="_x0000_i1082" DrawAspect="Content" ObjectID="_1678726837" r:id="rId173"/>
+        </w:object>
+      </w:r>
+      <w:r>
+        <w:t xml:space="preserve"> - разница </w:t>
+      </w:r>
+      <w:proofErr w:type="gramStart"/>
+      <w:r>
+        <w:t>между</w:t>
+      </w:r>
+      <w:proofErr w:type="gramEnd"/>
+      <w:r>
+        <w:t xml:space="preserve"> </w:t>
+      </w:r>
+      <w:r>
+        <w:rPr>
+          <w:position w:val="-20"/>
+        </w:rPr>
+        <w:object w:dxaOrig="1500" w:dyaOrig="480">
+          <v:shape id="_x0000_i1083" type="#_x0000_t75" style="width:75.15pt;height:23.8pt" o:ole="">
+            <v:imagedata r:id="rId167" o:title=""/>
+          </v:shape>
+          <o:OLEObject Type="Embed" ProgID="Equation.DSMT4" ShapeID="_x0000_i1083" DrawAspect="Content" ObjectID="_1678726838" r:id="rId174"/>
+        </w:object>
+      </w:r>
+      <w:r>
+        <w:t xml:space="preserve"> и </w:t>
+      </w:r>
+      <w:r>
+        <w:rPr>
+          <w:position w:val="-6"/>
+        </w:rPr>
+        <w:object w:dxaOrig="340" w:dyaOrig="400">
+          <v:shape id="_x0000_i1084" type="#_x0000_t75" style="width:16.9pt;height:20.05pt" o:ole="">
+            <v:imagedata r:id="rId170" o:title=""/>
+          </v:shape>
+          <o:OLEObject Type="Embed" ProgID="Equation.DSMT4" ShapeID="_x0000_i1084" DrawAspect="Content" ObjectID="_1678726839" r:id="rId175"/>
+        </w:object>
+      </w:r>
+      <w:r>
+        <w:t>.</w:t>
+      </w:r>
+    </w:p>
+    <w:p>
+      <w:pPr>
+        <w:pStyle w:val="VKRMain"/>
+      </w:pPr>
+      <w:r>
+        <w:t xml:space="preserve">4. Обратная связь нейронной сети – </w:t>
+      </w:r>
+      <w:r>
+        <w:t xml:space="preserve"> значение выхода нейронной сети  на </w:t>
+      </w:r>
+      <w:r>
+        <w:t>предыдущ</w:t>
+      </w:r>
+      <w:r>
+        <w:t>ем шаги итерации.</w:t>
+      </w:r>
+    </w:p>
+    <w:p>
+      <w:pPr>
+        <w:pStyle w:val="VKRMain"/>
+      </w:pPr>
+      <w:r>
+        <w:t xml:space="preserve">Возможно, для обучения нейронной сети на работу как регулятора скорости необходимо будет введение в обучающую выборку дополнительных параметров, например, мощность асинхронного двигателя или тип нагрузки, что бы обучать нейронную сеть на различные нагрузки. </w:t>
+      </w:r>
+    </w:p>
+    <w:p>
+      <w:pPr>
+        <w:pStyle w:val="VKRMain"/>
+      </w:pPr>
+    </w:p>
+    <w:p>
+      <w:pPr>
+        <w:pStyle w:val="VKRMain"/>
+      </w:pPr>
+    </w:p>
+    <w:p>
+      <w:pPr>
+        <w:pStyle w:val="VKRMain"/>
+      </w:pPr>
+      <w:r>
+        <w:t>1.8</w:t>
+      </w:r>
+    </w:p>
+    <w:p>
+      <w:pPr>
+        <w:pStyle w:val="VKRMain"/>
+      </w:pPr>
+      <w:r>
+        <w:t>35</w:t>
+      </w:r>
+    </w:p>
+    <w:p>
+      <w:pPr>
+        <w:pStyle w:val="VKRMain"/>
+      </w:pPr>
+    </w:p>
+    <w:p>
+      <w:pPr>
+        <w:pStyle w:val="VKRMain"/>
+      </w:pPr>
+      <w:r>
+        <w:t>2.1</w:t>
+      </w:r>
+    </w:p>
+    <w:p>
+      <w:pPr>
+        <w:pStyle w:val="VKRMain"/>
+      </w:pPr>
+      <w:r>
+        <w:t>30</w:t>
+      </w:r>
+    </w:p>
+    <w:p>
+      <w:pPr>
+        <w:pStyle w:val="VKRMain"/>
+      </w:pPr>
+    </w:p>
+    <w:p>
+      <w:pPr>
+        <w:pStyle w:val="VKRMain"/>
+      </w:pPr>
+      <w:r>
+        <w:t>2.2</w:t>
+      </w:r>
+    </w:p>
+    <w:p>
+      <w:pPr>
+        <w:pStyle w:val="VKRMain"/>
+      </w:pPr>
+      <w:r>
+        <w:t>33</w:t>
+      </w:r>
+    </w:p>
+    <w:p>
+      <w:pPr>
+        <w:pStyle w:val="VKRMain"/>
+      </w:pPr>
+    </w:p>
+    <w:p>
+      <w:pPr>
+        <w:pStyle w:val="VKRMain"/>
+        <w:rPr>
           <w:lang w:val="en-US"/>
         </w:rPr>
       </w:pPr>
-      <w:bookmarkStart w:id="29" w:name="_Toc67941745"/>
-      <w:r>
-        <w:rPr>
-          <w:noProof/>
-        </w:rPr>
-        <w:t xml:space="preserve">6.1. Создание </w:t>
-      </w:r>
-      <w:r>
-        <w:rPr>
-          <w:noProof/>
-        </w:rPr>
-        <w:t xml:space="preserve">системы управления асинхронным двигателем в </w:t>
-      </w:r>
-      <w:r>
-        <w:rPr>
-          <w:noProof/>
+      <w:r>
+        <w:rPr>
+          <w:noProof/>
+        </w:rPr>
+        <w:lastRenderedPageBreak/>
+        <w:drawing>
+          <wp:inline distT="0" distB="0" distL="0" distR="0" wp14:anchorId="202D2BB3" wp14:editId="3FA0A3BB">
+            <wp:extent cx="5210302" cy="4069725"/>
+            <wp:effectExtent l="0" t="0" r="0" b="0"/>
+            <wp:docPr id="57" name="Рисунок 57"/>
+            <wp:cNvGraphicFramePr>
+              <a:graphicFrameLocks xmlns:a="http://schemas.openxmlformats.org/drawingml/2006/main" noChangeAspect="1"/>
+            </wp:cNvGraphicFramePr>
+            <a:graphic xmlns:a="http://schemas.openxmlformats.org/drawingml/2006/main">
+              <a:graphicData uri="http://schemas.openxmlformats.org/drawingml/2006/picture">
+                <pic:pic xmlns:pic="http://schemas.openxmlformats.org/drawingml/2006/picture">
+                  <pic:nvPicPr>
+                    <pic:cNvPr id="0" name=""/>
+                    <pic:cNvPicPr/>
+                  </pic:nvPicPr>
+                  <pic:blipFill>
+                    <a:blip r:embed="rId176"/>
+                    <a:stretch>
+                      <a:fillRect/>
+                    </a:stretch>
+                  </pic:blipFill>
+                  <pic:spPr>
+                    <a:xfrm>
+                      <a:off x="0" y="0"/>
+                      <a:ext cx="5213656" cy="4072345"/>
+                    </a:xfrm>
+                    <a:prstGeom prst="rect">
+                      <a:avLst/>
+                    </a:prstGeom>
+                  </pic:spPr>
+                </pic:pic>
+              </a:graphicData>
+            </a:graphic>
+          </wp:inline>
+        </w:drawing>
+      </w:r>
+    </w:p>
+    <w:p>
+      <w:pPr>
+        <w:pStyle w:val="VKRMain"/>
+      </w:pPr>
+      <w:r>
+        <w:t>Неправильное обучение</w:t>
+      </w:r>
+    </w:p>
+    <w:p>
+      <w:pPr>
+        <w:pStyle w:val="VKRMain"/>
+        <w:rPr>
           <w:lang w:val="en-US"/>
         </w:rPr>
-        <w:t>Matlab</w:t>
-      </w:r>
-      <w:r>
-        <w:rPr>
-          <w:noProof/>
-        </w:rPr>
-        <w:t xml:space="preserve"> </w:t>
-      </w:r>
-      <w:r>
-        <w:rPr>
-          <w:noProof/>
+      </w:pPr>
+    </w:p>
+    <w:p>
+      <w:pPr>
+        <w:pStyle w:val="VKRMain"/>
+        <w:rPr>
           <w:lang w:val="en-US"/>
         </w:rPr>
-        <w:t>Simulink</w:t>
-      </w:r>
+      </w:pPr>
+      <w:r>
+        <w:rPr>
+          <w:noProof/>
+        </w:rPr>
+        <w:lastRenderedPageBreak/>
+        <w:drawing>
+          <wp:inline distT="0" distB="0" distL="0" distR="0" wp14:anchorId="7D790641" wp14:editId="08C8FFCE">
+            <wp:extent cx="6152515" cy="4815840"/>
+            <wp:effectExtent l="0" t="0" r="635" b="3810"/>
+            <wp:docPr id="58" name="Рисунок 58"/>
+            <wp:cNvGraphicFramePr>
+              <a:graphicFrameLocks xmlns:a="http://schemas.openxmlformats.org/drawingml/2006/main" noChangeAspect="1"/>
+            </wp:cNvGraphicFramePr>
+            <a:graphic xmlns:a="http://schemas.openxmlformats.org/drawingml/2006/main">
+              <a:graphicData uri="http://schemas.openxmlformats.org/drawingml/2006/picture">
+                <pic:pic xmlns:pic="http://schemas.openxmlformats.org/drawingml/2006/picture">
+                  <pic:nvPicPr>
+                    <pic:cNvPr id="0" name=""/>
+                    <pic:cNvPicPr/>
+                  </pic:nvPicPr>
+                  <pic:blipFill>
+                    <a:blip r:embed="rId177"/>
+                    <a:stretch>
+                      <a:fillRect/>
+                    </a:stretch>
+                  </pic:blipFill>
+                  <pic:spPr>
+                    <a:xfrm>
+                      <a:off x="0" y="0"/>
+                      <a:ext cx="6152515" cy="4815840"/>
+                    </a:xfrm>
+                    <a:prstGeom prst="rect">
+                      <a:avLst/>
+                    </a:prstGeom>
+                  </pic:spPr>
+                </pic:pic>
+              </a:graphicData>
+            </a:graphic>
+          </wp:inline>
+        </w:drawing>
+      </w:r>
+    </w:p>
+    <w:p>
+      <w:pPr>
+        <w:pStyle w:val="VKRMain"/>
+        <w:rPr>
+          <w:lang w:val="en-US"/>
+        </w:rPr>
+      </w:pPr>
+    </w:p>
+    <w:p>
+      <w:pPr>
+        <w:pStyle w:val="VKRMain"/>
+      </w:pPr>
+      <w:r>
+        <w:t xml:space="preserve">правильное красное </w:t>
+      </w:r>
+      <w:proofErr w:type="spellStart"/>
+      <w:r>
+        <w:t>нейронка</w:t>
+      </w:r>
+      <w:proofErr w:type="spellEnd"/>
+      <w:r>
+        <w:t>.</w:t>
+      </w:r>
+    </w:p>
+    <w:p>
+      <w:pPr>
+        <w:pStyle w:val="VKRMain"/>
+      </w:pPr>
+    </w:p>
+    <w:p>
+      <w:pPr>
+        <w:pStyle w:val="VKRMain"/>
+      </w:pPr>
+      <w:r>
+        <w:rPr>
+          <w:noProof/>
+        </w:rPr>
+        <w:lastRenderedPageBreak/>
+        <w:drawing>
+          <wp:inline distT="0" distB="0" distL="0" distR="0" wp14:anchorId="5B3E531B" wp14:editId="07B38003">
+            <wp:extent cx="5534025" cy="4010025"/>
+            <wp:effectExtent l="0" t="0" r="9525" b="9525"/>
+            <wp:docPr id="59" name="Рисунок 59"/>
+            <wp:cNvGraphicFramePr>
+              <a:graphicFrameLocks xmlns:a="http://schemas.openxmlformats.org/drawingml/2006/main" noChangeAspect="1"/>
+            </wp:cNvGraphicFramePr>
+            <a:graphic xmlns:a="http://schemas.openxmlformats.org/drawingml/2006/main">
+              <a:graphicData uri="http://schemas.openxmlformats.org/drawingml/2006/picture">
+                <pic:pic xmlns:pic="http://schemas.openxmlformats.org/drawingml/2006/picture">
+                  <pic:nvPicPr>
+                    <pic:cNvPr id="0" name=""/>
+                    <pic:cNvPicPr/>
+                  </pic:nvPicPr>
+                  <pic:blipFill>
+                    <a:blip r:embed="rId178"/>
+                    <a:stretch>
+                      <a:fillRect/>
+                    </a:stretch>
+                  </pic:blipFill>
+                  <pic:spPr>
+                    <a:xfrm>
+                      <a:off x="0" y="0"/>
+                      <a:ext cx="5534025" cy="4010025"/>
+                    </a:xfrm>
+                    <a:prstGeom prst="rect">
+                      <a:avLst/>
+                    </a:prstGeom>
+                  </pic:spPr>
+                </pic:pic>
+              </a:graphicData>
+            </a:graphic>
+          </wp:inline>
+        </w:drawing>
+      </w:r>
+    </w:p>
+    <w:p>
+      <w:pPr>
+        <w:pStyle w:val="VKRMain"/>
+      </w:pPr>
+    </w:p>
+    <w:p>
+      <w:pPr>
+        <w:pStyle w:val="VKRMain"/>
+      </w:pPr>
+      <w:r>
+        <w:rPr>
+          <w:noProof/>
+        </w:rPr>
+        <w:lastRenderedPageBreak/>
+        <w:drawing>
+          <wp:inline distT="0" distB="0" distL="0" distR="0" wp14:anchorId="0109DC55" wp14:editId="460F2CA3">
+            <wp:extent cx="6152515" cy="4864735"/>
+            <wp:effectExtent l="0" t="0" r="635" b="0"/>
+            <wp:docPr id="60" name="Рисунок 60"/>
+            <wp:cNvGraphicFramePr>
+              <a:graphicFrameLocks xmlns:a="http://schemas.openxmlformats.org/drawingml/2006/main" noChangeAspect="1"/>
+            </wp:cNvGraphicFramePr>
+            <a:graphic xmlns:a="http://schemas.openxmlformats.org/drawingml/2006/main">
+              <a:graphicData uri="http://schemas.openxmlformats.org/drawingml/2006/picture">
+                <pic:pic xmlns:pic="http://schemas.openxmlformats.org/drawingml/2006/picture">
+                  <pic:nvPicPr>
+                    <pic:cNvPr id="0" name=""/>
+                    <pic:cNvPicPr/>
+                  </pic:nvPicPr>
+                  <pic:blipFill>
+                    <a:blip r:embed="rId179"/>
+                    <a:stretch>
+                      <a:fillRect/>
+                    </a:stretch>
+                  </pic:blipFill>
+                  <pic:spPr>
+                    <a:xfrm>
+                      <a:off x="0" y="0"/>
+                      <a:ext cx="6152515" cy="4864735"/>
+                    </a:xfrm>
+                    <a:prstGeom prst="rect">
+                      <a:avLst/>
+                    </a:prstGeom>
+                  </pic:spPr>
+                </pic:pic>
+              </a:graphicData>
+            </a:graphic>
+          </wp:inline>
+        </w:drawing>
+      </w:r>
+    </w:p>
+    <w:p>
+      <w:pPr>
+        <w:pStyle w:val="VKRMain"/>
+        <w:rPr>
+          <w:lang w:val="en-US"/>
+        </w:rPr>
+      </w:pPr>
+      <w:r>
+        <w:rPr>
+          <w:lang w:val="en-US"/>
+        </w:rPr>
+        <w:t>HP100</w:t>
+      </w:r>
+    </w:p>
+    <w:p>
+      <w:pPr>
+        <w:pStyle w:val="VKRMain"/>
+        <w:rPr>
+          <w:lang w:val="en-US"/>
+        </w:rPr>
+      </w:pPr>
+    </w:p>
+    <w:p>
+      <w:pPr>
+        <w:pStyle w:val="VKRMain"/>
+        <w:rPr>
+          <w:lang w:val="en-US"/>
+        </w:rPr>
+      </w:pPr>
+      <w:r>
+        <w:rPr>
+          <w:noProof/>
+        </w:rPr>
+        <w:lastRenderedPageBreak/>
+        <w:drawing>
+          <wp:inline distT="0" distB="0" distL="0" distR="0" wp14:anchorId="5D1FEBF2" wp14:editId="053E6165">
+            <wp:extent cx="6152515" cy="4778375"/>
+            <wp:effectExtent l="0" t="0" r="635" b="3175"/>
+            <wp:docPr id="61" name="Рисунок 61"/>
+            <wp:cNvGraphicFramePr>
+              <a:graphicFrameLocks xmlns:a="http://schemas.openxmlformats.org/drawingml/2006/main" noChangeAspect="1"/>
+            </wp:cNvGraphicFramePr>
+            <a:graphic xmlns:a="http://schemas.openxmlformats.org/drawingml/2006/main">
+              <a:graphicData uri="http://schemas.openxmlformats.org/drawingml/2006/picture">
+                <pic:pic xmlns:pic="http://schemas.openxmlformats.org/drawingml/2006/picture">
+                  <pic:nvPicPr>
+                    <pic:cNvPr id="0" name=""/>
+                    <pic:cNvPicPr/>
+                  </pic:nvPicPr>
+                  <pic:blipFill>
+                    <a:blip r:embed="rId180"/>
+                    <a:stretch>
+                      <a:fillRect/>
+                    </a:stretch>
+                  </pic:blipFill>
+                  <pic:spPr>
+                    <a:xfrm>
+                      <a:off x="0" y="0"/>
+                      <a:ext cx="6152515" cy="4778375"/>
+                    </a:xfrm>
+                    <a:prstGeom prst="rect">
+                      <a:avLst/>
+                    </a:prstGeom>
+                  </pic:spPr>
+                </pic:pic>
+              </a:graphicData>
+            </a:graphic>
+          </wp:inline>
+        </w:drawing>
+      </w:r>
+    </w:p>
+    <w:p>
+      <w:pPr>
+        <w:pStyle w:val="VKRMain"/>
+      </w:pPr>
+      <w:r>
+        <w:rPr>
+          <w:lang w:val="en-US"/>
+        </w:rPr>
+        <w:t xml:space="preserve">Hp10 </w:t>
+      </w:r>
+      <w:r>
+        <w:t>регулятор от 20</w:t>
+      </w:r>
+    </w:p>
+    <w:p>
+      <w:pPr>
+        <w:pStyle w:val="VKRMain"/>
+      </w:pPr>
+    </w:p>
+    <w:p>
+      <w:pPr>
+        <w:pStyle w:val="VKRMain"/>
+      </w:pPr>
+      <w:r>
+        <w:rPr>
+          <w:noProof/>
+        </w:rPr>
+        <w:lastRenderedPageBreak/>
+        <w:drawing>
+          <wp:inline distT="0" distB="0" distL="0" distR="0" wp14:anchorId="7BF11A45" wp14:editId="118EBFB9">
+            <wp:extent cx="6152515" cy="4841240"/>
+            <wp:effectExtent l="0" t="0" r="635" b="0"/>
+            <wp:docPr id="62" name="Рисунок 62"/>
+            <wp:cNvGraphicFramePr>
+              <a:graphicFrameLocks xmlns:a="http://schemas.openxmlformats.org/drawingml/2006/main" noChangeAspect="1"/>
+            </wp:cNvGraphicFramePr>
+            <a:graphic xmlns:a="http://schemas.openxmlformats.org/drawingml/2006/main">
+              <a:graphicData uri="http://schemas.openxmlformats.org/drawingml/2006/picture">
+                <pic:pic xmlns:pic="http://schemas.openxmlformats.org/drawingml/2006/picture">
+                  <pic:nvPicPr>
+                    <pic:cNvPr id="0" name=""/>
+                    <pic:cNvPicPr/>
+                  </pic:nvPicPr>
+                  <pic:blipFill>
+                    <a:blip r:embed="rId181"/>
+                    <a:stretch>
+                      <a:fillRect/>
+                    </a:stretch>
+                  </pic:blipFill>
+                  <pic:spPr>
+                    <a:xfrm>
+                      <a:off x="0" y="0"/>
+                      <a:ext cx="6152515" cy="4841240"/>
+                    </a:xfrm>
+                    <a:prstGeom prst="rect">
+                      <a:avLst/>
+                    </a:prstGeom>
+                  </pic:spPr>
+                </pic:pic>
+              </a:graphicData>
+            </a:graphic>
+          </wp:inline>
+        </w:drawing>
+      </w:r>
+    </w:p>
+    <w:p>
+      <w:pPr>
+        <w:pStyle w:val="VKRMain"/>
+      </w:pPr>
+      <w:r>
+        <w:t>Разгон торможение ХП 20</w:t>
+      </w:r>
+    </w:p>
+    <w:p>
+      <w:pPr>
+        <w:pStyle w:val="VKRMain"/>
+      </w:pPr>
+    </w:p>
+    <w:p>
+      <w:pPr>
+        <w:pStyle w:val="VKRMain"/>
+      </w:pPr>
+      <w:r>
+        <w:rPr>
+          <w:noProof/>
+        </w:rPr>
+        <w:lastRenderedPageBreak/>
+        <w:drawing>
+          <wp:inline distT="0" distB="0" distL="0" distR="0" wp14:anchorId="727E72A9" wp14:editId="7BB25946">
+            <wp:extent cx="6152515" cy="5403850"/>
+            <wp:effectExtent l="0" t="0" r="635" b="6350"/>
+            <wp:docPr id="63" name="Рисунок 63"/>
+            <wp:cNvGraphicFramePr>
+              <a:graphicFrameLocks xmlns:a="http://schemas.openxmlformats.org/drawingml/2006/main" noChangeAspect="1"/>
+            </wp:cNvGraphicFramePr>
+            <a:graphic xmlns:a="http://schemas.openxmlformats.org/drawingml/2006/main">
+              <a:graphicData uri="http://schemas.openxmlformats.org/drawingml/2006/picture">
+                <pic:pic xmlns:pic="http://schemas.openxmlformats.org/drawingml/2006/picture">
+                  <pic:nvPicPr>
+                    <pic:cNvPr id="0" name=""/>
+                    <pic:cNvPicPr/>
+                  </pic:nvPicPr>
+                  <pic:blipFill>
+                    <a:blip r:embed="rId182"/>
+                    <a:stretch>
+                      <a:fillRect/>
+                    </a:stretch>
+                  </pic:blipFill>
+                  <pic:spPr>
+                    <a:xfrm>
+                      <a:off x="0" y="0"/>
+                      <a:ext cx="6152515" cy="5403850"/>
+                    </a:xfrm>
+                    <a:prstGeom prst="rect">
+                      <a:avLst/>
+                    </a:prstGeom>
+                  </pic:spPr>
+                </pic:pic>
+              </a:graphicData>
+            </a:graphic>
+          </wp:inline>
+        </w:drawing>
+      </w:r>
+    </w:p>
+    <w:p>
+      <w:pPr>
+        <w:pStyle w:val="VKRMain"/>
+      </w:pPr>
+      <w:r>
+        <w:t>разгон при различной скорости нарастания</w:t>
+      </w:r>
+    </w:p>
+    <w:p>
+      <w:pPr>
+        <w:pStyle w:val="VKRMain"/>
+      </w:pPr>
+      <w:r>
+        <w:rPr>
+          <w:noProof/>
+        </w:rPr>
+        <w:lastRenderedPageBreak/>
+        <w:drawing>
+          <wp:inline distT="0" distB="0" distL="0" distR="0" wp14:anchorId="2553A448" wp14:editId="14D21DC6">
+            <wp:extent cx="5981700" cy="4838700"/>
+            <wp:effectExtent l="0" t="0" r="0" b="0"/>
+            <wp:docPr id="56" name="Рисунок 56"/>
+            <wp:cNvGraphicFramePr>
+              <a:graphicFrameLocks xmlns:a="http://schemas.openxmlformats.org/drawingml/2006/main" noChangeAspect="1"/>
+            </wp:cNvGraphicFramePr>
+            <a:graphic xmlns:a="http://schemas.openxmlformats.org/drawingml/2006/main">
+              <a:graphicData uri="http://schemas.openxmlformats.org/drawingml/2006/picture">
+                <pic:pic xmlns:pic="http://schemas.openxmlformats.org/drawingml/2006/picture">
+                  <pic:nvPicPr>
+                    <pic:cNvPr id="0" name=""/>
+                    <pic:cNvPicPr/>
+                  </pic:nvPicPr>
+                  <pic:blipFill>
+                    <a:blip r:embed="rId183"/>
+                    <a:stretch>
+                      <a:fillRect/>
+                    </a:stretch>
+                  </pic:blipFill>
+                  <pic:spPr>
+                    <a:xfrm>
+                      <a:off x="0" y="0"/>
+                      <a:ext cx="5981700" cy="4838700"/>
+                    </a:xfrm>
+                    <a:prstGeom prst="rect">
+                      <a:avLst/>
+                    </a:prstGeom>
+                  </pic:spPr>
+                </pic:pic>
+              </a:graphicData>
+            </a:graphic>
+          </wp:inline>
+        </w:drawing>
+      </w:r>
+    </w:p>
+    <w:p>
+      <w:pPr>
+        <w:pStyle w:val="VKRMain"/>
+      </w:pPr>
+    </w:p>
+    <w:p>
+      <w:pPr>
+        <w:pStyle w:val="VKRMain"/>
+      </w:pPr>
+      <w:r>
+        <w:rPr>
+          <w:noProof/>
+        </w:rPr>
+        <w:lastRenderedPageBreak/>
+        <w:drawing>
+          <wp:inline distT="0" distB="0" distL="0" distR="0" wp14:anchorId="625ED195" wp14:editId="1B1B3101">
+            <wp:extent cx="6152515" cy="4787265"/>
+            <wp:effectExtent l="0" t="0" r="635" b="0"/>
+            <wp:docPr id="64" name="Рисунок 64"/>
+            <wp:cNvGraphicFramePr>
+              <a:graphicFrameLocks xmlns:a="http://schemas.openxmlformats.org/drawingml/2006/main" noChangeAspect="1"/>
+            </wp:cNvGraphicFramePr>
+            <a:graphic xmlns:a="http://schemas.openxmlformats.org/drawingml/2006/main">
+              <a:graphicData uri="http://schemas.openxmlformats.org/drawingml/2006/picture">
+                <pic:pic xmlns:pic="http://schemas.openxmlformats.org/drawingml/2006/picture">
+                  <pic:nvPicPr>
+                    <pic:cNvPr id="0" name=""/>
+                    <pic:cNvPicPr/>
+                  </pic:nvPicPr>
+                  <pic:blipFill>
+                    <a:blip r:embed="rId184"/>
+                    <a:stretch>
+                      <a:fillRect/>
+                    </a:stretch>
+                  </pic:blipFill>
+                  <pic:spPr>
+                    <a:xfrm>
+                      <a:off x="0" y="0"/>
+                      <a:ext cx="6152515" cy="4787265"/>
+                    </a:xfrm>
+                    <a:prstGeom prst="rect">
+                      <a:avLst/>
+                    </a:prstGeom>
+                  </pic:spPr>
+                </pic:pic>
+              </a:graphicData>
+            </a:graphic>
+          </wp:inline>
+        </w:drawing>
+      </w:r>
+    </w:p>
+    <w:p>
+      <w:pPr>
+        <w:pStyle w:val="VKRMain"/>
+      </w:pPr>
+      <w:r>
+        <w:t>Нагрузка скачком на 0.8 минуте.</w:t>
+      </w:r>
+    </w:p>
+    <w:p>
+      <w:pPr>
+        <w:pStyle w:val="VKRMain"/>
+      </w:pPr>
+      <w:r>
+        <w:rPr>
+          <w:noProof/>
+        </w:rPr>
+        <w:drawing>
+          <wp:inline distT="0" distB="0" distL="0" distR="0" wp14:anchorId="6F2490D2" wp14:editId="573902FA">
+            <wp:extent cx="6152515" cy="2971800"/>
+            <wp:effectExtent l="0" t="0" r="635" b="0"/>
+            <wp:docPr id="65" name="Рисунок 65"/>
+            <wp:cNvGraphicFramePr>
+              <a:graphicFrameLocks xmlns:a="http://schemas.openxmlformats.org/drawingml/2006/main" noChangeAspect="1"/>
+            </wp:cNvGraphicFramePr>
+            <a:graphic xmlns:a="http://schemas.openxmlformats.org/drawingml/2006/main">
+              <a:graphicData uri="http://schemas.openxmlformats.org/drawingml/2006/picture">
+                <pic:pic xmlns:pic="http://schemas.openxmlformats.org/drawingml/2006/picture">
+                  <pic:nvPicPr>
+                    <pic:cNvPr id="0" name=""/>
+                    <pic:cNvPicPr/>
+                  </pic:nvPicPr>
+                  <pic:blipFill>
+                    <a:blip r:embed="rId185"/>
+                    <a:stretch>
+                      <a:fillRect/>
+                    </a:stretch>
+                  </pic:blipFill>
+                  <pic:spPr>
+                    <a:xfrm>
+                      <a:off x="0" y="0"/>
+                      <a:ext cx="6152515" cy="2971800"/>
+                    </a:xfrm>
+                    <a:prstGeom prst="rect">
+                      <a:avLst/>
+                    </a:prstGeom>
+                  </pic:spPr>
+                </pic:pic>
+              </a:graphicData>
+            </a:graphic>
+          </wp:inline>
+        </w:drawing>
+      </w:r>
+    </w:p>
+    <w:p>
+      <w:pPr>
+        <w:pStyle w:val="VKRMain"/>
+      </w:pPr>
+      <w:r>
+        <w:t>Нагрузка скачком на 0.8 минуте.</w:t>
+      </w:r>
+    </w:p>
+    <w:p>
+      <w:pPr>
+        <w:pStyle w:val="VKRMain"/>
+      </w:pPr>
+    </w:p>
+    <w:p>
+      <w:pPr>
+        <w:pStyle w:val="VKRMain"/>
+      </w:pPr>
+    </w:p>
+    <w:p>
+      <w:pPr>
+        <w:pStyle w:val="VKRMain"/>
+      </w:pPr>
+      <w:r>
+        <w:rPr>
+          <w:noProof/>
+        </w:rPr>
+        <w:lastRenderedPageBreak/>
+        <w:drawing>
+          <wp:inline distT="0" distB="0" distL="0" distR="0" wp14:anchorId="09D9B28B" wp14:editId="7956BEF1">
+            <wp:extent cx="6152515" cy="2881630"/>
+            <wp:effectExtent l="0" t="0" r="635" b="0"/>
+            <wp:docPr id="66" name="Рисунок 66"/>
+            <wp:cNvGraphicFramePr>
+              <a:graphicFrameLocks xmlns:a="http://schemas.openxmlformats.org/drawingml/2006/main" noChangeAspect="1"/>
+            </wp:cNvGraphicFramePr>
+            <a:graphic xmlns:a="http://schemas.openxmlformats.org/drawingml/2006/main">
+              <a:graphicData uri="http://schemas.openxmlformats.org/drawingml/2006/picture">
+                <pic:pic xmlns:pic="http://schemas.openxmlformats.org/drawingml/2006/picture">
+                  <pic:nvPicPr>
+                    <pic:cNvPr id="0" name=""/>
+                    <pic:cNvPicPr/>
+                  </pic:nvPicPr>
+                  <pic:blipFill>
+                    <a:blip r:embed="rId186"/>
+                    <a:stretch>
+                      <a:fillRect/>
+                    </a:stretch>
+                  </pic:blipFill>
+                  <pic:spPr>
+                    <a:xfrm>
+                      <a:off x="0" y="0"/>
+                      <a:ext cx="6152515" cy="2881630"/>
+                    </a:xfrm>
+                    <a:prstGeom prst="rect">
+                      <a:avLst/>
+                    </a:prstGeom>
+                  </pic:spPr>
+                </pic:pic>
+              </a:graphicData>
+            </a:graphic>
+          </wp:inline>
+        </w:drawing>
+      </w:r>
+    </w:p>
+    <w:p>
+      <w:pPr>
+        <w:pStyle w:val="VKRMain"/>
+      </w:pPr>
+    </w:p>
+    <w:p>
+      <w:pPr>
+        <w:pStyle w:val="VKRMain"/>
+      </w:pPr>
+      <w:r>
+        <w:rPr>
+          <w:noProof/>
+        </w:rPr>
+        <w:drawing>
+          <wp:inline distT="0" distB="0" distL="0" distR="0" wp14:anchorId="69E9FACD" wp14:editId="7006E567">
+            <wp:extent cx="6152515" cy="3007360"/>
+            <wp:effectExtent l="0" t="0" r="635" b="2540"/>
+            <wp:docPr id="67" name="Рисунок 67"/>
+            <wp:cNvGraphicFramePr>
+              <a:graphicFrameLocks xmlns:a="http://schemas.openxmlformats.org/drawingml/2006/main" noChangeAspect="1"/>
+            </wp:cNvGraphicFramePr>
+            <a:graphic xmlns:a="http://schemas.openxmlformats.org/drawingml/2006/main">
+              <a:graphicData uri="http://schemas.openxmlformats.org/drawingml/2006/picture">
+                <pic:pic xmlns:pic="http://schemas.openxmlformats.org/drawingml/2006/picture">
+                  <pic:nvPicPr>
+                    <pic:cNvPr id="0" name=""/>
+                    <pic:cNvPicPr/>
+                  </pic:nvPicPr>
+                  <pic:blipFill>
+                    <a:blip r:embed="rId187"/>
+                    <a:stretch>
+                      <a:fillRect/>
+                    </a:stretch>
+                  </pic:blipFill>
+                  <pic:spPr>
+                    <a:xfrm>
+                      <a:off x="0" y="0"/>
+                      <a:ext cx="6152515" cy="3007360"/>
+                    </a:xfrm>
+                    <a:prstGeom prst="rect">
+                      <a:avLst/>
+                    </a:prstGeom>
+                  </pic:spPr>
+                </pic:pic>
+              </a:graphicData>
+            </a:graphic>
+          </wp:inline>
+        </w:drawing>
+      </w:r>
+    </w:p>
+    <w:p>
+      <w:pPr>
+        <w:pStyle w:val="VKRMain"/>
+        <w:rPr>
+          <w:lang w:val="en-US"/>
+        </w:rPr>
+      </w:pPr>
+      <w:r>
+        <w:t>150</w:t>
+      </w:r>
+      <w:r>
+        <w:rPr>
+          <w:lang w:val="en-US"/>
+        </w:rPr>
+        <w:t>HP</w:t>
+      </w:r>
+      <w:bookmarkStart w:id="29" w:name="_GoBack"/>
       <w:bookmarkEnd w:id="29"/>
-    </w:p>
-    <w:p>
-      <w:pPr>
-        <w:rPr>
-          <w:lang w:val="en-US"/>
-        </w:rPr>
-      </w:pPr>
     </w:p>
     <w:sectPr>
       <w:pgSz w:w="11906" w:h="16838"/>
@@ -20273,7 +21400,7 @@
           <w:rPr>
             <w:noProof/>
           </w:rPr>
-          <w:t>54</w:t>
+          <w:t>65</w:t>
         </w:r>
         <w:r>
           <w:rPr>
@@ -21626,7 +22753,7 @@
 </file>
 
 <file path=customXml/itemProps1.xml><?xml version="1.0" encoding="utf-8"?>
-<ds:datastoreItem xmlns:ds="http://schemas.openxmlformats.org/officeDocument/2006/customXml" ds:itemID="{71F26241-A870-49F1-BD85-E6341B277B08}">
+<ds:datastoreItem xmlns:ds="http://schemas.openxmlformats.org/officeDocument/2006/customXml" ds:itemID="{FAFE8A47-61C9-44FF-B00C-4737FAEE7AF9}">
   <ds:schemaRefs>
     <ds:schemaRef ds:uri="http://schemas.openxmlformats.org/officeDocument/2006/bibliography"/>
   </ds:schemaRefs>

</xml_diff>

<commit_message>
Описываю графики(65 стр) Signed-off-by: Don_Simon <don@simon.els>
</commit_message>
<xml_diff>
--- a/Оформление.docx
+++ b/Оформление.docx
@@ -46,7 +46,7 @@
           <v:shape id="_x0000_i1025" type="#_x0000_t75" style="width:10pt;height:15.05pt" o:ole="">
             <v:imagedata r:id="rId9" o:title=""/>
           </v:shape>
-          <o:OLEObject Type="Embed" ProgID="Equation.DSMT4" ShapeID="_x0000_i1025" DrawAspect="Content" ObjectID="_1678786292" r:id="rId10"/>
+          <o:OLEObject Type="Embed" ProgID="Equation.DSMT4" ShapeID="_x0000_i1025" DrawAspect="Content" ObjectID="_1678810171" r:id="rId10"/>
         </w:object>
       </w:r>
       <w:r>
@@ -761,7 +761,23 @@
                 <w:rFonts w:ascii="Times New Roman" w:hAnsi="Times New Roman" w:cs="Times New Roman"/>
                 <w:sz w:val="28"/>
               </w:rPr>
-              <w:t>Студент(ка)</w:t>
+              <w:t>Студен</w:t>
+            </w:r>
+            <w:proofErr w:type="gramStart"/>
+            <w:r>
+              <w:rPr>
+                <w:rFonts w:ascii="Times New Roman" w:hAnsi="Times New Roman" w:cs="Times New Roman"/>
+                <w:sz w:val="28"/>
+              </w:rPr>
+              <w:t>т(</w:t>
+            </w:r>
+            <w:proofErr w:type="gramEnd"/>
+            <w:r>
+              <w:rPr>
+                <w:rFonts w:ascii="Times New Roman" w:hAnsi="Times New Roman" w:cs="Times New Roman"/>
+                <w:sz w:val="28"/>
+              </w:rPr>
+              <w:t>ка)</w:t>
             </w:r>
           </w:p>
         </w:tc>
@@ -1963,7 +1979,25 @@
                 <w:sz w:val="28"/>
                 <w:szCs w:val="28"/>
               </w:rPr>
-              <w:t>Студент(ка)</w:t>
+              <w:t>Студен</w:t>
+            </w:r>
+            <w:proofErr w:type="gramStart"/>
+            <w:r>
+              <w:rPr>
+                <w:rFonts w:ascii="Times New Roman" w:eastAsia="Times New Roman" w:hAnsi="Times New Roman" w:cs="Times New Roman"/>
+                <w:sz w:val="28"/>
+                <w:szCs w:val="28"/>
+              </w:rPr>
+              <w:t>т(</w:t>
+            </w:r>
+            <w:proofErr w:type="gramEnd"/>
+            <w:r>
+              <w:rPr>
+                <w:rFonts w:ascii="Times New Roman" w:eastAsia="Times New Roman" w:hAnsi="Times New Roman" w:cs="Times New Roman"/>
+                <w:sz w:val="28"/>
+                <w:szCs w:val="28"/>
+              </w:rPr>
+              <w:t>ка)</w:t>
             </w:r>
           </w:p>
         </w:tc>
@@ -2709,7 +2743,16 @@
                 <w:sz w:val="28"/>
                 <w:szCs w:val="28"/>
               </w:rPr>
-              <w:t>Студент</w:t>
+              <w:t>Студен</w:t>
+            </w:r>
+            <w:proofErr w:type="gramStart"/>
+            <w:r>
+              <w:rPr>
+                <w:rFonts w:ascii="Times New Roman" w:eastAsia="Times New Roman" w:hAnsi="Times New Roman" w:cs="Times New Roman"/>
+                <w:sz w:val="28"/>
+                <w:szCs w:val="28"/>
+              </w:rPr>
+              <w:t>т</w:t>
             </w:r>
             <w:r>
               <w:rPr>
@@ -2718,7 +2761,17 @@
                 <w:sz w:val="28"/>
                 <w:szCs w:val="28"/>
               </w:rPr>
-              <w:t>(ка)</w:t>
+              <w:t>(</w:t>
+            </w:r>
+            <w:proofErr w:type="gramEnd"/>
+            <w:r>
+              <w:rPr>
+                <w:rFonts w:ascii="Times New Roman" w:eastAsia="Times New Roman" w:hAnsi="Times New Roman" w:cs="Times New Roman"/>
+                <w:color w:val="FF0000"/>
+                <w:sz w:val="28"/>
+                <w:szCs w:val="28"/>
+              </w:rPr>
+              <w:t>ка)</w:t>
             </w:r>
           </w:p>
         </w:tc>
@@ -3335,7 +3388,25 @@
                 <w:sz w:val="28"/>
                 <w:szCs w:val="28"/>
               </w:rPr>
-              <w:t>Студент(ка)</w:t>
+              <w:t>Студен</w:t>
+            </w:r>
+            <w:proofErr w:type="gramStart"/>
+            <w:r>
+              <w:rPr>
+                <w:rFonts w:ascii="Times New Roman" w:eastAsia="Times New Roman" w:hAnsi="Times New Roman" w:cs="Times New Roman"/>
+                <w:sz w:val="28"/>
+                <w:szCs w:val="28"/>
+              </w:rPr>
+              <w:t>т(</w:t>
+            </w:r>
+            <w:proofErr w:type="gramEnd"/>
+            <w:r>
+              <w:rPr>
+                <w:rFonts w:ascii="Times New Roman" w:eastAsia="Times New Roman" w:hAnsi="Times New Roman" w:cs="Times New Roman"/>
+                <w:sz w:val="28"/>
+                <w:szCs w:val="28"/>
+              </w:rPr>
+              <w:t>ка)</w:t>
             </w:r>
           </w:p>
         </w:tc>
@@ -3546,7 +3617,25 @@
                 <w:sz w:val="28"/>
                 <w:szCs w:val="28"/>
               </w:rPr>
-              <w:t>№ п/п</w:t>
+              <w:t xml:space="preserve">№ </w:t>
+            </w:r>
+            <w:proofErr w:type="gramStart"/>
+            <w:r>
+              <w:rPr>
+                <w:rFonts w:ascii="Times New Roman" w:eastAsia="Times New Roman" w:hAnsi="Times New Roman" w:cs="Times New Roman"/>
+                <w:sz w:val="28"/>
+                <w:szCs w:val="28"/>
+              </w:rPr>
+              <w:t>п</w:t>
+            </w:r>
+            <w:proofErr w:type="gramEnd"/>
+            <w:r>
+              <w:rPr>
+                <w:rFonts w:ascii="Times New Roman" w:eastAsia="Times New Roman" w:hAnsi="Times New Roman" w:cs="Times New Roman"/>
+                <w:sz w:val="28"/>
+                <w:szCs w:val="28"/>
+              </w:rPr>
+              <w:t>/п</w:t>
             </w:r>
           </w:p>
         </w:tc>
@@ -4138,7 +4227,16 @@
                 <w:sz w:val="28"/>
                 <w:szCs w:val="28"/>
               </w:rPr>
-              <w:t>Студент</w:t>
+              <w:t>Студен</w:t>
+            </w:r>
+            <w:proofErr w:type="gramStart"/>
+            <w:r>
+              <w:rPr>
+                <w:rFonts w:ascii="Times New Roman" w:eastAsia="Times New Roman" w:hAnsi="Times New Roman" w:cs="Times New Roman"/>
+                <w:sz w:val="28"/>
+                <w:szCs w:val="28"/>
+              </w:rPr>
+              <w:t>т</w:t>
             </w:r>
             <w:r>
               <w:rPr>
@@ -4147,7 +4245,17 @@
                 <w:sz w:val="28"/>
                 <w:szCs w:val="28"/>
               </w:rPr>
-              <w:t>(ка)</w:t>
+              <w:t>(</w:t>
+            </w:r>
+            <w:proofErr w:type="gramEnd"/>
+            <w:r>
+              <w:rPr>
+                <w:rFonts w:ascii="Times New Roman" w:eastAsia="Times New Roman" w:hAnsi="Times New Roman" w:cs="Times New Roman"/>
+                <w:color w:val="FF0000"/>
+                <w:sz w:val="28"/>
+                <w:szCs w:val="28"/>
+              </w:rPr>
+              <w:t>ка)</w:t>
             </w:r>
           </w:p>
         </w:tc>
@@ -4351,8 +4459,19 @@
                 <w:sz w:val="28"/>
                 <w:szCs w:val="28"/>
               </w:rPr>
-              <w:t>Петров П.П</w:t>
-            </w:r>
+              <w:t>Петров П.</w:t>
+            </w:r>
+            <w:proofErr w:type="gramStart"/>
+            <w:r>
+              <w:rPr>
+                <w:rFonts w:ascii="Times New Roman" w:eastAsia="Times New Roman" w:hAnsi="Times New Roman" w:cs="Times New Roman"/>
+                <w:color w:val="FF0000"/>
+                <w:sz w:val="28"/>
+                <w:szCs w:val="28"/>
+              </w:rPr>
+              <w:t>П</w:t>
+            </w:r>
+            <w:proofErr w:type="gramEnd"/>
           </w:p>
         </w:tc>
       </w:tr>
@@ -7486,7 +7605,7 @@
           <v:shape id="_x0000_i1026" type="#_x0000_t75" style="width:10pt;height:15.05pt" o:ole="">
             <v:imagedata r:id="rId9" o:title=""/>
           </v:shape>
-          <o:OLEObject Type="Embed" ProgID="Equation.DSMT4" ShapeID="_x0000_i1026" DrawAspect="Content" ObjectID="_1678786293" r:id="rId14"/>
+          <o:OLEObject Type="Embed" ProgID="Equation.DSMT4" ShapeID="_x0000_i1026" DrawAspect="Content" ObjectID="_1678810172" r:id="rId14"/>
         </w:object>
       </w:r>
       <w:r>
@@ -7497,7 +7616,7 @@
           <v:shape id="_x0000_i1027" type="#_x0000_t75" style="width:10pt;height:15.05pt" o:ole="">
             <v:imagedata r:id="rId9" o:title=""/>
           </v:shape>
-          <o:OLEObject Type="Embed" ProgID="Equation.DSMT4" ShapeID="_x0000_i1027" DrawAspect="Content" ObjectID="_1678786294" r:id="rId15"/>
+          <o:OLEObject Type="Embed" ProgID="Equation.DSMT4" ShapeID="_x0000_i1027" DrawAspect="Content" ObjectID="_1678810173" r:id="rId15"/>
         </w:object>
       </w:r>
     </w:p>
@@ -7518,7 +7637,7 @@
           <v:shape id="_x0000_i1028" type="#_x0000_t75" style="width:56.95pt;height:13.75pt" o:ole="">
             <v:imagedata r:id="rId16" o:title=""/>
           </v:shape>
-          <o:OLEObject Type="Embed" ProgID="Equation.DSMT4" ShapeID="_x0000_i1028" DrawAspect="Content" ObjectID="_1678786295" r:id="rId17"/>
+          <o:OLEObject Type="Embed" ProgID="Equation.DSMT4" ShapeID="_x0000_i1028" DrawAspect="Content" ObjectID="_1678810174" r:id="rId17"/>
         </w:object>
       </w:r>
       <w:r>
@@ -7529,7 +7648,7 @@
           <v:shape id="_x0000_i1029" type="#_x0000_t75" style="width:10pt;height:15.05pt" o:ole="">
             <v:imagedata r:id="rId9" o:title=""/>
           </v:shape>
-          <o:OLEObject Type="Embed" ProgID="Equation.DSMT4" ShapeID="_x0000_i1029" DrawAspect="Content" ObjectID="_1678786296" r:id="rId18"/>
+          <o:OLEObject Type="Embed" ProgID="Equation.DSMT4" ShapeID="_x0000_i1029" DrawAspect="Content" ObjectID="_1678810175" r:id="rId18"/>
         </w:object>
       </w:r>
     </w:p>
@@ -7549,7 +7668,7 @@
           <v:shape id="_x0000_i1030" type="#_x0000_t75" style="width:10.65pt;height:11.9pt" o:ole="">
             <v:imagedata r:id="rId19" o:title=""/>
           </v:shape>
-          <o:OLEObject Type="Embed" ProgID="Equation.DSMT4" ShapeID="_x0000_i1030" DrawAspect="Content" ObjectID="_1678786297" r:id="rId20"/>
+          <o:OLEObject Type="Embed" ProgID="Equation.DSMT4" ShapeID="_x0000_i1030" DrawAspect="Content" ObjectID="_1678810176" r:id="rId20"/>
         </w:object>
       </w:r>
       <w:r>
@@ -7574,7 +7693,7 @@
           <v:shape id="_x0000_i1031" type="#_x0000_t75" style="width:13.15pt;height:11.9pt" o:ole="">
             <v:imagedata r:id="rId21" o:title=""/>
           </v:shape>
-          <o:OLEObject Type="Embed" ProgID="Equation.DSMT4" ShapeID="_x0000_i1031" DrawAspect="Content" ObjectID="_1678786298" r:id="rId22"/>
+          <o:OLEObject Type="Embed" ProgID="Equation.DSMT4" ShapeID="_x0000_i1031" DrawAspect="Content" ObjectID="_1678810177" r:id="rId22"/>
         </w:object>
       </w:r>
       <w:r>
@@ -7588,7 +7707,7 @@
           <v:shape id="_x0000_i1032" type="#_x0000_t75" style="width:10pt;height:15.05pt" o:ole="">
             <v:imagedata r:id="rId9" o:title=""/>
           </v:shape>
-          <o:OLEObject Type="Embed" ProgID="Equation.DSMT4" ShapeID="_x0000_i1032" DrawAspect="Content" ObjectID="_1678786299" r:id="rId23"/>
+          <o:OLEObject Type="Embed" ProgID="Equation.DSMT4" ShapeID="_x0000_i1032" DrawAspect="Content" ObjectID="_1678810178" r:id="rId23"/>
         </w:object>
       </w:r>
       <w:r>
@@ -7599,7 +7718,7 @@
           <v:shape id="_x0000_i1033" type="#_x0000_t75" style="width:10pt;height:15.05pt" o:ole="">
             <v:imagedata r:id="rId9" o:title=""/>
           </v:shape>
-          <o:OLEObject Type="Embed" ProgID="Equation.DSMT4" ShapeID="_x0000_i1033" DrawAspect="Content" ObjectID="_1678786300" r:id="rId24"/>
+          <o:OLEObject Type="Embed" ProgID="Equation.DSMT4" ShapeID="_x0000_i1033" DrawAspect="Content" ObjectID="_1678810179" r:id="rId24"/>
         </w:object>
       </w:r>
       <w:bookmarkEnd w:id="8"/>
@@ -7695,27 +7814,14 @@
       <w:r>
         <w:t xml:space="preserve">Рисунок </w:t>
       </w:r>
-      <w:r>
-        <w:fldChar w:fldCharType="begin"/>
-      </w:r>
-      <w:r>
-        <w:instrText xml:space="preserve"> SEQ Рисунок \* ARABIC </w:instrText>
-      </w:r>
-      <w:r>
-        <w:fldChar w:fldCharType="separate"/>
-      </w:r>
-      <w:r>
-        <w:rPr>
-          <w:noProof/>
-        </w:rPr>
-        <w:t>1</w:t>
-      </w:r>
-      <w:r>
-        <w:rPr>
-          <w:noProof/>
-        </w:rPr>
-        <w:fldChar w:fldCharType="end"/>
-      </w:r>
+      <w:fldSimple w:instr=" SEQ Рисунок \* ARABIC ">
+        <w:r>
+          <w:rPr>
+            <w:noProof/>
+          </w:rPr>
+          <w:t>1</w:t>
+        </w:r>
+      </w:fldSimple>
       <w:r>
         <w:t xml:space="preserve"> </w:t>
       </w:r>
@@ -7765,27 +7871,14 @@
       <w:r>
         <w:t xml:space="preserve">Таблица </w:t>
       </w:r>
-      <w:r>
-        <w:fldChar w:fldCharType="begin"/>
-      </w:r>
-      <w:r>
-        <w:instrText xml:space="preserve"> SEQ Таблица \* ARABIC </w:instrText>
-      </w:r>
-      <w:r>
-        <w:fldChar w:fldCharType="separate"/>
-      </w:r>
-      <w:r>
-        <w:rPr>
-          <w:noProof/>
-        </w:rPr>
-        <w:t>1</w:t>
-      </w:r>
-      <w:r>
-        <w:rPr>
-          <w:noProof/>
-        </w:rPr>
-        <w:fldChar w:fldCharType="end"/>
-      </w:r>
+      <w:fldSimple w:instr=" SEQ Таблица \* ARABIC ">
+        <w:r>
+          <w:rPr>
+            <w:noProof/>
+          </w:rPr>
+          <w:t>1</w:t>
+        </w:r>
+      </w:fldSimple>
       <w:r>
         <w:t xml:space="preserve"> </w:t>
       </w:r>
@@ -7952,7 +8045,7 @@
                 <v:shape id="_x0000_i1034" type="#_x0000_t75" style="width:21.9pt;height:10.65pt" o:ole="">
                   <v:imagedata r:id="rId26" o:title=""/>
                 </v:shape>
-                <o:OLEObject Type="Embed" ProgID="Equation.DSMT4" ShapeID="_x0000_i1034" DrawAspect="Content" ObjectID="_1678786301" r:id="rId27"/>
+                <o:OLEObject Type="Embed" ProgID="Equation.DSMT4" ShapeID="_x0000_i1034" DrawAspect="Content" ObjectID="_1678810180" r:id="rId27"/>
               </w:object>
             </w:r>
             <w:r>
@@ -7973,7 +8066,7 @@
                 <v:shape id="_x0000_i1035" type="#_x0000_t75" style="width:13.75pt;height:10.65pt" o:ole="">
                   <v:imagedata r:id="rId28" o:title=""/>
                 </v:shape>
-                <o:OLEObject Type="Embed" ProgID="Equation.DSMT4" ShapeID="_x0000_i1035" DrawAspect="Content" ObjectID="_1678786302" r:id="rId29"/>
+                <o:OLEObject Type="Embed" ProgID="Equation.DSMT4" ShapeID="_x0000_i1035" DrawAspect="Content" ObjectID="_1678810181" r:id="rId29"/>
               </w:object>
             </w:r>
             <w:r>
@@ -8083,7 +8176,7 @@
                 <v:shape id="_x0000_i1036" type="#_x0000_t75" style="width:85.15pt;height:38.2pt" o:ole="">
                   <v:imagedata r:id="rId31" o:title=""/>
                 </v:shape>
-                <o:OLEObject Type="Embed" ProgID="Equation.DSMT4" ShapeID="_x0000_i1036" DrawAspect="Content" ObjectID="_1678786303" r:id="rId32"/>
+                <o:OLEObject Type="Embed" ProgID="Equation.DSMT4" ShapeID="_x0000_i1036" DrawAspect="Content" ObjectID="_1678810182" r:id="rId32"/>
               </w:object>
             </w:r>
           </w:p>
@@ -8292,7 +8385,7 @@
                 <v:shape id="_x0000_i1037" type="#_x0000_t75" style="width:77.65pt;height:43.2pt" o:ole="">
                   <v:imagedata r:id="rId34" o:title=""/>
                 </v:shape>
-                <o:OLEObject Type="Embed" ProgID="Equation.DSMT4" ShapeID="_x0000_i1037" DrawAspect="Content" ObjectID="_1678786304" r:id="rId35"/>
+                <o:OLEObject Type="Embed" ProgID="Equation.DSMT4" ShapeID="_x0000_i1037" DrawAspect="Content" ObjectID="_1678810183" r:id="rId35"/>
               </w:object>
             </w:r>
           </w:p>
@@ -8432,7 +8525,7 @@
                 <v:shape id="_x0000_i1038" type="#_x0000_t75" style="width:96.4pt;height:43.2pt" o:ole="">
                   <v:imagedata r:id="rId37" o:title=""/>
                 </v:shape>
-                <o:OLEObject Type="Embed" ProgID="Equation.DSMT4" ShapeID="_x0000_i1038" DrawAspect="Content" ObjectID="_1678786305" r:id="rId38"/>
+                <o:OLEObject Type="Embed" ProgID="Equation.DSMT4" ShapeID="_x0000_i1038" DrawAspect="Content" ObjectID="_1678810184" r:id="rId38"/>
               </w:object>
             </w:r>
           </w:p>
@@ -8466,7 +8559,7 @@
                 <v:shape id="_x0000_i1039" type="#_x0000_t75" style="width:13.75pt;height:10.65pt" o:ole="">
                   <v:imagedata r:id="rId28" o:title=""/>
                 </v:shape>
-                <o:OLEObject Type="Embed" ProgID="Equation.DSMT4" ShapeID="_x0000_i1039" DrawAspect="Content" ObjectID="_1678786306" r:id="rId39"/>
+                <o:OLEObject Type="Embed" ProgID="Equation.DSMT4" ShapeID="_x0000_i1039" DrawAspect="Content" ObjectID="_1678810185" r:id="rId39"/>
               </w:object>
             </w:r>
             <w:r>
@@ -8843,27 +8936,14 @@
       <w:r>
         <w:t xml:space="preserve">Рисунок </w:t>
       </w:r>
-      <w:r>
-        <w:fldChar w:fldCharType="begin"/>
-      </w:r>
-      <w:r>
-        <w:instrText xml:space="preserve"> SEQ Рисунок \* ARABIC </w:instrText>
-      </w:r>
-      <w:r>
-        <w:fldChar w:fldCharType="separate"/>
-      </w:r>
-      <w:r>
-        <w:rPr>
-          <w:noProof/>
-        </w:rPr>
-        <w:t>2</w:t>
-      </w:r>
-      <w:r>
-        <w:rPr>
-          <w:noProof/>
-        </w:rPr>
-        <w:fldChar w:fldCharType="end"/>
-      </w:r>
+      <w:fldSimple w:instr=" SEQ Рисунок \* ARABIC ">
+        <w:r>
+          <w:rPr>
+            <w:noProof/>
+          </w:rPr>
+          <w:t>2</w:t>
+        </w:r>
+      </w:fldSimple>
       <w:r>
         <w:t xml:space="preserve"> – Слои в нейронной сети</w:t>
       </w:r>
@@ -9194,7 +9274,7 @@
           <v:shape id="_x0000_i1040" type="#_x0000_t75" style="width:169.65pt;height:24.4pt" o:ole="">
             <v:imagedata r:id="rId42" o:title=""/>
           </v:shape>
-          <o:OLEObject Type="Embed" ProgID="Equation.DSMT4" ShapeID="_x0000_i1040" DrawAspect="Content" ObjectID="_1678786307" r:id="rId43"/>
+          <o:OLEObject Type="Embed" ProgID="Equation.DSMT4" ShapeID="_x0000_i1040" DrawAspect="Content" ObjectID="_1678810186" r:id="rId43"/>
         </w:object>
       </w:r>
     </w:p>
@@ -9213,7 +9293,7 @@
           <v:shape id="_x0000_i1041" type="#_x0000_t75" style="width:134.6pt;height:25.65pt" o:ole="">
             <v:imagedata r:id="rId44" o:title=""/>
           </v:shape>
-          <o:OLEObject Type="Embed" ProgID="Equation.DSMT4" ShapeID="_x0000_i1041" DrawAspect="Content" ObjectID="_1678786308" r:id="rId45"/>
+          <o:OLEObject Type="Embed" ProgID="Equation.DSMT4" ShapeID="_x0000_i1041" DrawAspect="Content" ObjectID="_1678810187" r:id="rId45"/>
         </w:object>
       </w:r>
       <w:r>
@@ -9235,7 +9315,7 @@
           <v:shape id="_x0000_i1042" type="#_x0000_t75" style="width:17.55pt;height:18.8pt" o:ole="">
             <v:imagedata r:id="rId46" o:title=""/>
           </v:shape>
-          <o:OLEObject Type="Embed" ProgID="Equation.DSMT4" ShapeID="_x0000_i1042" DrawAspect="Content" ObjectID="_1678786309" r:id="rId47"/>
+          <o:OLEObject Type="Embed" ProgID="Equation.DSMT4" ShapeID="_x0000_i1042" DrawAspect="Content" ObjectID="_1678810188" r:id="rId47"/>
         </w:object>
       </w:r>
       <w:r>
@@ -9263,7 +9343,7 @@
           <v:shape id="_x0000_i1043" type="#_x0000_t75" style="width:20.65pt;height:18.8pt" o:ole="">
             <v:imagedata r:id="rId48" o:title=""/>
           </v:shape>
-          <o:OLEObject Type="Embed" ProgID="Equation.DSMT4" ShapeID="_x0000_i1043" DrawAspect="Content" ObjectID="_1678786310" r:id="rId49"/>
+          <o:OLEObject Type="Embed" ProgID="Equation.DSMT4" ShapeID="_x0000_i1043" DrawAspect="Content" ObjectID="_1678810189" r:id="rId49"/>
         </w:object>
       </w:r>
       <w:r>
@@ -9285,7 +9365,7 @@
           <v:shape id="_x0000_i1044" type="#_x0000_t75" style="width:36.3pt;height:18.8pt" o:ole="">
             <v:imagedata r:id="rId50" o:title=""/>
           </v:shape>
-          <o:OLEObject Type="Embed" ProgID="Equation.DSMT4" ShapeID="_x0000_i1044" DrawAspect="Content" ObjectID="_1678786311" r:id="rId51"/>
+          <o:OLEObject Type="Embed" ProgID="Equation.DSMT4" ShapeID="_x0000_i1044" DrawAspect="Content" ObjectID="_1678810190" r:id="rId51"/>
         </w:object>
       </w:r>
       <w:r>
@@ -9310,7 +9390,7 @@
           <v:shape id="_x0000_i1045" type="#_x0000_t75" style="width:41.95pt;height:18.8pt" o:ole="">
             <v:imagedata r:id="rId52" o:title=""/>
           </v:shape>
-          <o:OLEObject Type="Embed" ProgID="Equation.DSMT4" ShapeID="_x0000_i1045" DrawAspect="Content" ObjectID="_1678786312" r:id="rId53"/>
+          <o:OLEObject Type="Embed" ProgID="Equation.DSMT4" ShapeID="_x0000_i1045" DrawAspect="Content" ObjectID="_1678810191" r:id="rId53"/>
         </w:object>
       </w:r>
       <w:r>
@@ -9349,7 +9429,7 @@
           <v:shape id="_x0000_i1046" type="#_x0000_t75" style="width:40.05pt;height:24.4pt" o:ole="">
             <v:imagedata r:id="rId54" o:title=""/>
           </v:shape>
-          <o:OLEObject Type="Embed" ProgID="Equation.DSMT4" ShapeID="_x0000_i1046" DrawAspect="Content" ObjectID="_1678786313" r:id="rId55"/>
+          <o:OLEObject Type="Embed" ProgID="Equation.DSMT4" ShapeID="_x0000_i1046" DrawAspect="Content" ObjectID="_1678810192" r:id="rId55"/>
         </w:object>
       </w:r>
       <w:r>
@@ -9377,7 +9457,7 @@
           <v:shape id="_x0000_i1047" type="#_x0000_t75" style="width:16.3pt;height:18.8pt" o:ole="">
             <v:imagedata r:id="rId56" o:title=""/>
           </v:shape>
-          <o:OLEObject Type="Embed" ProgID="Equation.DSMT4" ShapeID="_x0000_i1047" DrawAspect="Content" ObjectID="_1678786314" r:id="rId57"/>
+          <o:OLEObject Type="Embed" ProgID="Equation.DSMT4" ShapeID="_x0000_i1047" DrawAspect="Content" ObjectID="_1678810193" r:id="rId57"/>
         </w:object>
       </w:r>
       <w:r>
@@ -9411,7 +9491,7 @@
           <v:shape id="_x0000_i1048" type="#_x0000_t75" style="width:13.75pt;height:18.8pt" o:ole="">
             <v:imagedata r:id="rId58" o:title=""/>
           </v:shape>
-          <o:OLEObject Type="Embed" ProgID="Equation.DSMT4" ShapeID="_x0000_i1048" DrawAspect="Content" ObjectID="_1678786315" r:id="rId59"/>
+          <o:OLEObject Type="Embed" ProgID="Equation.DSMT4" ShapeID="_x0000_i1048" DrawAspect="Content" ObjectID="_1678810194" r:id="rId59"/>
         </w:object>
       </w:r>
       <w:r>
@@ -9476,7 +9556,7 @@
           <v:shape id="_x0000_i1049" type="#_x0000_t75" style="width:167.15pt;height:51.35pt" o:ole="">
             <v:imagedata r:id="rId60" o:title=""/>
           </v:shape>
-          <o:OLEObject Type="Embed" ProgID="Equation.DSMT4" ShapeID="_x0000_i1049" DrawAspect="Content" ObjectID="_1678786316" r:id="rId61"/>
+          <o:OLEObject Type="Embed" ProgID="Equation.DSMT4" ShapeID="_x0000_i1049" DrawAspect="Content" ObjectID="_1678810195" r:id="rId61"/>
         </w:object>
       </w:r>
       <w:r>
@@ -9488,7 +9568,7 @@
             <v:imagedata r:id="rId9" o:title=""/>
             <w10:wrap type="square" side="right"/>
           </v:shape>
-          <o:OLEObject Type="Embed" ProgID="Equation.DSMT4" ShapeID="_x0000_s1034" DrawAspect="Content" ObjectID="_1678786352" r:id="rId62"/>
+          <o:OLEObject Type="Embed" ProgID="Equation.DSMT4" ShapeID="_x0000_s1034" DrawAspect="Content" ObjectID="_1678810231" r:id="rId62"/>
         </w:pict>
       </w:r>
     </w:p>
@@ -9527,7 +9607,7 @@
           <v:shape id="_x0000_i1050" type="#_x0000_t75" style="width:103.3pt;height:24.4pt" o:ole="">
             <v:imagedata r:id="rId63" o:title=""/>
           </v:shape>
-          <o:OLEObject Type="Embed" ProgID="Equation.DSMT4" ShapeID="_x0000_i1050" DrawAspect="Content" ObjectID="_1678786317" r:id="rId64"/>
+          <o:OLEObject Type="Embed" ProgID="Equation.DSMT4" ShapeID="_x0000_i1050" DrawAspect="Content" ObjectID="_1678810196" r:id="rId64"/>
         </w:object>
       </w:r>
     </w:p>
@@ -9607,7 +9687,7 @@
           <v:shape id="_x0000_i1051" type="#_x0000_t75" style="width:159.05pt;height:18.8pt" o:ole="">
             <v:imagedata r:id="rId65" o:title=""/>
           </v:shape>
-          <o:OLEObject Type="Embed" ProgID="Equation.DSMT4" ShapeID="_x0000_i1051" DrawAspect="Content" ObjectID="_1678786318" r:id="rId66"/>
+          <o:OLEObject Type="Embed" ProgID="Equation.DSMT4" ShapeID="_x0000_i1051" DrawAspect="Content" ObjectID="_1678810197" r:id="rId66"/>
         </w:object>
       </w:r>
     </w:p>
@@ -9626,7 +9706,7 @@
           <v:shape id="_x0000_i1052" type="#_x0000_t75" style="width:10pt;height:11.9pt" o:ole="">
             <v:imagedata r:id="rId67" o:title=""/>
           </v:shape>
-          <o:OLEObject Type="Embed" ProgID="Equation.DSMT4" ShapeID="_x0000_i1052" DrawAspect="Content" ObjectID="_1678786319" r:id="rId68"/>
+          <o:OLEObject Type="Embed" ProgID="Equation.DSMT4" ShapeID="_x0000_i1052" DrawAspect="Content" ObjectID="_1678810198" r:id="rId68"/>
         </w:object>
       </w:r>
       <w:r>
@@ -9657,7 +9737,7 @@
           <v:shape id="_x0000_i1053" type="#_x0000_t75" style="width:13.15pt;height:11.9pt" o:ole="">
             <v:imagedata r:id="rId69" o:title=""/>
           </v:shape>
-          <o:OLEObject Type="Embed" ProgID="Equation.DSMT4" ShapeID="_x0000_i1053" DrawAspect="Content" ObjectID="_1678786320" r:id="rId70"/>
+          <o:OLEObject Type="Embed" ProgID="Equation.DSMT4" ShapeID="_x0000_i1053" DrawAspect="Content" ObjectID="_1678810199" r:id="rId70"/>
         </w:object>
       </w:r>
       <w:r>
@@ -9682,7 +9762,7 @@
           <v:shape id="_x0000_i1054" type="#_x0000_t75" style="width:36.3pt;height:18.8pt" o:ole="">
             <v:imagedata r:id="rId71" o:title=""/>
           </v:shape>
-          <o:OLEObject Type="Embed" ProgID="Equation.DSMT4" ShapeID="_x0000_i1054" DrawAspect="Content" ObjectID="_1678786321" r:id="rId72"/>
+          <o:OLEObject Type="Embed" ProgID="Equation.DSMT4" ShapeID="_x0000_i1054" DrawAspect="Content" ObjectID="_1678810200" r:id="rId72"/>
         </w:object>
       </w:r>
       <w:r>
@@ -9716,7 +9796,7 @@
           <v:shape id="_x0000_i1055" type="#_x0000_t75" style="width:93.9pt;height:18.8pt" o:ole="">
             <v:imagedata r:id="rId73" o:title=""/>
           </v:shape>
-          <o:OLEObject Type="Embed" ProgID="Equation.DSMT4" ShapeID="_x0000_i1055" DrawAspect="Content" ObjectID="_1678786322" r:id="rId74"/>
+          <o:OLEObject Type="Embed" ProgID="Equation.DSMT4" ShapeID="_x0000_i1055" DrawAspect="Content" ObjectID="_1678810201" r:id="rId74"/>
         </w:object>
       </w:r>
     </w:p>
@@ -10126,27 +10206,14 @@
       <w:r>
         <w:t xml:space="preserve">Рисунок </w:t>
       </w:r>
-      <w:r>
-        <w:fldChar w:fldCharType="begin"/>
-      </w:r>
-      <w:r>
-        <w:instrText xml:space="preserve"> SEQ Рисунок \* ARABIC </w:instrText>
-      </w:r>
-      <w:r>
-        <w:fldChar w:fldCharType="separate"/>
-      </w:r>
-      <w:r>
-        <w:rPr>
-          <w:noProof/>
-        </w:rPr>
-        <w:t>3</w:t>
-      </w:r>
-      <w:r>
-        <w:rPr>
-          <w:noProof/>
-        </w:rPr>
-        <w:fldChar w:fldCharType="end"/>
-      </w:r>
+      <w:fldSimple w:instr=" SEQ Рисунок \* ARABIC ">
+        <w:r>
+          <w:rPr>
+            <w:noProof/>
+          </w:rPr>
+          <w:t>3</w:t>
+        </w:r>
+      </w:fldSimple>
       <w:r>
         <w:t xml:space="preserve"> – Пример кластеризации данных</w:t>
       </w:r>
@@ -10478,27 +10545,14 @@
       <w:r>
         <w:t xml:space="preserve">Рисунок </w:t>
       </w:r>
-      <w:r>
-        <w:fldChar w:fldCharType="begin"/>
-      </w:r>
-      <w:r>
-        <w:instrText xml:space="preserve"> SEQ Рисунок \* ARABIC </w:instrText>
-      </w:r>
-      <w:r>
-        <w:fldChar w:fldCharType="separate"/>
-      </w:r>
-      <w:r>
-        <w:rPr>
-          <w:noProof/>
-        </w:rPr>
-        <w:t>4</w:t>
-      </w:r>
-      <w:r>
-        <w:rPr>
-          <w:noProof/>
-        </w:rPr>
-        <w:fldChar w:fldCharType="end"/>
-      </w:r>
+      <w:fldSimple w:instr=" SEQ Рисунок \* ARABIC ">
+        <w:r>
+          <w:rPr>
+            <w:noProof/>
+          </w:rPr>
+          <w:t>4</w:t>
+        </w:r>
+      </w:fldSimple>
       <w:r>
         <w:t xml:space="preserve"> – Обучение нейронной сети с подкреплением</w:t>
       </w:r>
@@ -10842,7 +10896,6 @@
       <w:r>
         <w:rPr>
           <w:noProof/>
-          <w:lang w:val="en-US"/>
         </w:rPr>
         <w:t>5</w:t>
       </w:r>
@@ -11043,27 +11096,14 @@
       <w:r>
         <w:t xml:space="preserve">Рисунок </w:t>
       </w:r>
-      <w:r>
-        <w:fldChar w:fldCharType="begin"/>
-      </w:r>
-      <w:r>
-        <w:instrText xml:space="preserve"> SEQ Рисунок \* ARABIC </w:instrText>
-      </w:r>
-      <w:r>
-        <w:fldChar w:fldCharType="separate"/>
-      </w:r>
-      <w:r>
-        <w:rPr>
-          <w:noProof/>
-        </w:rPr>
-        <w:t>6</w:t>
-      </w:r>
-      <w:r>
-        <w:rPr>
-          <w:noProof/>
-        </w:rPr>
-        <w:fldChar w:fldCharType="end"/>
-      </w:r>
+      <w:fldSimple w:instr=" SEQ Рисунок \* ARABIC ">
+        <w:r>
+          <w:rPr>
+            <w:noProof/>
+          </w:rPr>
+          <w:t>6</w:t>
+        </w:r>
+      </w:fldSimple>
       <w:r>
         <w:t xml:space="preserve"> – </w:t>
       </w:r>
@@ -12507,7 +12547,7 @@
           <v:shape id="_x0000_i1056" type="#_x0000_t75" style="width:55.7pt;height:15.05pt" o:ole="">
             <v:imagedata r:id="rId80" o:title=""/>
           </v:shape>
-          <o:OLEObject Type="Embed" ProgID="Equation.DSMT4" ShapeID="_x0000_i1056" DrawAspect="Content" ObjectID="_1678786323" r:id="rId81"/>
+          <o:OLEObject Type="Embed" ProgID="Equation.DSMT4" ShapeID="_x0000_i1056" DrawAspect="Content" ObjectID="_1678810202" r:id="rId81"/>
         </w:object>
       </w:r>
       <w:proofErr w:type="gramStart"/>
@@ -12534,7 +12574,7 @@
           <v:shape id="_x0000_i1057" type="#_x0000_t75" style="width:16.3pt;height:15.05pt" o:ole="">
             <v:imagedata r:id="rId82" o:title=""/>
           </v:shape>
-          <o:OLEObject Type="Embed" ProgID="Equation.DSMT4" ShapeID="_x0000_i1057" DrawAspect="Content" ObjectID="_1678786324" r:id="rId83"/>
+          <o:OLEObject Type="Embed" ProgID="Equation.DSMT4" ShapeID="_x0000_i1057" DrawAspect="Content" ObjectID="_1678810203" r:id="rId83"/>
         </w:object>
       </w:r>
       <w:r>
@@ -12556,7 +12596,7 @@
           <v:shape id="_x0000_i1058" type="#_x0000_t75" style="width:10pt;height:13.75pt" o:ole="">
             <v:imagedata r:id="rId84" o:title=""/>
           </v:shape>
-          <o:OLEObject Type="Embed" ProgID="Equation.DSMT4" ShapeID="_x0000_i1058" DrawAspect="Content" ObjectID="_1678786325" r:id="rId85"/>
+          <o:OLEObject Type="Embed" ProgID="Equation.DSMT4" ShapeID="_x0000_i1058" DrawAspect="Content" ObjectID="_1678810204" r:id="rId85"/>
         </w:object>
       </w:r>
       <w:r>
@@ -12581,7 +12621,7 @@
           <v:shape id="_x0000_i1059" type="#_x0000_t75" style="width:16.3pt;height:13.75pt" o:ole="">
             <v:imagedata r:id="rId86" o:title=""/>
           </v:shape>
-          <o:OLEObject Type="Embed" ProgID="Equation.DSMT4" ShapeID="_x0000_i1059" DrawAspect="Content" ObjectID="_1678786326" r:id="rId87"/>
+          <o:OLEObject Type="Embed" ProgID="Equation.DSMT4" ShapeID="_x0000_i1059" DrawAspect="Content" ObjectID="_1678810205" r:id="rId87"/>
         </w:object>
       </w:r>
       <w:r>
@@ -12685,27 +12725,14 @@
       <w:r>
         <w:t xml:space="preserve">Рисунок </w:t>
       </w:r>
-      <w:r>
-        <w:fldChar w:fldCharType="begin"/>
-      </w:r>
-      <w:r>
-        <w:instrText xml:space="preserve"> SEQ Рисунок \* ARABIC </w:instrText>
-      </w:r>
-      <w:r>
-        <w:fldChar w:fldCharType="separate"/>
-      </w:r>
-      <w:r>
-        <w:rPr>
-          <w:noProof/>
-        </w:rPr>
-        <w:t>7</w:t>
-      </w:r>
-      <w:r>
-        <w:rPr>
-          <w:noProof/>
-        </w:rPr>
-        <w:fldChar w:fldCharType="end"/>
-      </w:r>
+      <w:fldSimple w:instr=" SEQ Рисунок \* ARABIC ">
+        <w:r>
+          <w:rPr>
+            <w:noProof/>
+          </w:rPr>
+          <w:t>7</w:t>
+        </w:r>
+      </w:fldSimple>
       <w:r>
         <w:t xml:space="preserve"> – Нейронная сеть, созданная в </w:t>
       </w:r>
@@ -12848,27 +12875,14 @@
       <w:r>
         <w:t xml:space="preserve">Рисунок </w:t>
       </w:r>
-      <w:r>
-        <w:fldChar w:fldCharType="begin"/>
-      </w:r>
-      <w:r>
-        <w:instrText xml:space="preserve"> SEQ Рисунок \* ARABIC </w:instrText>
-      </w:r>
-      <w:r>
-        <w:fldChar w:fldCharType="separate"/>
-      </w:r>
-      <w:r>
-        <w:rPr>
-          <w:noProof/>
-        </w:rPr>
-        <w:t>8</w:t>
-      </w:r>
-      <w:r>
-        <w:rPr>
-          <w:noProof/>
-        </w:rPr>
-        <w:fldChar w:fldCharType="end"/>
-      </w:r>
+      <w:fldSimple w:instr=" SEQ Рисунок \* ARABIC ">
+        <w:r>
+          <w:rPr>
+            <w:noProof/>
+          </w:rPr>
+          <w:t>8</w:t>
+        </w:r>
+      </w:fldSimple>
       <w:r>
         <w:t xml:space="preserve"> – </w:t>
       </w:r>
@@ -12964,27 +12978,14 @@
       <w:r>
         <w:t xml:space="preserve">Рисунок </w:t>
       </w:r>
-      <w:r>
-        <w:fldChar w:fldCharType="begin"/>
-      </w:r>
-      <w:r>
-        <w:instrText xml:space="preserve"> SEQ Рисунок \* ARABIC </w:instrText>
-      </w:r>
-      <w:r>
-        <w:fldChar w:fldCharType="separate"/>
-      </w:r>
-      <w:r>
-        <w:rPr>
-          <w:noProof/>
-        </w:rPr>
-        <w:t>9</w:t>
-      </w:r>
-      <w:r>
-        <w:rPr>
-          <w:noProof/>
-        </w:rPr>
-        <w:fldChar w:fldCharType="end"/>
-      </w:r>
+      <w:fldSimple w:instr=" SEQ Рисунок \* ARABIC ">
+        <w:r>
+          <w:rPr>
+            <w:noProof/>
+          </w:rPr>
+          <w:t>9</w:t>
+        </w:r>
+      </w:fldSimple>
       <w:r>
         <w:t xml:space="preserve"> – График изменения ошибки при обучении</w:t>
       </w:r>
@@ -13143,27 +13144,14 @@
       <w:r>
         <w:t xml:space="preserve">Рисунок </w:t>
       </w:r>
-      <w:r>
-        <w:fldChar w:fldCharType="begin"/>
-      </w:r>
-      <w:r>
-        <w:instrText xml:space="preserve"> SEQ Рисунок \* ARABIC </w:instrText>
-      </w:r>
-      <w:r>
-        <w:fldChar w:fldCharType="separate"/>
-      </w:r>
-      <w:r>
-        <w:rPr>
-          <w:noProof/>
-        </w:rPr>
-        <w:t>10</w:t>
-      </w:r>
-      <w:r>
-        <w:rPr>
-          <w:noProof/>
-        </w:rPr>
-        <w:fldChar w:fldCharType="end"/>
-      </w:r>
+      <w:fldSimple w:instr=" SEQ Рисунок \* ARABIC ">
+        <w:r>
+          <w:rPr>
+            <w:noProof/>
+          </w:rPr>
+          <w:t>10</w:t>
+        </w:r>
+      </w:fldSimple>
       <w:r>
         <w:t xml:space="preserve"> – </w:t>
       </w:r>
@@ -13362,27 +13350,14 @@
       <w:r>
         <w:t xml:space="preserve">Рисунок </w:t>
       </w:r>
-      <w:r>
-        <w:fldChar w:fldCharType="begin"/>
-      </w:r>
-      <w:r>
-        <w:instrText xml:space="preserve"> SEQ Рисунок \* ARABIC </w:instrText>
-      </w:r>
-      <w:r>
-        <w:fldChar w:fldCharType="separate"/>
-      </w:r>
-      <w:r>
-        <w:rPr>
-          <w:noProof/>
-        </w:rPr>
-        <w:t>11</w:t>
-      </w:r>
-      <w:r>
-        <w:rPr>
-          <w:noProof/>
-        </w:rPr>
-        <w:fldChar w:fldCharType="end"/>
-      </w:r>
+      <w:fldSimple w:instr=" SEQ Рисунок \* ARABIC ">
+        <w:r>
+          <w:rPr>
+            <w:noProof/>
+          </w:rPr>
+          <w:t>11</w:t>
+        </w:r>
+      </w:fldSimple>
       <w:r>
         <w:t xml:space="preserve"> – </w:t>
       </w:r>
@@ -13574,27 +13549,14 @@
       <w:r>
         <w:t xml:space="preserve">Рисунок </w:t>
       </w:r>
-      <w:r>
-        <w:fldChar w:fldCharType="begin"/>
-      </w:r>
-      <w:r>
-        <w:instrText xml:space="preserve"> SEQ Рисунок \* ARABIC </w:instrText>
-      </w:r>
-      <w:r>
-        <w:fldChar w:fldCharType="separate"/>
-      </w:r>
-      <w:r>
-        <w:rPr>
-          <w:noProof/>
-        </w:rPr>
-        <w:t>12</w:t>
-      </w:r>
-      <w:r>
-        <w:rPr>
-          <w:noProof/>
-        </w:rPr>
-        <w:fldChar w:fldCharType="end"/>
-      </w:r>
+      <w:fldSimple w:instr=" SEQ Рисунок \* ARABIC ">
+        <w:r>
+          <w:rPr>
+            <w:noProof/>
+          </w:rPr>
+          <w:t>12</w:t>
+        </w:r>
+      </w:fldSimple>
       <w:r>
         <w:t xml:space="preserve"> – </w:t>
       </w:r>
@@ -13679,27 +13641,14 @@
       <w:r>
         <w:t xml:space="preserve">Рисунок </w:t>
       </w:r>
-      <w:r>
-        <w:fldChar w:fldCharType="begin"/>
-      </w:r>
-      <w:r>
-        <w:instrText xml:space="preserve"> SEQ Рисунок \* ARABIC </w:instrText>
-      </w:r>
-      <w:r>
-        <w:fldChar w:fldCharType="separate"/>
-      </w:r>
-      <w:r>
-        <w:rPr>
-          <w:noProof/>
-        </w:rPr>
-        <w:t>13</w:t>
-      </w:r>
-      <w:r>
-        <w:rPr>
-          <w:noProof/>
-        </w:rPr>
-        <w:fldChar w:fldCharType="end"/>
-      </w:r>
+      <w:fldSimple w:instr=" SEQ Рисунок \* ARABIC ">
+        <w:r>
+          <w:rPr>
+            <w:noProof/>
+          </w:rPr>
+          <w:t>13</w:t>
+        </w:r>
+      </w:fldSimple>
       <w:r>
         <w:t xml:space="preserve"> – Настройка ПИД регулятора</w:t>
       </w:r>
@@ -13789,27 +13738,14 @@
       <w:r>
         <w:t xml:space="preserve">Рисунок </w:t>
       </w:r>
-      <w:r>
-        <w:fldChar w:fldCharType="begin"/>
-      </w:r>
-      <w:r>
-        <w:instrText xml:space="preserve"> SEQ Рисунок \* ARABIC </w:instrText>
-      </w:r>
-      <w:r>
-        <w:fldChar w:fldCharType="separate"/>
-      </w:r>
-      <w:r>
-        <w:rPr>
-          <w:noProof/>
-        </w:rPr>
-        <w:t>14</w:t>
-      </w:r>
-      <w:r>
-        <w:rPr>
-          <w:noProof/>
-        </w:rPr>
-        <w:fldChar w:fldCharType="end"/>
-      </w:r>
+      <w:fldSimple w:instr=" SEQ Рисунок \* ARABIC ">
+        <w:r>
+          <w:rPr>
+            <w:noProof/>
+          </w:rPr>
+          <w:t>14</w:t>
+        </w:r>
+      </w:fldSimple>
       <w:r>
         <w:t xml:space="preserve"> – График ПИД регулятора</w:t>
       </w:r>
@@ -13888,27 +13824,14 @@
       <w:r>
         <w:t xml:space="preserve">Рисунок </w:t>
       </w:r>
-      <w:r>
-        <w:fldChar w:fldCharType="begin"/>
-      </w:r>
-      <w:r>
-        <w:instrText xml:space="preserve"> SEQ Рисунок \* ARABIC </w:instrText>
-      </w:r>
-      <w:r>
-        <w:fldChar w:fldCharType="separate"/>
-      </w:r>
-      <w:r>
-        <w:rPr>
-          <w:noProof/>
-        </w:rPr>
-        <w:t>15</w:t>
-      </w:r>
-      <w:r>
-        <w:rPr>
-          <w:noProof/>
-        </w:rPr>
-        <w:fldChar w:fldCharType="end"/>
-      </w:r>
+      <w:fldSimple w:instr=" SEQ Рисунок \* ARABIC ">
+        <w:r>
+          <w:rPr>
+            <w:noProof/>
+          </w:rPr>
+          <w:t>15</w:t>
+        </w:r>
+      </w:fldSimple>
       <w:r>
         <w:t xml:space="preserve"> – Напряжение на конденсаторе</w:t>
       </w:r>
@@ -14104,27 +14027,14 @@
       <w:r>
         <w:t xml:space="preserve">Рисунок </w:t>
       </w:r>
-      <w:r>
-        <w:fldChar w:fldCharType="begin"/>
-      </w:r>
-      <w:r>
-        <w:instrText xml:space="preserve"> SEQ Рисунок \* ARABIC </w:instrText>
-      </w:r>
-      <w:r>
-        <w:fldChar w:fldCharType="separate"/>
-      </w:r>
-      <w:r>
-        <w:rPr>
-          <w:noProof/>
-        </w:rPr>
-        <w:t>16</w:t>
-      </w:r>
-      <w:r>
-        <w:rPr>
-          <w:noProof/>
-        </w:rPr>
-        <w:fldChar w:fldCharType="end"/>
-      </w:r>
+      <w:fldSimple w:instr=" SEQ Рисунок \* ARABIC ">
+        <w:r>
+          <w:rPr>
+            <w:noProof/>
+          </w:rPr>
+          <w:t>16</w:t>
+        </w:r>
+      </w:fldSimple>
       <w:r>
         <w:t xml:space="preserve"> – График ошибки </w:t>
       </w:r>
@@ -14215,27 +14125,14 @@
       <w:r>
         <w:t xml:space="preserve">Рисунок </w:t>
       </w:r>
-      <w:r>
-        <w:fldChar w:fldCharType="begin"/>
-      </w:r>
-      <w:r>
-        <w:instrText xml:space="preserve"> SEQ Рисунок \* ARABIC </w:instrText>
-      </w:r>
-      <w:r>
-        <w:fldChar w:fldCharType="separate"/>
-      </w:r>
-      <w:r>
-        <w:rPr>
-          <w:noProof/>
-        </w:rPr>
-        <w:t>17</w:t>
-      </w:r>
-      <w:r>
-        <w:rPr>
-          <w:noProof/>
-        </w:rPr>
-        <w:fldChar w:fldCharType="end"/>
-      </w:r>
+      <w:fldSimple w:instr=" SEQ Рисунок \* ARABIC ">
+        <w:r>
+          <w:rPr>
+            <w:noProof/>
+          </w:rPr>
+          <w:t>17</w:t>
+        </w:r>
+      </w:fldSimple>
       <w:r>
         <w:t xml:space="preserve"> – График напряжения </w:t>
       </w:r>
@@ -14443,27 +14340,14 @@
       <w:r>
         <w:t xml:space="preserve">Рисунок </w:t>
       </w:r>
-      <w:r>
-        <w:fldChar w:fldCharType="begin"/>
-      </w:r>
-      <w:r>
-        <w:instrText xml:space="preserve"> SEQ Рисунок \* ARABIC </w:instrText>
-      </w:r>
-      <w:r>
-        <w:fldChar w:fldCharType="separate"/>
-      </w:r>
-      <w:r>
-        <w:rPr>
-          <w:noProof/>
-        </w:rPr>
-        <w:t>18</w:t>
-      </w:r>
-      <w:r>
-        <w:rPr>
-          <w:noProof/>
-        </w:rPr>
-        <w:fldChar w:fldCharType="end"/>
-      </w:r>
+      <w:fldSimple w:instr=" SEQ Рисунок \* ARABIC ">
+        <w:r>
+          <w:rPr>
+            <w:noProof/>
+          </w:rPr>
+          <w:t>18</w:t>
+        </w:r>
+      </w:fldSimple>
       <w:r>
         <w:t xml:space="preserve"> Функция ошибки и напряжения </w:t>
       </w:r>
@@ -14578,27 +14462,14 @@
       <w:r>
         <w:t xml:space="preserve">Рисунок </w:t>
       </w:r>
-      <w:r>
-        <w:fldChar w:fldCharType="begin"/>
-      </w:r>
-      <w:r>
-        <w:instrText xml:space="preserve"> SEQ Рисунок \* ARABIC </w:instrText>
-      </w:r>
-      <w:r>
-        <w:fldChar w:fldCharType="separate"/>
-      </w:r>
-      <w:r>
-        <w:rPr>
-          <w:noProof/>
-        </w:rPr>
-        <w:t>19</w:t>
-      </w:r>
-      <w:r>
-        <w:rPr>
-          <w:noProof/>
-        </w:rPr>
-        <w:fldChar w:fldCharType="end"/>
-      </w:r>
+      <w:fldSimple w:instr=" SEQ Рисунок \* ARABIC ">
+        <w:r>
+          <w:rPr>
+            <w:noProof/>
+          </w:rPr>
+          <w:t>19</w:t>
+        </w:r>
+      </w:fldSimple>
       <w:r>
         <w:t xml:space="preserve"> – График ошибки </w:t>
       </w:r>
@@ -14765,27 +14636,14 @@
       <w:r>
         <w:t xml:space="preserve">Рисунок </w:t>
       </w:r>
-      <w:r>
-        <w:fldChar w:fldCharType="begin"/>
-      </w:r>
-      <w:r>
-        <w:instrText xml:space="preserve"> SEQ Рисунок \* ARABIC </w:instrText>
-      </w:r>
-      <w:r>
-        <w:fldChar w:fldCharType="separate"/>
-      </w:r>
-      <w:r>
-        <w:rPr>
-          <w:noProof/>
-        </w:rPr>
-        <w:t>20</w:t>
-      </w:r>
-      <w:r>
-        <w:rPr>
-          <w:noProof/>
-        </w:rPr>
-        <w:fldChar w:fldCharType="end"/>
-      </w:r>
+      <w:fldSimple w:instr=" SEQ Рисунок \* ARABIC ">
+        <w:r>
+          <w:rPr>
+            <w:noProof/>
+          </w:rPr>
+          <w:t>20</w:t>
+        </w:r>
+      </w:fldSimple>
       <w:r>
         <w:t xml:space="preserve"> – График напряжения</w:t>
       </w:r>
@@ -14911,27 +14769,14 @@
       <w:r>
         <w:t xml:space="preserve">Рисунок </w:t>
       </w:r>
-      <w:r>
-        <w:fldChar w:fldCharType="begin"/>
-      </w:r>
-      <w:r>
-        <w:instrText xml:space="preserve"> SEQ Рисунок \* ARABIC </w:instrText>
-      </w:r>
-      <w:r>
-        <w:fldChar w:fldCharType="separate"/>
-      </w:r>
-      <w:r>
-        <w:rPr>
-          <w:noProof/>
-        </w:rPr>
-        <w:t>21</w:t>
-      </w:r>
-      <w:r>
-        <w:rPr>
-          <w:noProof/>
-        </w:rPr>
-        <w:fldChar w:fldCharType="end"/>
-      </w:r>
+      <w:fldSimple w:instr=" SEQ Рисунок \* ARABIC ">
+        <w:r>
+          <w:rPr>
+            <w:noProof/>
+          </w:rPr>
+          <w:t>21</w:t>
+        </w:r>
+      </w:fldSimple>
       <w:r>
         <w:t xml:space="preserve"> – График ошибки </w:t>
       </w:r>
@@ -15170,27 +15015,14 @@
       <w:r>
         <w:t xml:space="preserve">Рисунок </w:t>
       </w:r>
-      <w:r>
-        <w:fldChar w:fldCharType="begin"/>
-      </w:r>
-      <w:r>
-        <w:instrText xml:space="preserve"> SEQ Рисунок \* ARABIC </w:instrText>
-      </w:r>
-      <w:r>
-        <w:fldChar w:fldCharType="separate"/>
-      </w:r>
-      <w:r>
-        <w:rPr>
-          <w:noProof/>
-        </w:rPr>
-        <w:t>22</w:t>
-      </w:r>
-      <w:r>
-        <w:rPr>
-          <w:noProof/>
-        </w:rPr>
-        <w:fldChar w:fldCharType="end"/>
-      </w:r>
+      <w:fldSimple w:instr=" SEQ Рисунок \* ARABIC ">
+        <w:r>
+          <w:rPr>
+            <w:noProof/>
+          </w:rPr>
+          <w:t>22</w:t>
+        </w:r>
+      </w:fldSimple>
       <w:r>
         <w:t xml:space="preserve"> – Графики ошибки и напряжения после изменения функции активации</w:t>
       </w:r>
@@ -15440,27 +15272,14 @@
       <w:r>
         <w:t xml:space="preserve">Рисунок </w:t>
       </w:r>
-      <w:r>
-        <w:fldChar w:fldCharType="begin"/>
-      </w:r>
-      <w:r>
-        <w:instrText xml:space="preserve"> SEQ Рисунок \* ARABIC </w:instrText>
-      </w:r>
-      <w:r>
-        <w:fldChar w:fldCharType="separate"/>
-      </w:r>
-      <w:r>
-        <w:rPr>
-          <w:noProof/>
-        </w:rPr>
-        <w:t>23</w:t>
-      </w:r>
-      <w:r>
-        <w:rPr>
-          <w:noProof/>
-        </w:rPr>
-        <w:fldChar w:fldCharType="end"/>
-      </w:r>
+      <w:fldSimple w:instr=" SEQ Рисунок \* ARABIC ">
+        <w:r>
+          <w:rPr>
+            <w:noProof/>
+          </w:rPr>
+          <w:t>23</w:t>
+        </w:r>
+      </w:fldSimple>
       <w:r>
         <w:t xml:space="preserve"> – Графики ошибки и напряжения </w:t>
       </w:r>
@@ -15725,27 +15544,14 @@
       <w:r>
         <w:t xml:space="preserve">Рисунок </w:t>
       </w:r>
-      <w:r>
-        <w:fldChar w:fldCharType="begin"/>
-      </w:r>
-      <w:r>
-        <w:instrText xml:space="preserve"> SEQ Рисунок \* ARABIC </w:instrText>
-      </w:r>
-      <w:r>
-        <w:fldChar w:fldCharType="separate"/>
-      </w:r>
-      <w:r>
-        <w:rPr>
-          <w:noProof/>
-        </w:rPr>
-        <w:t>24</w:t>
-      </w:r>
-      <w:r>
-        <w:rPr>
-          <w:noProof/>
-        </w:rPr>
-        <w:fldChar w:fldCharType="end"/>
-      </w:r>
+      <w:fldSimple w:instr=" SEQ Рисунок \* ARABIC ">
+        <w:r>
+          <w:rPr>
+            <w:noProof/>
+          </w:rPr>
+          <w:t>24</w:t>
+        </w:r>
+      </w:fldSimple>
       <w:r>
         <w:t xml:space="preserve"> – Трех фазная модель</w:t>
       </w:r>
@@ -15906,27 +15712,14 @@
       <w:r>
         <w:t xml:space="preserve">Рисунок </w:t>
       </w:r>
-      <w:r>
-        <w:fldChar w:fldCharType="begin"/>
-      </w:r>
-      <w:r>
-        <w:instrText xml:space="preserve"> SEQ Рисунок \* ARABIC </w:instrText>
-      </w:r>
-      <w:r>
-        <w:fldChar w:fldCharType="separate"/>
-      </w:r>
-      <w:r>
-        <w:rPr>
-          <w:noProof/>
-        </w:rPr>
-        <w:t>25</w:t>
-      </w:r>
-      <w:r>
-        <w:rPr>
-          <w:noProof/>
-        </w:rPr>
-        <w:fldChar w:fldCharType="end"/>
-      </w:r>
+      <w:fldSimple w:instr=" SEQ Рисунок \* ARABIC ">
+        <w:r>
+          <w:rPr>
+            <w:noProof/>
+          </w:rPr>
+          <w:t>25</w:t>
+        </w:r>
+      </w:fldSimple>
       <w:r>
         <w:t xml:space="preserve"> – блок для обеспечения обратной связи</w:t>
       </w:r>
@@ -15963,7 +15756,7 @@
           <v:shape id="_x0000_i1060" type="#_x0000_t75" style="width:20.05pt;height:17.55pt" o:ole="">
             <v:imagedata r:id="rId110" o:title=""/>
           </v:shape>
-          <o:OLEObject Type="Embed" ProgID="Equation.DSMT4" ShapeID="_x0000_i1060" DrawAspect="Content" ObjectID="_1678786327" r:id="rId111"/>
+          <o:OLEObject Type="Embed" ProgID="Equation.DSMT4" ShapeID="_x0000_i1060" DrawAspect="Content" ObjectID="_1678810206" r:id="rId111"/>
         </w:object>
       </w:r>
       <w:r>
@@ -15987,7 +15780,7 @@
           <v:shape id="_x0000_i1061" type="#_x0000_t75" style="width:82.65pt;height:61.35pt" o:ole="">
             <v:imagedata r:id="rId112" o:title=""/>
           </v:shape>
-          <o:OLEObject Type="Embed" ProgID="Equation.DSMT4" ShapeID="_x0000_i1061" DrawAspect="Content" ObjectID="_1678786328" r:id="rId113"/>
+          <o:OLEObject Type="Embed" ProgID="Equation.DSMT4" ShapeID="_x0000_i1061" DrawAspect="Content" ObjectID="_1678810207" r:id="rId113"/>
         </w:object>
       </w:r>
       <w:r>
@@ -16010,7 +15803,7 @@
           <v:shape id="_x0000_i1062" type="#_x0000_t75" style="width:18.15pt;height:18.8pt" o:ole="">
             <v:imagedata r:id="rId114" o:title=""/>
           </v:shape>
-          <o:OLEObject Type="Embed" ProgID="Equation.DSMT4" ShapeID="_x0000_i1062" DrawAspect="Content" ObjectID="_1678786329" r:id="rId115"/>
+          <o:OLEObject Type="Embed" ProgID="Equation.DSMT4" ShapeID="_x0000_i1062" DrawAspect="Content" ObjectID="_1678810208" r:id="rId115"/>
         </w:object>
       </w:r>
       <w:r>
@@ -16024,7 +15817,7 @@
           <v:shape id="_x0000_i1063" type="#_x0000_t75" style="width:18.15pt;height:18.8pt" o:ole="">
             <v:imagedata r:id="rId116" o:title=""/>
           </v:shape>
-          <o:OLEObject Type="Embed" ProgID="Equation.DSMT4" ShapeID="_x0000_i1063" DrawAspect="Content" ObjectID="_1678786330" r:id="rId117"/>
+          <o:OLEObject Type="Embed" ProgID="Equation.DSMT4" ShapeID="_x0000_i1063" DrawAspect="Content" ObjectID="_1678810209" r:id="rId117"/>
         </w:object>
       </w:r>
       <w:r>
@@ -16038,7 +15831,7 @@
           <v:shape id="_x0000_i1064" type="#_x0000_t75" style="width:18.15pt;height:18.8pt" o:ole="">
             <v:imagedata r:id="rId118" o:title=""/>
           </v:shape>
-          <o:OLEObject Type="Embed" ProgID="Equation.DSMT4" ShapeID="_x0000_i1064" DrawAspect="Content" ObjectID="_1678786331" r:id="rId119"/>
+          <o:OLEObject Type="Embed" ProgID="Equation.DSMT4" ShapeID="_x0000_i1064" DrawAspect="Content" ObjectID="_1678810210" r:id="rId119"/>
         </w:object>
       </w:r>
       <w:r>
@@ -16064,7 +15857,7 @@
           <v:shape id="_x0000_i1065" type="#_x0000_t75" style="width:17.55pt;height:18.8pt" o:ole="">
             <v:imagedata r:id="rId120" o:title=""/>
           </v:shape>
-          <o:OLEObject Type="Embed" ProgID="Equation.DSMT4" ShapeID="_x0000_i1065" DrawAspect="Content" ObjectID="_1678786332" r:id="rId121"/>
+          <o:OLEObject Type="Embed" ProgID="Equation.DSMT4" ShapeID="_x0000_i1065" DrawAspect="Content" ObjectID="_1678810211" r:id="rId121"/>
         </w:object>
       </w:r>
       <w:r>
@@ -16078,7 +15871,7 @@
           <v:shape id="_x0000_i1066" type="#_x0000_t75" style="width:16.3pt;height:21.9pt" o:ole="">
             <v:imagedata r:id="rId122" o:title=""/>
           </v:shape>
-          <o:OLEObject Type="Embed" ProgID="Equation.DSMT4" ShapeID="_x0000_i1066" DrawAspect="Content" ObjectID="_1678786333" r:id="rId123"/>
+          <o:OLEObject Type="Embed" ProgID="Equation.DSMT4" ShapeID="_x0000_i1066" DrawAspect="Content" ObjectID="_1678810212" r:id="rId123"/>
         </w:object>
       </w:r>
       <w:r>
@@ -16118,7 +15911,7 @@
           <v:shape id="_x0000_i1067" type="#_x0000_t75" style="width:20.05pt;height:17.55pt" o:ole="">
             <v:imagedata r:id="rId110" o:title=""/>
           </v:shape>
-          <o:OLEObject Type="Embed" ProgID="Equation.DSMT4" ShapeID="_x0000_i1067" DrawAspect="Content" ObjectID="_1678786334" r:id="rId124"/>
+          <o:OLEObject Type="Embed" ProgID="Equation.DSMT4" ShapeID="_x0000_i1067" DrawAspect="Content" ObjectID="_1678810213" r:id="rId124"/>
         </w:object>
       </w:r>
       <w:r>
@@ -16306,7 +16099,7 @@
           <v:shape id="_x0000_i1068" type="#_x0000_t75" style="width:134.6pt;height:28.15pt" o:ole="">
             <v:imagedata r:id="rId125" o:title=""/>
           </v:shape>
-          <o:OLEObject Type="Embed" ProgID="Equation.DSMT4" ShapeID="_x0000_i1068" DrawAspect="Content" ObjectID="_1678786335" r:id="rId126"/>
+          <o:OLEObject Type="Embed" ProgID="Equation.DSMT4" ShapeID="_x0000_i1068" DrawAspect="Content" ObjectID="_1678810214" r:id="rId126"/>
         </w:object>
       </w:r>
       <w:r>
@@ -16328,7 +16121,7 @@
           <v:shape id="_x0000_i1069" type="#_x0000_t75" style="width:53.2pt;height:36.3pt" o:ole="">
             <v:imagedata r:id="rId127" o:title=""/>
           </v:shape>
-          <o:OLEObject Type="Embed" ProgID="Equation.DSMT4" ShapeID="_x0000_i1069" DrawAspect="Content" ObjectID="_1678786336" r:id="rId128"/>
+          <o:OLEObject Type="Embed" ProgID="Equation.DSMT4" ShapeID="_x0000_i1069" DrawAspect="Content" ObjectID="_1678810215" r:id="rId128"/>
         </w:object>
       </w:r>
       <w:r>
@@ -16356,7 +16149,7 @@
           <v:shape id="_x0000_i1070" type="#_x0000_t75" style="width:54.45pt;height:18.8pt" o:ole="">
             <v:imagedata r:id="rId129" o:title=""/>
           </v:shape>
-          <o:OLEObject Type="Embed" ProgID="Equation.DSMT4" ShapeID="_x0000_i1070" DrawAspect="Content" ObjectID="_1678786337" r:id="rId130"/>
+          <o:OLEObject Type="Embed" ProgID="Equation.DSMT4" ShapeID="_x0000_i1070" DrawAspect="Content" ObjectID="_1678810216" r:id="rId130"/>
         </w:object>
       </w:r>
       <w:r>
@@ -16381,7 +16174,7 @@
           <v:shape id="_x0000_i1071" type="#_x0000_t75" style="width:13.15pt;height:11.9pt" o:ole="">
             <v:imagedata r:id="rId131" o:title=""/>
           </v:shape>
-          <o:OLEObject Type="Embed" ProgID="Equation.DSMT4" ShapeID="_x0000_i1071" DrawAspect="Content" ObjectID="_1678786338" r:id="rId132"/>
+          <o:OLEObject Type="Embed" ProgID="Equation.DSMT4" ShapeID="_x0000_i1071" DrawAspect="Content" ObjectID="_1678810217" r:id="rId132"/>
         </w:object>
       </w:r>
       <w:r>
@@ -16412,7 +16205,7 @@
           <v:shape id="_x0000_i1072" type="#_x0000_t75" style="width:20.05pt;height:18.8pt" o:ole="">
             <v:imagedata r:id="rId133" o:title=""/>
           </v:shape>
-          <o:OLEObject Type="Embed" ProgID="Equation.DSMT4" ShapeID="_x0000_i1072" DrawAspect="Content" ObjectID="_1678786339" r:id="rId134"/>
+          <o:OLEObject Type="Embed" ProgID="Equation.DSMT4" ShapeID="_x0000_i1072" DrawAspect="Content" ObjectID="_1678810218" r:id="rId134"/>
         </w:object>
       </w:r>
       <w:r>
@@ -16450,7 +16243,7 @@
           <v:shape id="_x0000_i1073" type="#_x0000_t75" style="width:56.95pt;height:15.05pt" o:ole="">
             <v:imagedata r:id="rId135" o:title=""/>
           </v:shape>
-          <o:OLEObject Type="Embed" ProgID="Equation.DSMT4" ShapeID="_x0000_i1073" DrawAspect="Content" ObjectID="_1678786340" r:id="rId136"/>
+          <o:OLEObject Type="Embed" ProgID="Equation.DSMT4" ShapeID="_x0000_i1073" DrawAspect="Content" ObjectID="_1678810219" r:id="rId136"/>
         </w:object>
       </w:r>
       <w:r>
@@ -16507,7 +16300,7 @@
           <v:shape id="_x0000_i1074" type="#_x0000_t75" style="width:35.05pt;height:35.05pt" o:ole="">
             <v:imagedata r:id="rId137" o:title=""/>
           </v:shape>
-          <o:OLEObject Type="Embed" ProgID="Equation.DSMT4" ShapeID="_x0000_i1074" DrawAspect="Content" ObjectID="_1678786341" r:id="rId138"/>
+          <o:OLEObject Type="Embed" ProgID="Equation.DSMT4" ShapeID="_x0000_i1074" DrawAspect="Content" ObjectID="_1678810220" r:id="rId138"/>
         </w:object>
       </w:r>
     </w:p>
@@ -16542,7 +16335,7 @@
           <v:shape id="_x0000_i1075" type="#_x0000_t75" style="width:10pt;height:11.9pt" o:ole="">
             <v:imagedata r:id="rId139" o:title=""/>
           </v:shape>
-          <o:OLEObject Type="Embed" ProgID="Equation.DSMT4" ShapeID="_x0000_i1075" DrawAspect="Content" ObjectID="_1678786342" r:id="rId140"/>
+          <o:OLEObject Type="Embed" ProgID="Equation.DSMT4" ShapeID="_x0000_i1075" DrawAspect="Content" ObjectID="_1678810221" r:id="rId140"/>
         </w:object>
       </w:r>
       <w:r>
@@ -16565,7 +16358,7 @@
           <v:shape id="_x0000_i1076" type="#_x0000_t75" style="width:10pt;height:11.9pt" o:ole="">
             <v:imagedata r:id="rId141" o:title=""/>
           </v:shape>
-          <o:OLEObject Type="Embed" ProgID="Equation.DSMT4" ShapeID="_x0000_i1076" DrawAspect="Content" ObjectID="_1678786343" r:id="rId142"/>
+          <o:OLEObject Type="Embed" ProgID="Equation.DSMT4" ShapeID="_x0000_i1076" DrawAspect="Content" ObjectID="_1678810222" r:id="rId142"/>
         </w:object>
       </w:r>
       <w:r>
@@ -16584,27 +16377,14 @@
       <w:r>
         <w:t xml:space="preserve">Таблица </w:t>
       </w:r>
-      <w:r>
-        <w:fldChar w:fldCharType="begin"/>
-      </w:r>
-      <w:r>
-        <w:instrText xml:space="preserve"> SEQ Таблица \* ARABIC </w:instrText>
-      </w:r>
-      <w:r>
-        <w:fldChar w:fldCharType="separate"/>
-      </w:r>
-      <w:r>
-        <w:rPr>
-          <w:noProof/>
-        </w:rPr>
-        <w:t>2</w:t>
-      </w:r>
-      <w:r>
-        <w:rPr>
-          <w:noProof/>
-        </w:rPr>
-        <w:fldChar w:fldCharType="end"/>
-      </w:r>
+      <w:fldSimple w:instr=" SEQ Таблица \* ARABIC ">
+        <w:r>
+          <w:rPr>
+            <w:noProof/>
+          </w:rPr>
+          <w:t>2</w:t>
+        </w:r>
+      </w:fldSimple>
       <w:r>
         <w:t xml:space="preserve"> – Параметры нагрузки для обучения сети</w:t>
       </w:r>
@@ -16706,7 +16486,7 @@
                 <v:shape id="_x0000_i1077" type="#_x0000_t75" style="width:10pt;height:11.9pt" o:ole="">
                   <v:imagedata r:id="rId141" o:title=""/>
                 </v:shape>
-                <o:OLEObject Type="Embed" ProgID="Equation.DSMT4" ShapeID="_x0000_i1077" DrawAspect="Content" ObjectID="_1678786344" r:id="rId143"/>
+                <o:OLEObject Type="Embed" ProgID="Equation.DSMT4" ShapeID="_x0000_i1077" DrawAspect="Content" ObjectID="_1678810223" r:id="rId143"/>
               </w:object>
             </w:r>
           </w:p>
@@ -17483,27 +17263,14 @@
       <w:r>
         <w:t xml:space="preserve">Рисунок </w:t>
       </w:r>
-      <w:r>
-        <w:fldChar w:fldCharType="begin"/>
-      </w:r>
-      <w:r>
-        <w:instrText xml:space="preserve"> SEQ Рисунок \* ARABIC </w:instrText>
-      </w:r>
-      <w:r>
-        <w:fldChar w:fldCharType="separate"/>
-      </w:r>
-      <w:r>
-        <w:rPr>
-          <w:noProof/>
-        </w:rPr>
-        <w:t>26</w:t>
-      </w:r>
-      <w:r>
-        <w:rPr>
-          <w:noProof/>
-        </w:rPr>
-        <w:fldChar w:fldCharType="end"/>
-      </w:r>
+      <w:fldSimple w:instr=" SEQ Рисунок \* ARABIC ">
+        <w:r>
+          <w:rPr>
+            <w:noProof/>
+          </w:rPr>
+          <w:t>26</w:t>
+        </w:r>
+      </w:fldSimple>
       <w:r>
         <w:t xml:space="preserve"> – Графики токов</w:t>
       </w:r>
@@ -17581,27 +17348,14 @@
       <w:r>
         <w:t xml:space="preserve">Рисунок </w:t>
       </w:r>
-      <w:r>
-        <w:fldChar w:fldCharType="begin"/>
-      </w:r>
-      <w:r>
-        <w:instrText xml:space="preserve"> SEQ Рисунок \* ARABIC </w:instrText>
-      </w:r>
-      <w:r>
-        <w:fldChar w:fldCharType="separate"/>
-      </w:r>
-      <w:r>
-        <w:rPr>
-          <w:noProof/>
-        </w:rPr>
-        <w:t>27</w:t>
-      </w:r>
-      <w:r>
-        <w:rPr>
-          <w:noProof/>
-        </w:rPr>
-        <w:fldChar w:fldCharType="end"/>
-      </w:r>
+      <w:fldSimple w:instr=" SEQ Рисунок \* ARABIC ">
+        <w:r>
+          <w:rPr>
+            <w:noProof/>
+          </w:rPr>
+          <w:t>27</w:t>
+        </w:r>
+      </w:fldSimple>
       <w:r>
         <w:t xml:space="preserve"> – График ошибки </w:t>
       </w:r>
@@ -17731,27 +17485,14 @@
       <w:r>
         <w:t xml:space="preserve">Рисунок </w:t>
       </w:r>
-      <w:r>
-        <w:fldChar w:fldCharType="begin"/>
-      </w:r>
-      <w:r>
-        <w:instrText xml:space="preserve"> SEQ Рисунок \* ARABIC </w:instrText>
-      </w:r>
-      <w:r>
-        <w:fldChar w:fldCharType="separate"/>
-      </w:r>
-      <w:r>
-        <w:rPr>
-          <w:noProof/>
-        </w:rPr>
-        <w:t>28</w:t>
-      </w:r>
-      <w:r>
-        <w:rPr>
-          <w:noProof/>
-        </w:rPr>
-        <w:fldChar w:fldCharType="end"/>
-      </w:r>
+      <w:fldSimple w:instr=" SEQ Рисунок \* ARABIC ">
+        <w:r>
+          <w:rPr>
+            <w:noProof/>
+          </w:rPr>
+          <w:t>28</w:t>
+        </w:r>
+      </w:fldSimple>
       <w:r>
         <w:t xml:space="preserve"> – Графики токов Нейронной сети и ПИД регулятора.</w:t>
       </w:r>
@@ -17859,27 +17600,14 @@
       <w:r>
         <w:t xml:space="preserve">Рисунок </w:t>
       </w:r>
-      <w:r>
-        <w:fldChar w:fldCharType="begin"/>
-      </w:r>
-      <w:r>
-        <w:instrText xml:space="preserve"> SEQ Рисунок \* ARABIC </w:instrText>
-      </w:r>
-      <w:r>
-        <w:fldChar w:fldCharType="separate"/>
-      </w:r>
-      <w:r>
-        <w:rPr>
-          <w:noProof/>
-        </w:rPr>
-        <w:t>29</w:t>
-      </w:r>
-      <w:r>
-        <w:rPr>
-          <w:noProof/>
-        </w:rPr>
-        <w:fldChar w:fldCharType="end"/>
-      </w:r>
+      <w:fldSimple w:instr=" SEQ Рисунок \* ARABIC ">
+        <w:r>
+          <w:rPr>
+            <w:noProof/>
+          </w:rPr>
+          <w:t>29</w:t>
+        </w:r>
+      </w:fldSimple>
       <w:r>
         <w:t xml:space="preserve"> – Ошибка обучения </w:t>
       </w:r>
@@ -17999,27 +17727,14 @@
       <w:r>
         <w:t xml:space="preserve">Рисунок </w:t>
       </w:r>
-      <w:r>
-        <w:fldChar w:fldCharType="begin"/>
-      </w:r>
-      <w:r>
-        <w:instrText xml:space="preserve"> SEQ Рисунок \* ARABIC </w:instrText>
-      </w:r>
-      <w:r>
-        <w:fldChar w:fldCharType="separate"/>
-      </w:r>
-      <w:r>
-        <w:rPr>
-          <w:noProof/>
-        </w:rPr>
-        <w:t>30</w:t>
-      </w:r>
-      <w:r>
-        <w:rPr>
-          <w:noProof/>
-        </w:rPr>
-        <w:fldChar w:fldCharType="end"/>
-      </w:r>
+      <w:fldSimple w:instr=" SEQ Рисунок \* ARABIC ">
+        <w:r>
+          <w:rPr>
+            <w:noProof/>
+          </w:rPr>
+          <w:t>30</w:t>
+        </w:r>
+      </w:fldSimple>
       <w:r>
         <w:t xml:space="preserve"> – Графики токов </w:t>
       </w:r>
@@ -18109,27 +17824,14 @@
       <w:r>
         <w:t xml:space="preserve">Рисунок </w:t>
       </w:r>
-      <w:r>
-        <w:fldChar w:fldCharType="begin"/>
-      </w:r>
-      <w:r>
-        <w:instrText xml:space="preserve"> SEQ Рисунок \* ARABIC </w:instrText>
-      </w:r>
-      <w:r>
-        <w:fldChar w:fldCharType="separate"/>
-      </w:r>
-      <w:r>
-        <w:rPr>
-          <w:noProof/>
-        </w:rPr>
-        <w:t>31</w:t>
-      </w:r>
-      <w:r>
-        <w:rPr>
-          <w:noProof/>
-        </w:rPr>
-        <w:fldChar w:fldCharType="end"/>
-      </w:r>
+      <w:fldSimple w:instr=" SEQ Рисунок \* ARABIC ">
+        <w:r>
+          <w:rPr>
+            <w:noProof/>
+          </w:rPr>
+          <w:t>31</w:t>
+        </w:r>
+      </w:fldSimple>
       <w:r>
         <w:t xml:space="preserve"> – Графики токов при первых параметрах нагрузки</w:t>
       </w:r>
@@ -18308,27 +18010,14 @@
       <w:r>
         <w:t xml:space="preserve">Рисунок </w:t>
       </w:r>
-      <w:r>
-        <w:fldChar w:fldCharType="begin"/>
-      </w:r>
-      <w:r>
-        <w:instrText xml:space="preserve"> SEQ Рисунок \* ARABIC </w:instrText>
-      </w:r>
-      <w:r>
-        <w:fldChar w:fldCharType="separate"/>
-      </w:r>
-      <w:r>
-        <w:rPr>
-          <w:noProof/>
-        </w:rPr>
-        <w:t>32</w:t>
-      </w:r>
-      <w:r>
-        <w:rPr>
-          <w:noProof/>
-        </w:rPr>
-        <w:fldChar w:fldCharType="end"/>
-      </w:r>
+      <w:fldSimple w:instr=" SEQ Рисунок \* ARABIC ">
+        <w:r>
+          <w:rPr>
+            <w:noProof/>
+          </w:rPr>
+          <w:t>32</w:t>
+        </w:r>
+      </w:fldSimple>
       <w:r>
         <w:t xml:space="preserve"> – График ошибки </w:t>
       </w:r>
@@ -18526,27 +18215,14 @@
       <w:r>
         <w:t xml:space="preserve">Рисунок </w:t>
       </w:r>
-      <w:r>
-        <w:fldChar w:fldCharType="begin"/>
-      </w:r>
-      <w:r>
-        <w:instrText xml:space="preserve"> SEQ Рисунок \* ARABIC </w:instrText>
-      </w:r>
-      <w:r>
-        <w:fldChar w:fldCharType="separate"/>
-      </w:r>
-      <w:r>
-        <w:rPr>
-          <w:noProof/>
-        </w:rPr>
-        <w:t>33</w:t>
-      </w:r>
-      <w:r>
-        <w:rPr>
-          <w:noProof/>
-        </w:rPr>
-        <w:fldChar w:fldCharType="end"/>
-      </w:r>
+      <w:fldSimple w:instr=" SEQ Рисунок \* ARABIC ">
+        <w:r>
+          <w:rPr>
+            <w:noProof/>
+          </w:rPr>
+          <w:t>33</w:t>
+        </w:r>
+      </w:fldSimple>
       <w:r>
         <w:t xml:space="preserve"> – Графики ошибки и тока.</w:t>
       </w:r>
@@ -18685,27 +18361,14 @@
       <w:r>
         <w:t xml:space="preserve">Рисунок </w:t>
       </w:r>
-      <w:r>
-        <w:fldChar w:fldCharType="begin"/>
-      </w:r>
-      <w:r>
-        <w:instrText xml:space="preserve"> SEQ Рисунок \* ARABIC </w:instrText>
-      </w:r>
-      <w:r>
-        <w:fldChar w:fldCharType="separate"/>
-      </w:r>
-      <w:r>
-        <w:rPr>
-          <w:noProof/>
-        </w:rPr>
-        <w:t>34</w:t>
-      </w:r>
-      <w:r>
-        <w:rPr>
-          <w:noProof/>
-        </w:rPr>
-        <w:fldChar w:fldCharType="end"/>
-      </w:r>
+      <w:fldSimple w:instr=" SEQ Рисунок \* ARABIC ">
+        <w:r>
+          <w:rPr>
+            <w:noProof/>
+          </w:rPr>
+          <w:t>34</w:t>
+        </w:r>
+      </w:fldSimple>
       <w:r>
         <w:t xml:space="preserve"> – Схема работы рекуррентной нейронной сети</w:t>
       </w:r>
@@ -18785,27 +18448,14 @@
       <w:r>
         <w:t xml:space="preserve">Рисунок </w:t>
       </w:r>
-      <w:r>
-        <w:fldChar w:fldCharType="begin"/>
-      </w:r>
-      <w:r>
-        <w:instrText xml:space="preserve"> SEQ Рисунок \* ARABIC </w:instrText>
-      </w:r>
-      <w:r>
-        <w:fldChar w:fldCharType="separate"/>
-      </w:r>
-      <w:r>
-        <w:rPr>
-          <w:noProof/>
-        </w:rPr>
-        <w:t>35</w:t>
-      </w:r>
-      <w:r>
-        <w:rPr>
-          <w:noProof/>
-        </w:rPr>
-        <w:fldChar w:fldCharType="end"/>
-      </w:r>
+      <w:fldSimple w:instr=" SEQ Рисунок \* ARABIC ">
+        <w:r>
+          <w:rPr>
+            <w:noProof/>
+          </w:rPr>
+          <w:t>35</w:t>
+        </w:r>
+      </w:fldSimple>
       <w:r>
         <w:t xml:space="preserve"> – Рекуррентная нейронная сеть в развертке</w:t>
       </w:r>
@@ -19031,27 +18681,14 @@
       <w:r>
         <w:t xml:space="preserve">Рисунок </w:t>
       </w:r>
-      <w:r>
-        <w:fldChar w:fldCharType="begin"/>
-      </w:r>
-      <w:r>
-        <w:instrText xml:space="preserve"> SEQ Рисунок \* ARABIC </w:instrText>
-      </w:r>
-      <w:r>
-        <w:fldChar w:fldCharType="separate"/>
-      </w:r>
-      <w:r>
-        <w:rPr>
-          <w:noProof/>
-        </w:rPr>
-        <w:t>36</w:t>
-      </w:r>
-      <w:r>
-        <w:rPr>
-          <w:noProof/>
-        </w:rPr>
-        <w:fldChar w:fldCharType="end"/>
-      </w:r>
+      <w:fldSimple w:instr=" SEQ Рисунок \* ARABIC ">
+        <w:r>
+          <w:rPr>
+            <w:noProof/>
+          </w:rPr>
+          <w:t>36</w:t>
+        </w:r>
+      </w:fldSimple>
       <w:r>
         <w:t xml:space="preserve"> – График ошибки </w:t>
       </w:r>
@@ -19169,27 +18806,14 @@
       <w:r>
         <w:t xml:space="preserve">Рисунок </w:t>
       </w:r>
-      <w:r>
-        <w:fldChar w:fldCharType="begin"/>
-      </w:r>
-      <w:r>
-        <w:instrText xml:space="preserve"> SEQ Рисунок \* ARABIC </w:instrText>
-      </w:r>
-      <w:r>
-        <w:fldChar w:fldCharType="separate"/>
-      </w:r>
-      <w:r>
-        <w:rPr>
-          <w:noProof/>
-        </w:rPr>
-        <w:t>37</w:t>
-      </w:r>
-      <w:r>
-        <w:rPr>
-          <w:noProof/>
-        </w:rPr>
-        <w:fldChar w:fldCharType="end"/>
-      </w:r>
+      <w:fldSimple w:instr=" SEQ Рисунок \* ARABIC ">
+        <w:r>
+          <w:rPr>
+            <w:noProof/>
+          </w:rPr>
+          <w:t>37</w:t>
+        </w:r>
+      </w:fldSimple>
       <w:r>
         <w:t xml:space="preserve"> – Графики тока при работе на первый и второй параметр нагрузки</w:t>
       </w:r>
@@ -19369,27 +18993,14 @@
       <w:r>
         <w:t xml:space="preserve">Рисунок </w:t>
       </w:r>
-      <w:r>
-        <w:fldChar w:fldCharType="begin"/>
-      </w:r>
-      <w:r>
-        <w:instrText xml:space="preserve"> SEQ Рисунок \* ARABIC </w:instrText>
-      </w:r>
-      <w:r>
-        <w:fldChar w:fldCharType="separate"/>
-      </w:r>
-      <w:r>
-        <w:rPr>
-          <w:noProof/>
-        </w:rPr>
-        <w:t>38</w:t>
-      </w:r>
-      <w:r>
-        <w:rPr>
-          <w:noProof/>
-        </w:rPr>
-        <w:fldChar w:fldCharType="end"/>
-      </w:r>
+      <w:fldSimple w:instr=" SEQ Рисунок \* ARABIC ">
+        <w:r>
+          <w:rPr>
+            <w:noProof/>
+          </w:rPr>
+          <w:t>38</w:t>
+        </w:r>
+      </w:fldSimple>
       <w:r>
         <w:t xml:space="preserve"> – Графики Амплитудных токов при различных управляющих воздействиях</w:t>
       </w:r>
@@ -19428,27 +19039,14 @@
       <w:r>
         <w:t xml:space="preserve">Таблица </w:t>
       </w:r>
-      <w:r>
-        <w:fldChar w:fldCharType="begin"/>
-      </w:r>
-      <w:r>
-        <w:instrText xml:space="preserve"> SEQ Таблица \* ARABIC </w:instrText>
-      </w:r>
-      <w:r>
-        <w:fldChar w:fldCharType="separate"/>
-      </w:r>
-      <w:r>
-        <w:rPr>
-          <w:noProof/>
-        </w:rPr>
-        <w:t>3</w:t>
-      </w:r>
-      <w:r>
-        <w:rPr>
-          <w:noProof/>
-        </w:rPr>
-        <w:fldChar w:fldCharType="end"/>
-      </w:r>
+      <w:fldSimple w:instr=" SEQ Таблица \* ARABIC ">
+        <w:r>
+          <w:rPr>
+            <w:noProof/>
+          </w:rPr>
+          <w:t>3</w:t>
+        </w:r>
+      </w:fldSimple>
       <w:r>
         <w:t xml:space="preserve"> – Расшифровка номеров графиков</w:t>
       </w:r>
@@ -20146,27 +19744,14 @@
       <w:r>
         <w:t xml:space="preserve">Рисунок </w:t>
       </w:r>
-      <w:r>
-        <w:fldChar w:fldCharType="begin"/>
-      </w:r>
-      <w:r>
-        <w:instrText xml:space="preserve"> SEQ Рисунок \* ARABIC </w:instrText>
-      </w:r>
-      <w:r>
-        <w:fldChar w:fldCharType="separate"/>
-      </w:r>
-      <w:r>
-        <w:rPr>
-          <w:noProof/>
-        </w:rPr>
-        <w:t>39</w:t>
-      </w:r>
-      <w:r>
-        <w:rPr>
-          <w:noProof/>
-        </w:rPr>
-        <w:fldChar w:fldCharType="end"/>
-      </w:r>
+      <w:fldSimple w:instr=" SEQ Рисунок \* ARABIC ">
+        <w:r>
+          <w:rPr>
+            <w:noProof/>
+          </w:rPr>
+          <w:t>39</w:t>
+        </w:r>
+      </w:fldSimple>
       <w:r>
         <w:t xml:space="preserve"> – Графики токов при различных возмущающих воздействиях.</w:t>
       </w:r>
@@ -20262,27 +19847,14 @@
       <w:r>
         <w:t xml:space="preserve">Рисунок </w:t>
       </w:r>
-      <w:r>
-        <w:fldChar w:fldCharType="begin"/>
-      </w:r>
-      <w:r>
-        <w:instrText xml:space="preserve"> SEQ Рисунок \* ARABIC </w:instrText>
-      </w:r>
-      <w:r>
-        <w:fldChar w:fldCharType="separate"/>
-      </w:r>
-      <w:r>
-        <w:rPr>
-          <w:noProof/>
-        </w:rPr>
-        <w:t>40</w:t>
-      </w:r>
-      <w:r>
-        <w:rPr>
-          <w:noProof/>
-        </w:rPr>
-        <w:fldChar w:fldCharType="end"/>
-      </w:r>
+      <w:fldSimple w:instr=" SEQ Рисунок \* ARABIC ">
+        <w:r>
+          <w:rPr>
+            <w:noProof/>
+          </w:rPr>
+          <w:t>40</w:t>
+        </w:r>
+      </w:fldSimple>
       <w:r>
         <w:t xml:space="preserve"> – Графики токов при различных параметрах нагрузки</w:t>
       </w:r>
@@ -20383,76 +19955,79 @@
       <w:r>
         <w:t xml:space="preserve">Рисунок </w:t>
       </w:r>
-      <w:r>
-        <w:fldChar w:fldCharType="begin"/>
-      </w:r>
-      <w:r>
-        <w:instrText xml:space="preserve"> SEQ Рисунок \* ARABIC </w:instrText>
-      </w:r>
-      <w:r>
-        <w:fldChar w:fldCharType="separate"/>
-      </w:r>
-      <w:r>
+      <w:fldSimple w:instr=" SEQ Рисунок \* ARABIC ">
+        <w:r>
+          <w:rPr>
+            <w:noProof/>
+          </w:rPr>
+          <w:t>41</w:t>
+        </w:r>
+      </w:fldSimple>
+      <w:r>
+        <w:t xml:space="preserve"> – Графики токов при различных нагрузках</w:t>
+      </w:r>
+    </w:p>
+    <w:p>
+      <w:pPr>
+        <w:pStyle w:val="VKRMain"/>
         <w:rPr>
           <w:noProof/>
         </w:rPr>
-        <w:t>41</w:t>
-      </w:r>
-      <w:r>
+      </w:pPr>
+    </w:p>
+    <w:p>
+      <w:pPr>
+        <w:pStyle w:val="VKRMain"/>
         <w:rPr>
           <w:noProof/>
         </w:rPr>
-        <w:fldChar w:fldCharType="end"/>
-      </w:r>
-      <w:r>
-        <w:t xml:space="preserve"> – Графики токов при различных нагрузках</w:t>
-      </w:r>
-    </w:p>
-    <w:p>
-      <w:pPr>
-        <w:pStyle w:val="VKRMain"/>
+      </w:pPr>
+      <w:r>
         <w:rPr>
           <w:noProof/>
         </w:rPr>
-      </w:pPr>
-    </w:p>
-    <w:p>
-      <w:pPr>
-        <w:pStyle w:val="VKRMain"/>
+        <w:t xml:space="preserve">На графике представленном выше показаны значения амплитуды тока при различных нагрузках не входящих в обучающую выборку. </w:t>
+      </w:r>
+      <w:r>
         <w:rPr>
           <w:noProof/>
         </w:rPr>
-      </w:pPr>
+        <w:t>Для нагл</w:t>
+      </w:r>
       <w:r>
         <w:rPr>
           <w:noProof/>
         </w:rPr>
-        <w:t xml:space="preserve">На графике представленном выше показаны значения амплитуды тока при различных нагрузках не входящих в обучающую выборку. </w:t>
+        <w:t>ядности графики име</w:t>
       </w:r>
       <w:r>
         <w:rPr>
           <w:noProof/>
         </w:rPr>
-        <w:t>Для нагл</w:t>
+        <w:t>ют различные цвета. Расшифровка,</w:t>
       </w:r>
       <w:r>
         <w:rPr>
           <w:noProof/>
         </w:rPr>
-        <w:t>ядности графики име</w:t>
-      </w:r>
-      <w:r>
+        <w:t xml:space="preserve"> каждого цвета и значения параметров нагрузки представлены в таблице ниже.</w:t>
+      </w:r>
+    </w:p>
+    <w:p>
+      <w:pPr>
+        <w:pStyle w:val="VKRMain"/>
         <w:rPr>
           <w:noProof/>
         </w:rPr>
-        <w:t>ют различные цвета. Расшифровка,</w:t>
-      </w:r>
-      <w:r>
+      </w:pPr>
+    </w:p>
+    <w:p>
+      <w:pPr>
+        <w:pStyle w:val="VKRMain"/>
         <w:rPr>
           <w:noProof/>
         </w:rPr>
-        <w:t xml:space="preserve"> каждого цвета и значения параметров нагрузки представлены в таблице ниже.</w:t>
-      </w:r>
+      </w:pPr>
     </w:p>
     <w:p>
       <w:pPr>
@@ -20473,48 +20048,19 @@
     <w:p>
       <w:pPr>
         <w:pStyle w:val="VKRMain"/>
-        <w:rPr>
-          <w:noProof/>
-        </w:rPr>
-      </w:pPr>
-    </w:p>
-    <w:p>
-      <w:pPr>
-        <w:pStyle w:val="VKRMain"/>
-        <w:rPr>
-          <w:noProof/>
-        </w:rPr>
-      </w:pPr>
-    </w:p>
-    <w:p>
-      <w:pPr>
-        <w:pStyle w:val="VKRMain"/>
         <w:ind w:firstLine="0"/>
       </w:pPr>
       <w:r>
         <w:t xml:space="preserve">Таблица </w:t>
       </w:r>
-      <w:r>
-        <w:fldChar w:fldCharType="begin"/>
-      </w:r>
-      <w:r>
-        <w:instrText xml:space="preserve"> SEQ Таблица \* ARABIC </w:instrText>
-      </w:r>
-      <w:r>
-        <w:fldChar w:fldCharType="separate"/>
-      </w:r>
-      <w:r>
-        <w:rPr>
-          <w:noProof/>
-        </w:rPr>
-        <w:t>4</w:t>
-      </w:r>
-      <w:r>
-        <w:rPr>
-          <w:noProof/>
-        </w:rPr>
-        <w:fldChar w:fldCharType="end"/>
-      </w:r>
+      <w:fldSimple w:instr=" SEQ Таблица \* ARABIC ">
+        <w:r>
+          <w:rPr>
+            <w:noProof/>
+          </w:rPr>
+          <w:t>4</w:t>
+        </w:r>
+      </w:fldSimple>
       <w:r>
         <w:t xml:space="preserve"> – Расшифровка цветов графиков</w:t>
       </w:r>
@@ -21237,27 +20783,14 @@
       <w:r>
         <w:t xml:space="preserve">Рисунок </w:t>
       </w:r>
-      <w:r>
-        <w:fldChar w:fldCharType="begin"/>
-      </w:r>
-      <w:r>
-        <w:instrText xml:space="preserve"> SEQ Рисунок \* ARABIC </w:instrText>
-      </w:r>
-      <w:r>
-        <w:fldChar w:fldCharType="separate"/>
-      </w:r>
-      <w:r>
-        <w:rPr>
-          <w:noProof/>
-        </w:rPr>
-        <w:t>42</w:t>
-      </w:r>
-      <w:r>
-        <w:rPr>
-          <w:noProof/>
-        </w:rPr>
-        <w:fldChar w:fldCharType="end"/>
-      </w:r>
+      <w:fldSimple w:instr=" SEQ Рисунок \* ARABIC ">
+        <w:r>
+          <w:rPr>
+            <w:noProof/>
+          </w:rPr>
+          <w:t>42</w:t>
+        </w:r>
+      </w:fldSimple>
       <w:r>
         <w:t xml:space="preserve"> – Схема асинхронного двигателя в </w:t>
       </w:r>
@@ -21369,7 +20902,7 @@
           <v:shape id="_x0000_i1078" type="#_x0000_t75" style="width:10pt;height:15.05pt" o:ole="">
             <v:imagedata r:id="rId9" o:title=""/>
           </v:shape>
-          <o:OLEObject Type="Embed" ProgID="Equation.DSMT4" ShapeID="_x0000_i1078" DrawAspect="Content" ObjectID="_1678786345" r:id="rId166"/>
+          <o:OLEObject Type="Embed" ProgID="Equation.DSMT4" ShapeID="_x0000_i1078" DrawAspect="Content" ObjectID="_1678810224" r:id="rId166"/>
         </w:object>
       </w:r>
       <w:r>
@@ -21380,7 +20913,7 @@
           <v:shape id="_x0000_i1079" type="#_x0000_t75" style="width:75.15pt;height:23.8pt" o:ole="">
             <v:imagedata r:id="rId167" o:title=""/>
           </v:shape>
-          <o:OLEObject Type="Embed" ProgID="Equation.DSMT4" ShapeID="_x0000_i1079" DrawAspect="Content" ObjectID="_1678786346" r:id="rId168"/>
+          <o:OLEObject Type="Embed" ProgID="Equation.DSMT4" ShapeID="_x0000_i1079" DrawAspect="Content" ObjectID="_1678810225" r:id="rId168"/>
         </w:object>
       </w:r>
       <w:r>
@@ -21414,7 +20947,7 @@
           <v:shape id="_x0000_i1080" type="#_x0000_t75" style="width:75.15pt;height:23.8pt" o:ole="">
             <v:imagedata r:id="rId167" o:title=""/>
           </v:shape>
-          <o:OLEObject Type="Embed" ProgID="Equation.DSMT4" ShapeID="_x0000_i1080" DrawAspect="Content" ObjectID="_1678786347" r:id="rId169"/>
+          <o:OLEObject Type="Embed" ProgID="Equation.DSMT4" ShapeID="_x0000_i1080" DrawAspect="Content" ObjectID="_1678810226" r:id="rId169"/>
         </w:object>
       </w:r>
       <w:r>
@@ -21447,7 +20980,7 @@
           <v:shape id="_x0000_i1081" type="#_x0000_t75" style="width:16.9pt;height:20.05pt" o:ole="">
             <v:imagedata r:id="rId170" o:title=""/>
           </v:shape>
-          <o:OLEObject Type="Embed" ProgID="Equation.DSMT4" ShapeID="_x0000_i1081" DrawAspect="Content" ObjectID="_1678786348" r:id="rId171"/>
+          <o:OLEObject Type="Embed" ProgID="Equation.DSMT4" ShapeID="_x0000_i1081" DrawAspect="Content" ObjectID="_1678810227" r:id="rId171"/>
         </w:object>
       </w:r>
       <w:r>
@@ -21472,7 +21005,7 @@
           <v:shape id="_x0000_i1082" type="#_x0000_t75" style="width:31.95pt;height:20.05pt" o:ole="">
             <v:imagedata r:id="rId172" o:title=""/>
           </v:shape>
-          <o:OLEObject Type="Embed" ProgID="Equation.DSMT4" ShapeID="_x0000_i1082" DrawAspect="Content" ObjectID="_1678786349" r:id="rId173"/>
+          <o:OLEObject Type="Embed" ProgID="Equation.DSMT4" ShapeID="_x0000_i1082" DrawAspect="Content" ObjectID="_1678810228" r:id="rId173"/>
         </w:object>
       </w:r>
       <w:r>
@@ -21494,7 +21027,7 @@
           <v:shape id="_x0000_i1083" type="#_x0000_t75" style="width:75.15pt;height:23.8pt" o:ole="">
             <v:imagedata r:id="rId167" o:title=""/>
           </v:shape>
-          <o:OLEObject Type="Embed" ProgID="Equation.DSMT4" ShapeID="_x0000_i1083" DrawAspect="Content" ObjectID="_1678786350" r:id="rId174"/>
+          <o:OLEObject Type="Embed" ProgID="Equation.DSMT4" ShapeID="_x0000_i1083" DrawAspect="Content" ObjectID="_1678810229" r:id="rId174"/>
         </w:object>
       </w:r>
       <w:r>
@@ -21508,7 +21041,7 @@
           <v:shape id="_x0000_i1084" type="#_x0000_t75" style="width:16.9pt;height:20.05pt" o:ole="">
             <v:imagedata r:id="rId170" o:title=""/>
           </v:shape>
-          <o:OLEObject Type="Embed" ProgID="Equation.DSMT4" ShapeID="_x0000_i1084" DrawAspect="Content" ObjectID="_1678786351" r:id="rId175"/>
+          <o:OLEObject Type="Embed" ProgID="Equation.DSMT4" ShapeID="_x0000_i1084" DrawAspect="Content" ObjectID="_1678810230" r:id="rId175"/>
         </w:object>
       </w:r>
       <w:r>
@@ -21634,24 +21167,14 @@
       <w:r>
         <w:t xml:space="preserve">Таблица </w:t>
       </w:r>
-      <w:r>
-        <w:fldChar w:fldCharType="begin"/>
-      </w:r>
-      <w:r>
-        <w:instrText xml:space="preserve"> SEQ Таблица \* ARABIC </w:instrText>
-      </w:r>
-      <w:r>
-        <w:fldChar w:fldCharType="separate"/>
-      </w:r>
-      <w:r>
-        <w:rPr>
-          <w:noProof/>
-        </w:rPr>
-        <w:t>5</w:t>
-      </w:r>
-      <w:r>
-        <w:fldChar w:fldCharType="end"/>
-      </w:r>
+      <w:fldSimple w:instr=" SEQ Таблица \* ARABIC ">
+        <w:r>
+          <w:rPr>
+            <w:noProof/>
+          </w:rPr>
+          <w:t>5</w:t>
+        </w:r>
+      </w:fldSimple>
       <w:r>
         <w:t xml:space="preserve"> – Параметры двигателей для обучения нейронной сети</w:t>
       </w:r>
@@ -22744,24 +22267,14 @@
       <w:r>
         <w:t xml:space="preserve">Рисунок </w:t>
       </w:r>
-      <w:r>
-        <w:fldChar w:fldCharType="begin"/>
-      </w:r>
-      <w:r>
-        <w:instrText xml:space="preserve"> SEQ Рисунок \* ARABIC </w:instrText>
-      </w:r>
-      <w:r>
-        <w:fldChar w:fldCharType="separate"/>
-      </w:r>
-      <w:r>
-        <w:rPr>
-          <w:noProof/>
-        </w:rPr>
-        <w:t>43</w:t>
-      </w:r>
-      <w:r>
-        <w:fldChar w:fldCharType="end"/>
-      </w:r>
+      <w:fldSimple w:instr=" SEQ Рисунок \* ARABIC ">
+        <w:r>
+          <w:rPr>
+            <w:noProof/>
+          </w:rPr>
+          <w:t>43</w:t>
+        </w:r>
+      </w:fldSimple>
       <w:r>
         <w:t xml:space="preserve"> – График ошибки и скорости двигателя</w:t>
       </w:r>
@@ -22918,11 +22431,6 @@
     </w:p>
     <w:p>
       <w:pPr>
-        <w:pStyle w:val="VKRMain"/>
-      </w:pPr>
-    </w:p>
-    <w:p>
-      <w:pPr>
         <w:pStyle w:val="VKRimage"/>
       </w:pPr>
       <w:r>
@@ -22931,7 +22439,7 @@
         </w:rPr>
         <w:drawing>
           <wp:inline distT="0" distB="0" distL="0" distR="0" wp14:anchorId="14EC2839" wp14:editId="42CFE102">
-            <wp:extent cx="5079127" cy="3975653"/>
+            <wp:extent cx="4977545" cy="3896139"/>
             <wp:effectExtent l="0" t="0" r="0" b="0"/>
             <wp:docPr id="58" name="Рисунок 58"/>
             <wp:cNvGraphicFramePr>
@@ -22953,7 +22461,7 @@
                   <pic:spPr>
                     <a:xfrm>
                       <a:off x="0" y="0"/>
-                      <a:ext cx="5077646" cy="3974493"/>
+                      <a:ext cx="4976094" cy="3895003"/>
                     </a:xfrm>
                     <a:prstGeom prst="rect">
                       <a:avLst/>
@@ -22973,86 +22481,115 @@
       <w:r>
         <w:t xml:space="preserve">Рисунок </w:t>
       </w:r>
-      <w:r>
-        <w:fldChar w:fldCharType="begin"/>
-      </w:r>
-      <w:r>
-        <w:instrText xml:space="preserve"> SEQ Рисунок \* ARABIC </w:instrText>
-      </w:r>
-      <w:r>
-        <w:fldChar w:fldCharType="separate"/>
-      </w:r>
+      <w:fldSimple w:instr=" SEQ Рисунок \* ARABIC ">
+        <w:r>
+          <w:rPr>
+            <w:noProof/>
+          </w:rPr>
+          <w:t>44</w:t>
+        </w:r>
+      </w:fldSimple>
+      <w:r>
+        <w:t xml:space="preserve"> – График скорости </w:t>
+      </w:r>
+      <w:proofErr w:type="gramStart"/>
+      <w:r>
+        <w:t>при</w:t>
+      </w:r>
+      <w:proofErr w:type="gramEnd"/>
+      <w:r>
+        <w:t xml:space="preserve"> изменение обучающей выборки</w:t>
+      </w:r>
+    </w:p>
+    <w:p>
+      <w:pPr>
+        <w:pStyle w:val="VKRMain"/>
+      </w:pPr>
+    </w:p>
+    <w:p>
+      <w:pPr>
+        <w:pStyle w:val="VKRMain"/>
+      </w:pPr>
+      <w:r>
+        <w:t xml:space="preserve">По выше представленному графику можно сделать выводы, что изменение обучающей выборки положительно повлияло на работу нейронной сети. Нейронная сеть чуть больше колеблется, чем при предыдущем обучение, но зато она без проблем удерживает номинальные обороты двигателя и выходит на них чуть </w:t>
+      </w:r>
+      <w:proofErr w:type="gramStart"/>
+      <w:r>
+        <w:t>быстрее</w:t>
+      </w:r>
+      <w:proofErr w:type="gramEnd"/>
+      <w:r>
+        <w:t xml:space="preserve"> чем П</w:t>
+      </w:r>
+      <w:r>
+        <w:t>ИД регулятор на основе которого</w:t>
+      </w:r>
+      <w:r>
+        <w:t xml:space="preserve"> она обучалась.</w:t>
+      </w:r>
+    </w:p>
+    <w:p>
+      <w:pPr>
+        <w:pStyle w:val="VKRMain"/>
+      </w:pPr>
+    </w:p>
+    <w:p>
+      <w:pPr>
+        <w:pStyle w:val="2"/>
+      </w:pPr>
+      <w:r>
+        <w:lastRenderedPageBreak/>
+        <w:t xml:space="preserve">6.3. </w:t>
+      </w:r>
+      <w:r>
+        <w:t>Результаты обучения нейронной сети</w:t>
+      </w:r>
+    </w:p>
+    <w:p>
+      <w:pPr>
+        <w:pStyle w:val="VKRMain"/>
+      </w:pPr>
+    </w:p>
+    <w:p>
+      <w:pPr>
+        <w:pStyle w:val="VKRMain"/>
+      </w:pPr>
+      <w:r>
+        <w:t xml:space="preserve">Первым делом необходимо проверить, как обучилась нейронная сеть, на все остальные двигатели, которые входили в обучающую выборку. </w:t>
+      </w:r>
+    </w:p>
+    <w:p>
+      <w:pPr>
+        <w:pStyle w:val="VKRMain"/>
+      </w:pPr>
+      <w:r>
+        <w:t>Ниже на рисунке представлен график скорости</w:t>
+      </w:r>
+      <w:r>
+        <w:t xml:space="preserve"> 5-го </w:t>
+      </w:r>
+      <w:r>
+        <w:t>двигателя,</w:t>
+      </w:r>
+      <w:r>
+        <w:t xml:space="preserve"> из таблицы № 5</w:t>
+      </w:r>
+      <w:r>
+        <w:t>, в котором сигнал управления приходит от нейронной сети и график скорости  такого же двигателя, только сигнал управления задается заранее настроенным ПИД регулятором.</w:t>
+      </w:r>
+    </w:p>
+    <w:p>
+      <w:pPr>
+        <w:pStyle w:val="VKRimage"/>
+      </w:pPr>
       <w:r>
         <w:rPr>
           <w:noProof/>
         </w:rPr>
-        <w:t>44</w:t>
-      </w:r>
-      <w:r>
-        <w:fldChar w:fldCharType="end"/>
-      </w:r>
-      <w:r>
-        <w:t xml:space="preserve"> – График скорости </w:t>
-      </w:r>
-      <w:proofErr w:type="gramStart"/>
-      <w:r>
-        <w:t>при</w:t>
-      </w:r>
-      <w:proofErr w:type="gramEnd"/>
-      <w:r>
-        <w:t xml:space="preserve"> изменение обучающей выборки</w:t>
-      </w:r>
-    </w:p>
-    <w:p>
-      <w:pPr>
-        <w:pStyle w:val="VKRMain"/>
-      </w:pPr>
-    </w:p>
-    <w:p>
-      <w:pPr>
-        <w:pStyle w:val="VKRMain"/>
-      </w:pPr>
-      <w:r>
-        <w:t xml:space="preserve">По выше представленному графику можно сделать выводы, что изменение обучающей выборки положительно повлияло на работу нейронной сети. Нейронная сеть чуть больше колеблется, чем при предыдущем обучение, но зато она без проблем удерживает номинальные обороты двигателя и выходит на них чуть </w:t>
-      </w:r>
-      <w:proofErr w:type="gramStart"/>
-      <w:r>
-        <w:t>быстрее</w:t>
-      </w:r>
-      <w:proofErr w:type="gramEnd"/>
-      <w:r>
-        <w:t xml:space="preserve"> чем ПИД регулятор на основе которого  она обучалась.</w:t>
-      </w:r>
-    </w:p>
-    <w:p>
-      <w:pPr>
-        <w:pStyle w:val="VKRMain"/>
-      </w:pPr>
-      <w:bookmarkStart w:id="29" w:name="_GoBack"/>
-      <w:bookmarkEnd w:id="29"/>
-    </w:p>
-    <w:p>
-      <w:pPr>
-        <w:pStyle w:val="VKRMain"/>
-      </w:pPr>
-    </w:p>
-    <w:p>
-      <w:pPr>
-        <w:pStyle w:val="VKRMain"/>
-      </w:pPr>
-    </w:p>
-    <w:p>
-      <w:pPr>
-        <w:pStyle w:val="VKRMain"/>
-      </w:pPr>
-      <w:r>
-        <w:rPr>
-          <w:noProof/>
-        </w:rPr>
         <w:drawing>
-          <wp:inline distT="0" distB="0" distL="0" distR="0" wp14:anchorId="22B31F9D" wp14:editId="4CD09B55">
-            <wp:extent cx="6152515" cy="4864735"/>
-            <wp:effectExtent l="0" t="0" r="635" b="0"/>
+          <wp:inline distT="0" distB="0" distL="0" distR="0" wp14:anchorId="744C10B4" wp14:editId="2529D249">
+            <wp:extent cx="4754880" cy="3759637"/>
+            <wp:effectExtent l="0" t="0" r="0" b="0"/>
             <wp:docPr id="60" name="Рисунок 60"/>
             <wp:cNvGraphicFramePr>
               <a:graphicFrameLocks xmlns:a="http://schemas.openxmlformats.org/drawingml/2006/main" noChangeAspect="1"/>
@@ -23073,7 +22610,7 @@
                   <pic:spPr>
                     <a:xfrm>
                       <a:off x="0" y="0"/>
-                      <a:ext cx="6152515" cy="4864735"/>
+                      <a:ext cx="4759142" cy="3763007"/>
                     </a:xfrm>
                     <a:prstGeom prst="rect">
                       <a:avLst/>
@@ -23088,42 +22625,95 @@
     </w:p>
     <w:p>
       <w:pPr>
-        <w:pStyle w:val="VKRMain"/>
-        <w:rPr>
-          <w:lang w:val="en-US"/>
-        </w:rPr>
-      </w:pPr>
-      <w:r>
-        <w:rPr>
-          <w:lang w:val="en-US"/>
-        </w:rPr>
-        <w:t>HP100</w:t>
-      </w:r>
-    </w:p>
-    <w:p>
-      <w:pPr>
-        <w:pStyle w:val="VKRMain"/>
-        <w:rPr>
-          <w:lang w:val="en-US"/>
-        </w:rPr>
-      </w:pPr>
-    </w:p>
-    <w:p>
-      <w:pPr>
-        <w:pStyle w:val="VKRMain"/>
-        <w:rPr>
-          <w:lang w:val="en-US"/>
-        </w:rPr>
+        <w:pStyle w:val="VKRimage"/>
+      </w:pPr>
+      <w:r>
+        <w:t xml:space="preserve">Рисунок </w:t>
+      </w:r>
+      <w:fldSimple w:instr=" SEQ Рисунок \* ARABIC ">
+        <w:r>
+          <w:rPr>
+            <w:noProof/>
+          </w:rPr>
+          <w:t>45</w:t>
+        </w:r>
+      </w:fldSimple>
+      <w:r>
+        <w:t xml:space="preserve"> – График скорости 5-го двигателя из таблицы № 5</w:t>
+      </w:r>
+    </w:p>
+    <w:p>
+      <w:pPr>
+        <w:pStyle w:val="VKRimage"/>
+      </w:pPr>
+    </w:p>
+    <w:p>
+      <w:pPr>
+        <w:pStyle w:val="VKRMain"/>
+      </w:pPr>
+      <w:r>
+        <w:t>На выше представленном рисунке, можно заметить колоссальное различие в работе нейронной сети и ПИД регулятора. В качестве обучающей выборки хоть и подавались данные с регулятора</w:t>
+      </w:r>
+      <w:r>
+        <w:t xml:space="preserve">, но уже видно, что нейронная сеть намного лучше отрабатывает сигналы и задаёт управляющее воздействие на двигатель, чем ПИД регулятор. Нейронная сеть </w:t>
+      </w:r>
+      <w:proofErr w:type="gramStart"/>
+      <w:r>
+        <w:t>плавне</w:t>
+      </w:r>
+      <w:proofErr w:type="gramEnd"/>
+      <w:r>
+        <w:t xml:space="preserve"> выходит на заданное значение скорости. Подавая, управляющий сигнал она практически не колеблет скорость двигателя при разгоне, в </w:t>
+      </w:r>
+      <w:r>
+        <w:lastRenderedPageBreak/>
+        <w:t>то время как ПИД регулятор колеблет значение скорости очень сильно. Так же нейронная сеть намного быстрее выходит на заданное значение скорости.</w:t>
+      </w:r>
+    </w:p>
+    <w:p>
+      <w:pPr>
+        <w:pStyle w:val="VKRMain"/>
+      </w:pPr>
+      <w:r>
+        <w:t xml:space="preserve">Лучшая работа нейронной сети по сравнения с регулятором, на данных которого она обучала, предположительно, связанно с тем, что в обучающей выборке данные были с различных ПИД регуляторов </w:t>
+      </w:r>
+      <w:proofErr w:type="gramStart"/>
+      <w:r>
+        <w:t>и</w:t>
+      </w:r>
+      <w:proofErr w:type="gramEnd"/>
+      <w:r>
+        <w:t xml:space="preserve"> обучившись на них всех она научилась, находить более оптимальные значения для управления асинхронным двигателем, чем обычный ПИД регулятор.</w:t>
+      </w:r>
+    </w:p>
+    <w:p>
+      <w:pPr>
+        <w:pStyle w:val="VKRMain"/>
+      </w:pPr>
+      <w:r>
+        <w:t xml:space="preserve">Следующим опытом, необходимо проверить работу нейронной сети в качестве регулятора скорости для </w:t>
+      </w:r>
+      <w:proofErr w:type="gramStart"/>
+      <w:r>
+        <w:t>двигателя</w:t>
+      </w:r>
+      <w:proofErr w:type="gramEnd"/>
+      <w:r>
+        <w:t xml:space="preserve"> не входившего в обучающую выборку, но входящего в диапазон обучения. График скорости представлен на рисунке ниже.</w:t>
+      </w:r>
+    </w:p>
+    <w:p>
+      <w:pPr>
+        <w:pStyle w:val="VKRimage"/>
       </w:pPr>
       <w:r>
         <w:rPr>
           <w:noProof/>
         </w:rPr>
-        <w:lastRenderedPageBreak/>
         <w:drawing>
-          <wp:inline distT="0" distB="0" distL="0" distR="0" wp14:anchorId="79E3E8C9" wp14:editId="37667037">
-            <wp:extent cx="6152515" cy="4778375"/>
-            <wp:effectExtent l="0" t="0" r="635" b="3175"/>
+          <wp:inline distT="0" distB="0" distL="0" distR="0" wp14:anchorId="066C4604" wp14:editId="02C6C99E">
+            <wp:extent cx="5255813" cy="4081948"/>
+            <wp:effectExtent l="0" t="0" r="0" b="0"/>
             <wp:docPr id="61" name="Рисунок 61"/>
             <wp:cNvGraphicFramePr>
               <a:graphicFrameLocks xmlns:a="http://schemas.openxmlformats.org/drawingml/2006/main" noChangeAspect="1"/>
@@ -23144,7 +22734,7 @@
                   <pic:spPr>
                     <a:xfrm>
                       <a:off x="0" y="0"/>
-                      <a:ext cx="6152515" cy="4778375"/>
+                      <a:ext cx="5255418" cy="4081641"/>
                     </a:xfrm>
                     <a:prstGeom prst="rect">
                       <a:avLst/>
@@ -23159,26 +22749,232 @@
     </w:p>
     <w:p>
       <w:pPr>
-        <w:pStyle w:val="VKRMain"/>
-      </w:pPr>
-      <w:r>
-        <w:rPr>
-          <w:lang w:val="en-US"/>
-        </w:rPr>
-        <w:t xml:space="preserve">Hp10 </w:t>
-      </w:r>
-      <w:r>
-        <w:t>регулятор от 20</w:t>
-      </w:r>
-    </w:p>
-    <w:p>
-      <w:pPr>
-        <w:pStyle w:val="VKRMain"/>
-      </w:pPr>
-    </w:p>
-    <w:p>
-      <w:pPr>
-        <w:pStyle w:val="VKRMain"/>
+        <w:pStyle w:val="VKRimage"/>
+      </w:pPr>
+      <w:r>
+        <w:t xml:space="preserve">Рисунок </w:t>
+      </w:r>
+      <w:fldSimple w:instr=" SEQ Рисунок \* ARABIC ">
+        <w:r>
+          <w:rPr>
+            <w:noProof/>
+          </w:rPr>
+          <w:t>46</w:t>
+        </w:r>
+      </w:fldSimple>
+      <w:r>
+        <w:t xml:space="preserve"> – График скорости при работе нейронной сети и двигателя №2 из таблицы.</w:t>
+      </w:r>
+    </w:p>
+    <w:p>
+      <w:pPr>
+        <w:pStyle w:val="VKRMain"/>
+      </w:pPr>
+    </w:p>
+    <w:p>
+      <w:pPr>
+        <w:pStyle w:val="VKRMain"/>
+      </w:pPr>
+    </w:p>
+    <w:p>
+      <w:pPr>
+        <w:pStyle w:val="VKRMain"/>
+      </w:pPr>
+    </w:p>
+    <w:p>
+      <w:pPr>
+        <w:pStyle w:val="VKRMain"/>
+      </w:pPr>
+      <w:r>
+        <w:lastRenderedPageBreak/>
+        <w:t xml:space="preserve">Для того что бы во время проведения </w:t>
+      </w:r>
+      <w:r>
+        <w:t>эксперимента</w:t>
+      </w:r>
+      <w:r>
+        <w:t xml:space="preserve"> были данные для </w:t>
+      </w:r>
+      <w:r>
+        <w:t>оценки правильности работы нейронной сети на графике скорости показана скорость</w:t>
+      </w:r>
+      <w:r>
+        <w:t xml:space="preserve"> вращения двигателя управляемого ПИД регулятором настроенным на двигатель №3 из 5 таблицы. В</w:t>
+      </w:r>
+      <w:r>
+        <w:t xml:space="preserve"> качестве объекта управления будет выбран двигатель №2 из таблицы 5, который не входил в обучающую выборку </w:t>
+      </w:r>
+    </w:p>
+    <w:p>
+      <w:pPr>
+        <w:pStyle w:val="VKRMain"/>
+      </w:pPr>
+      <w:r>
+        <w:t xml:space="preserve">По </w:t>
+      </w:r>
+      <w:r>
+        <w:t>графикам,</w:t>
+      </w:r>
+      <w:r>
+        <w:t xml:space="preserve"> представленным выше можно сделать вывод, что нейронная сеть правильно выдает управляющие воздействия для управления двигателем. Она плавно и быстро выходит на заданное значение, в то время как регулятор справляется с поставленной задачей хуже</w:t>
+      </w:r>
+      <w:r>
+        <w:t xml:space="preserve">, дольше выходит на заданное значение по скорости и во время разгона намного сильнее </w:t>
+      </w:r>
+      <w:proofErr w:type="spellStart"/>
+      <w:r>
+        <w:t>колеблится</w:t>
+      </w:r>
+      <w:proofErr w:type="spellEnd"/>
+      <w:r>
+        <w:t xml:space="preserve"> скорость во время разгона двигателя. Так происходит,</w:t>
+      </w:r>
+      <w:r>
+        <w:t xml:space="preserve"> потому что </w:t>
+      </w:r>
+      <w:r>
+        <w:t>регулятор</w:t>
+      </w:r>
+      <w:r>
+        <w:t xml:space="preserve"> настроен на двигатель совсем другой мощности. Данный </w:t>
+      </w:r>
+      <w:r>
+        <w:t>эксперимент</w:t>
+      </w:r>
+      <w:r>
+        <w:t xml:space="preserve"> показывает, что нейронные сети более вариативны, чем обычные регуляторы, потому что их необходимо настраивать под каждый двигатель, а нейронную сеть достаточно обучить на выборку двигателей и она будет правиль</w:t>
+      </w:r>
+      <w:r>
+        <w:t xml:space="preserve">но </w:t>
+      </w:r>
+      <w:r>
+        <w:t xml:space="preserve">выдавать на них управляющие </w:t>
+      </w:r>
+      <w:r>
+        <w:t>воздействие, для того что бы выходить на заданную скорость</w:t>
+      </w:r>
+      <w:r>
+        <w:t>.</w:t>
+      </w:r>
+    </w:p>
+    <w:p>
+      <w:pPr>
+        <w:pStyle w:val="VKRMain"/>
+      </w:pPr>
+      <w:r>
+        <w:t>На диапазоне двигателей, который входили в обучающую выборку нейронная сеть отрабатывает правильно. Для пр</w:t>
+      </w:r>
+      <w:r>
+        <w:t xml:space="preserve">оверки того как НС поведет себя, </w:t>
+      </w:r>
+      <w:r>
+        <w:t xml:space="preserve">если </w:t>
+      </w:r>
+      <w:r>
+        <w:t>в качестве управляющего объекта выбрать</w:t>
+      </w:r>
+      <w:r>
+        <w:t xml:space="preserve"> двигатель</w:t>
+      </w:r>
+      <w:r>
+        <w:t>, который</w:t>
+      </w:r>
+      <w:r>
+        <w:t xml:space="preserve"> не вход</w:t>
+      </w:r>
+      <w:r>
+        <w:t>ил</w:t>
+      </w:r>
+      <w:r>
+        <w:t xml:space="preserve"> в обучающую выборку</w:t>
+      </w:r>
+      <w:r>
+        <w:t>,</w:t>
+      </w:r>
+      <w:r>
+        <w:t xml:space="preserve"> будет выбран двигатель со следующими параметрами:</w:t>
+      </w:r>
+    </w:p>
+    <w:p>
+      <w:pPr>
+        <w:pStyle w:val="VKRMain"/>
+      </w:pPr>
+      <w:r>
+        <w:t>1.Мощность двигателя 110.33 кВт.</w:t>
+      </w:r>
+    </w:p>
+    <w:p>
+      <w:pPr>
+        <w:pStyle w:val="VKRMain"/>
+      </w:pPr>
+      <w:r>
+        <w:t>2.Номинальное напряжение двигателя 460 В.</w:t>
+      </w:r>
+    </w:p>
+    <w:p>
+      <w:pPr>
+        <w:pStyle w:val="VKRMain"/>
+      </w:pPr>
+      <w:r>
+        <w:t>3.Номинальная частота 60 Гц.</w:t>
+      </w:r>
+    </w:p>
+    <w:p>
+      <w:pPr>
+        <w:pStyle w:val="VKRMain"/>
+      </w:pPr>
+      <w:r>
+        <w:t>4.Номинальные обороты двигателя 184.5 об/мин.</w:t>
+      </w:r>
+    </w:p>
+    <w:p>
+      <w:pPr>
+        <w:pStyle w:val="VKRMain"/>
+      </w:pPr>
+      <w:r>
+        <w:t>5.Номинальная нагрузка 597 Н.</w:t>
+      </w:r>
+    </w:p>
+    <w:p>
+      <w:pPr>
+        <w:pStyle w:val="VKRMain"/>
+      </w:pPr>
+      <w:r>
+        <w:t xml:space="preserve">В качестве нагрузки, как и в предыдущих опытах, будет использована </w:t>
+      </w:r>
+      <w:proofErr w:type="spellStart"/>
+      <w:r>
+        <w:t>вентиляторная</w:t>
+      </w:r>
+      <w:proofErr w:type="spellEnd"/>
+      <w:r>
+        <w:t xml:space="preserve"> нагрузка.</w:t>
+      </w:r>
+    </w:p>
+    <w:p>
+      <w:pPr>
+        <w:pStyle w:val="VKRMain"/>
+      </w:pPr>
+      <w:r>
+        <w:t xml:space="preserve">На рисунке ниже представлен график скорости </w:t>
+      </w:r>
+      <w:r>
+        <w:t>данного опыта.</w:t>
+      </w:r>
+    </w:p>
+    <w:p>
+      <w:pPr>
+        <w:pStyle w:val="VKRMain"/>
+      </w:pPr>
+    </w:p>
+    <w:p>
+      <w:pPr>
+        <w:pStyle w:val="VKRMain"/>
+      </w:pPr>
+    </w:p>
+    <w:p>
+      <w:pPr>
+        <w:pStyle w:val="VKRimage"/>
       </w:pPr>
       <w:r>
         <w:rPr>
@@ -23186,10 +22982,10 @@
         </w:rPr>
         <w:lastRenderedPageBreak/>
         <w:drawing>
-          <wp:inline distT="0" distB="0" distL="0" distR="0" wp14:anchorId="6FEBB7EF" wp14:editId="40FC3061">
-            <wp:extent cx="6152515" cy="4841240"/>
-            <wp:effectExtent l="0" t="0" r="635" b="0"/>
-            <wp:docPr id="62" name="Рисунок 62"/>
+          <wp:inline distT="0" distB="0" distL="0" distR="0" wp14:anchorId="138D4C13" wp14:editId="2EAC2C20">
+            <wp:extent cx="5589767" cy="2732287"/>
+            <wp:effectExtent l="0" t="0" r="0" b="0"/>
+            <wp:docPr id="67" name="Рисунок 67"/>
             <wp:cNvGraphicFramePr>
               <a:graphicFrameLocks xmlns:a="http://schemas.openxmlformats.org/drawingml/2006/main" noChangeAspect="1"/>
             </wp:cNvGraphicFramePr>
@@ -23209,7 +23005,7 @@
                   <pic:spPr>
                     <a:xfrm>
                       <a:off x="0" y="0"/>
-                      <a:ext cx="6152515" cy="4841240"/>
+                      <a:ext cx="5588137" cy="2731490"/>
                     </a:xfrm>
                     <a:prstGeom prst="rect">
                       <a:avLst/>
@@ -23224,31 +23020,60 @@
     </w:p>
     <w:p>
       <w:pPr>
-        <w:pStyle w:val="VKRMain"/>
-      </w:pPr>
-      <w:r>
-        <w:t>Разгон торможение ХП 20</w:t>
-      </w:r>
-    </w:p>
-    <w:p>
-      <w:pPr>
-        <w:pStyle w:val="VKRMain"/>
-      </w:pPr>
-    </w:p>
-    <w:p>
-      <w:pPr>
-        <w:pStyle w:val="VKRMain"/>
+        <w:pStyle w:val="VKRimage"/>
+      </w:pPr>
+      <w:r>
+        <w:t xml:space="preserve">Рисунок </w:t>
+      </w:r>
+      <w:fldSimple w:instr=" SEQ Рисунок \* ARABIC ">
+        <w:r>
+          <w:rPr>
+            <w:noProof/>
+          </w:rPr>
+          <w:t>47</w:t>
+        </w:r>
+      </w:fldSimple>
+      <w:r>
+        <w:t xml:space="preserve"> – График скорости двигателя при работе нейронной сети на двигатель, не входивший в обучающую выборку</w:t>
+      </w:r>
+    </w:p>
+    <w:p>
+      <w:pPr>
+        <w:pStyle w:val="VKRMain"/>
+      </w:pPr>
+    </w:p>
+    <w:p>
+      <w:pPr>
+        <w:pStyle w:val="VKRMain"/>
+      </w:pPr>
+      <w:r>
+        <w:t>Двигатель должен не только уметь разгоняться, но еще и уметь тормозить. В обучающей выборке нейронная</w:t>
+      </w:r>
+      <w:bookmarkStart w:id="29" w:name="_GoBack"/>
+      <w:bookmarkEnd w:id="29"/>
+      <w:r>
+        <w:t xml:space="preserve"> сеть не обучалась на торможение, поэтому следующий опыт будет проведен на торможение. На рисунке ниже представлен график скорости </w:t>
+      </w:r>
+      <w:r>
+        <w:t>двигателя во время разгона и торможения.</w:t>
+      </w:r>
+      <w:r>
+        <w:t xml:space="preserve"> </w:t>
+      </w:r>
+    </w:p>
+    <w:p>
+      <w:pPr>
+        <w:pStyle w:val="VKRimage"/>
       </w:pPr>
       <w:r>
         <w:rPr>
           <w:noProof/>
         </w:rPr>
-        <w:lastRenderedPageBreak/>
         <w:drawing>
-          <wp:inline distT="0" distB="0" distL="0" distR="0" wp14:anchorId="25D8C9F0" wp14:editId="08C7C7B8">
-            <wp:extent cx="6152515" cy="5403850"/>
-            <wp:effectExtent l="0" t="0" r="635" b="6350"/>
-            <wp:docPr id="63" name="Рисунок 63"/>
+          <wp:inline distT="0" distB="0" distL="0" distR="0" wp14:anchorId="7254BDAF" wp14:editId="37FDDE0F">
+            <wp:extent cx="4303720" cy="3386476"/>
+            <wp:effectExtent l="0" t="0" r="0" b="0"/>
+            <wp:docPr id="62" name="Рисунок 62"/>
             <wp:cNvGraphicFramePr>
               <a:graphicFrameLocks xmlns:a="http://schemas.openxmlformats.org/drawingml/2006/main" noChangeAspect="1"/>
             </wp:cNvGraphicFramePr>
@@ -23268,7 +23093,7 @@
                   <pic:spPr>
                     <a:xfrm>
                       <a:off x="0" y="0"/>
-                      <a:ext cx="6152515" cy="5403850"/>
+                      <a:ext cx="4305762" cy="3388083"/>
                     </a:xfrm>
                     <a:prstGeom prst="rect">
                       <a:avLst/>
@@ -23283,10 +23108,41 @@
     </w:p>
     <w:p>
       <w:pPr>
-        <w:pStyle w:val="VKRMain"/>
-      </w:pPr>
-      <w:r>
-        <w:t>разгон при различной скорости нарастания</w:t>
+        <w:pStyle w:val="VKRimage"/>
+      </w:pPr>
+      <w:r>
+        <w:t xml:space="preserve">Рисунок </w:t>
+      </w:r>
+      <w:fldSimple w:instr=" SEQ Рисунок \* ARABIC ">
+        <w:r>
+          <w:rPr>
+            <w:noProof/>
+          </w:rPr>
+          <w:t>48</w:t>
+        </w:r>
+      </w:fldSimple>
+      <w:r>
+        <w:t xml:space="preserve"> – График скорости при разгоне и торможение двигателя.</w:t>
+      </w:r>
+    </w:p>
+    <w:p>
+      <w:pPr>
+        <w:pStyle w:val="VKRMain"/>
+      </w:pPr>
+      <w:r>
+        <w:lastRenderedPageBreak/>
+        <w:t>На представленном выше графике показана работа нейронной сети и регулятора настроенного на данный двигатель. Разгон происходит за одну секунду в промежутке времени 0.1 и 1, далее двигатель 0.4 секунды вращается на номинальных оборотах и в 1.5 секунде происходит торможение</w:t>
+      </w:r>
+      <w:r>
+        <w:t>.</w:t>
+      </w:r>
+    </w:p>
+    <w:p>
+      <w:pPr>
+        <w:pStyle w:val="VKRMain"/>
+      </w:pPr>
+      <w:r>
+        <w:t>По графику можно сделать вывод, что нейронная сеть разгоняется лучше, чем ПИД регулятор без колебаний и за меньшее время происходит торможение. За представленный промежуток времени нейронная сеть выходит на заданное значение скорости, а ПИД регулятор не успевает за отведенное время даже выйти на номинальную скорость.</w:t>
       </w:r>
     </w:p>
     <w:p>
@@ -23297,12 +23153,11 @@
         <w:rPr>
           <w:noProof/>
         </w:rPr>
-        <w:lastRenderedPageBreak/>
         <w:drawing>
-          <wp:inline distT="0" distB="0" distL="0" distR="0" wp14:anchorId="734594EA" wp14:editId="4F6EC241">
-            <wp:extent cx="5981700" cy="4838700"/>
-            <wp:effectExtent l="0" t="0" r="0" b="0"/>
-            <wp:docPr id="56" name="Рисунок 56"/>
+          <wp:inline distT="0" distB="0" distL="0" distR="0" wp14:anchorId="25D8C9F0" wp14:editId="08C7C7B8">
+            <wp:extent cx="6152515" cy="5403850"/>
+            <wp:effectExtent l="0" t="0" r="635" b="6350"/>
+            <wp:docPr id="63" name="Рисунок 63"/>
             <wp:cNvGraphicFramePr>
               <a:graphicFrameLocks xmlns:a="http://schemas.openxmlformats.org/drawingml/2006/main" noChangeAspect="1"/>
             </wp:cNvGraphicFramePr>
@@ -23322,7 +23177,7 @@
                   <pic:spPr>
                     <a:xfrm>
                       <a:off x="0" y="0"/>
-                      <a:ext cx="5981700" cy="4838700"/>
+                      <a:ext cx="6152515" cy="5403850"/>
                     </a:xfrm>
                     <a:prstGeom prst="rect">
                       <a:avLst/>
@@ -23334,6 +23189,19 @@
           </wp:inline>
         </w:drawing>
       </w:r>
+    </w:p>
+    <w:p>
+      <w:pPr>
+        <w:pStyle w:val="VKRMain"/>
+      </w:pPr>
+      <w:r>
+        <w:t>разгон при различной скорости нарастания</w:t>
+      </w:r>
+    </w:p>
+    <w:p>
+      <w:pPr>
+        <w:pStyle w:val="VKRMain"/>
+      </w:pPr>
     </w:p>
     <w:p>
       <w:pPr>
@@ -23512,46 +23380,6 @@
       <w:pPr>
         <w:pStyle w:val="VKRMain"/>
       </w:pPr>
-      <w:r>
-        <w:rPr>
-          <w:noProof/>
-        </w:rPr>
-        <w:drawing>
-          <wp:inline distT="0" distB="0" distL="0" distR="0" wp14:anchorId="24556F4B" wp14:editId="7C9B5088">
-            <wp:extent cx="6152515" cy="3007360"/>
-            <wp:effectExtent l="0" t="0" r="635" b="2540"/>
-            <wp:docPr id="67" name="Рисунок 67"/>
-            <wp:cNvGraphicFramePr>
-              <a:graphicFrameLocks xmlns:a="http://schemas.openxmlformats.org/drawingml/2006/main" noChangeAspect="1"/>
-            </wp:cNvGraphicFramePr>
-            <a:graphic xmlns:a="http://schemas.openxmlformats.org/drawingml/2006/main">
-              <a:graphicData uri="http://schemas.openxmlformats.org/drawingml/2006/picture">
-                <pic:pic xmlns:pic="http://schemas.openxmlformats.org/drawingml/2006/picture">
-                  <pic:nvPicPr>
-                    <pic:cNvPr id="0" name=""/>
-                    <pic:cNvPicPr/>
-                  </pic:nvPicPr>
-                  <pic:blipFill>
-                    <a:blip r:embed="rId187"/>
-                    <a:stretch>
-                      <a:fillRect/>
-                    </a:stretch>
-                  </pic:blipFill>
-                  <pic:spPr>
-                    <a:xfrm>
-                      <a:off x="0" y="0"/>
-                      <a:ext cx="6152515" cy="3007360"/>
-                    </a:xfrm>
-                    <a:prstGeom prst="rect">
-                      <a:avLst/>
-                    </a:prstGeom>
-                  </pic:spPr>
-                </pic:pic>
-              </a:graphicData>
-            </a:graphic>
-          </wp:inline>
-        </w:drawing>
-      </w:r>
     </w:p>
     <w:p>
       <w:pPr>
@@ -23560,15 +23388,6 @@
           <w:lang w:val="en-US"/>
         </w:rPr>
       </w:pPr>
-      <w:r>
-        <w:t>150</w:t>
-      </w:r>
-      <w:r>
-        <w:rPr>
-          <w:lang w:val="en-US"/>
-        </w:rPr>
-        <w:t>HP</w:t>
-      </w:r>
     </w:p>
     <w:sectPr>
       <w:pgSz w:w="11906" w:h="16838"/>
@@ -23681,7 +23500,7 @@
           <w:rPr>
             <w:noProof/>
           </w:rPr>
-          <w:t>58</w:t>
+          <w:t>65</w:t>
         </w:r>
         <w:r>
           <w:rPr>
@@ -25150,7 +24969,7 @@
 </file>
 
 <file path=customXml/itemProps1.xml><?xml version="1.0" encoding="utf-8"?>
-<ds:datastoreItem xmlns:ds="http://schemas.openxmlformats.org/officeDocument/2006/customXml" ds:itemID="{DEBFA566-DB36-4569-8361-C94F779FBC49}">
+<ds:datastoreItem xmlns:ds="http://schemas.openxmlformats.org/officeDocument/2006/customXml" ds:itemID="{59BC2F2E-6740-4121-AF4E-7D3FE50A35EB}">
   <ds:schemaRefs>
     <ds:schemaRef ds:uri="http://schemas.openxmlformats.org/officeDocument/2006/bibliography"/>
   </ds:schemaRefs>

</xml_diff>